<commit_message>
task 2c is added
</commit_message>
<xml_diff>
--- a/00010401.docx
+++ b/00010401.docx
@@ -3794,6 +3794,140 @@
       <w:r>
         <w:rPr>
           <w:rFonts w:ascii="Times New Roman" w:hAnsi="Times New Roman" w:cs="Times New Roman"/>
+          <w:noProof/>
+          <w:sz w:val="24"/>
+          <w:szCs w:val="24"/>
+          <w:lang w:val="en-US"/>
+        </w:rPr>
+        <mc:AlternateContent>
+          <mc:Choice Requires="wps">
+            <w:drawing>
+              <wp:anchor distT="0" distB="0" distL="114300" distR="114300" simplePos="0" relativeHeight="251663360" behindDoc="0" locked="0" layoutInCell="1" allowOverlap="1" wp14:anchorId="24F06F21" wp14:editId="20529EAE">
+                <wp:simplePos x="0" y="0"/>
+                <wp:positionH relativeFrom="column">
+                  <wp:posOffset>2101215</wp:posOffset>
+                </wp:positionH>
+                <wp:positionV relativeFrom="paragraph">
+                  <wp:posOffset>50800</wp:posOffset>
+                </wp:positionV>
+                <wp:extent cx="714375" cy="276225"/>
+                <wp:effectExtent l="0" t="0" r="28575" b="28575"/>
+                <wp:wrapNone/>
+                <wp:docPr id="3" name="Rectangle 3"/>
+                <wp:cNvGraphicFramePr/>
+                <a:graphic xmlns:a="http://schemas.openxmlformats.org/drawingml/2006/main">
+                  <a:graphicData uri="http://schemas.microsoft.com/office/word/2010/wordprocessingShape">
+                    <wps:wsp>
+                      <wps:cNvSpPr/>
+                      <wps:spPr>
+                        <a:xfrm>
+                          <a:off x="0" y="0"/>
+                          <a:ext cx="714375" cy="276225"/>
+                        </a:xfrm>
+                        <a:prstGeom prst="rect">
+                          <a:avLst/>
+                        </a:prstGeom>
+                      </wps:spPr>
+                      <wps:style>
+                        <a:lnRef idx="2">
+                          <a:schemeClr val="accent6"/>
+                        </a:lnRef>
+                        <a:fillRef idx="1">
+                          <a:schemeClr val="lt1"/>
+                        </a:fillRef>
+                        <a:effectRef idx="0">
+                          <a:schemeClr val="accent6"/>
+                        </a:effectRef>
+                        <a:fontRef idx="minor">
+                          <a:schemeClr val="dk1"/>
+                        </a:fontRef>
+                      </wps:style>
+                      <wps:txbx>
+                        <w:txbxContent>
+                          <w:p>
+                            <w:pPr>
+                              <w:jc w:val="center"/>
+                              <w:rPr>
+                                <w:b/>
+                                <w:bCs/>
+                                <w:color w:val="00B050"/>
+                                <w:sz w:val="24"/>
+                                <w:szCs w:val="24"/>
+                                <w:lang w:val="en-US"/>
+                              </w:rPr>
+                            </w:pPr>
+                            <w:r>
+                              <w:rPr>
+                                <w:b/>
+                                <w:bCs/>
+                                <w:color w:val="00B050"/>
+                                <w:sz w:val="24"/>
+                                <w:szCs w:val="24"/>
+                                <w:lang w:val="en-US"/>
+                              </w:rPr>
+                              <w:t>Carry -&gt;</w:t>
+                            </w:r>
+                          </w:p>
+                        </w:txbxContent>
+                      </wps:txbx>
+                      <wps:bodyPr rot="0" spcFirstLastPara="0" vertOverflow="overflow" horzOverflow="overflow" vert="horz" wrap="square" lIns="91440" tIns="45720" rIns="91440" bIns="45720" numCol="1" spcCol="0" rtlCol="0" fromWordArt="0" anchor="ctr" anchorCtr="0" forceAA="0" compatLnSpc="1">
+                        <a:prstTxWarp prst="textNoShape">
+                          <a:avLst/>
+                        </a:prstTxWarp>
+                        <a:noAutofit/>
+                      </wps:bodyPr>
+                    </wps:wsp>
+                  </a:graphicData>
+                </a:graphic>
+                <wp14:sizeRelH relativeFrom="margin">
+                  <wp14:pctWidth>0</wp14:pctWidth>
+                </wp14:sizeRelH>
+                <wp14:sizeRelV relativeFrom="margin">
+                  <wp14:pctHeight>0</wp14:pctHeight>
+                </wp14:sizeRelV>
+              </wp:anchor>
+            </w:drawing>
+          </mc:Choice>
+          <mc:Fallback>
+            <w:pict>
+              <v:rect w14:anchorId="24F06F21" id="Rectangle 3" o:spid="_x0000_s1026" style="position:absolute;margin-left:165.45pt;margin-top:4pt;width:56.25pt;height:21.75pt;z-index:251663360;visibility:visible;mso-wrap-style:square;mso-width-percent:0;mso-height-percent:0;mso-wrap-distance-left:9pt;mso-wrap-distance-top:0;mso-wrap-distance-right:9pt;mso-wrap-distance-bottom:0;mso-position-horizontal:absolute;mso-position-horizontal-relative:text;mso-position-vertical:absolute;mso-position-vertical-relative:text;mso-width-percent:0;mso-height-percent:0;mso-width-relative:margin;mso-height-relative:margin;v-text-anchor:middle" o:gfxdata="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" fillcolor="white [3201]" strokecolor="#70ad47 [3209]" strokeweight="1pt">
+                <v:textbox>
+                  <w:txbxContent>
+                    <w:p>
+                      <w:pPr>
+                        <w:jc w:val="center"/>
+                        <w:rPr>
+                          <w:b/>
+                          <w:bCs/>
+                          <w:color w:val="00B050"/>
+                          <w:sz w:val="24"/>
+                          <w:szCs w:val="24"/>
+                          <w:lang w:val="en-US"/>
+                        </w:rPr>
+                      </w:pPr>
+                      <w:r>
+                        <w:rPr>
+                          <w:b/>
+                          <w:bCs/>
+                          <w:color w:val="00B050"/>
+                          <w:sz w:val="24"/>
+                          <w:szCs w:val="24"/>
+                          <w:lang w:val="en-US"/>
+                        </w:rPr>
+                        <w:t>Carry -&gt;</w:t>
+                      </w:r>
+                    </w:p>
+                  </w:txbxContent>
+                </v:textbox>
+              </v:rect>
+            </w:pict>
+          </mc:Fallback>
+        </mc:AlternateContent>
+      </w:r>
+      <w:r>
+        <w:rPr>
+          <w:rFonts w:ascii="Times New Roman" w:hAnsi="Times New Roman" w:cs="Times New Roman"/>
+          <w:noProof/>
           <w:sz w:val="24"/>
           <w:szCs w:val="24"/>
           <w:lang w:val="en-US"/>
@@ -3877,11 +4011,145 @@
       <w:r>
         <w:rPr>
           <w:rFonts w:ascii="Times New Roman" w:hAnsi="Times New Roman" w:cs="Times New Roman"/>
+          <w:noProof/>
           <w:sz w:val="24"/>
           <w:szCs w:val="24"/>
           <w:lang w:val="en-US"/>
         </w:rPr>
         <w:lastRenderedPageBreak/>
+        <mc:AlternateContent>
+          <mc:Choice Requires="wps">
+            <w:drawing>
+              <wp:anchor distT="0" distB="0" distL="114300" distR="114300" simplePos="0" relativeHeight="251664384" behindDoc="0" locked="0" layoutInCell="1" allowOverlap="1" wp14:anchorId="3A8910B2" wp14:editId="4CA0337B">
+                <wp:simplePos x="0" y="0"/>
+                <wp:positionH relativeFrom="column">
+                  <wp:posOffset>4377690</wp:posOffset>
+                </wp:positionH>
+                <wp:positionV relativeFrom="paragraph">
+                  <wp:posOffset>51435</wp:posOffset>
+                </wp:positionV>
+                <wp:extent cx="838200" cy="257175"/>
+                <wp:effectExtent l="0" t="0" r="19050" b="28575"/>
+                <wp:wrapNone/>
+                <wp:docPr id="7" name="Rectangle 7"/>
+                <wp:cNvGraphicFramePr/>
+                <a:graphic xmlns:a="http://schemas.openxmlformats.org/drawingml/2006/main">
+                  <a:graphicData uri="http://schemas.microsoft.com/office/word/2010/wordprocessingShape">
+                    <wps:wsp>
+                      <wps:cNvSpPr/>
+                      <wps:spPr>
+                        <a:xfrm>
+                          <a:off x="0" y="0"/>
+                          <a:ext cx="838200" cy="257175"/>
+                        </a:xfrm>
+                        <a:prstGeom prst="rect">
+                          <a:avLst/>
+                        </a:prstGeom>
+                      </wps:spPr>
+                      <wps:style>
+                        <a:lnRef idx="2">
+                          <a:schemeClr val="accent6"/>
+                        </a:lnRef>
+                        <a:fillRef idx="1">
+                          <a:schemeClr val="lt1"/>
+                        </a:fillRef>
+                        <a:effectRef idx="0">
+                          <a:schemeClr val="accent6"/>
+                        </a:effectRef>
+                        <a:fontRef idx="minor">
+                          <a:schemeClr val="dk1"/>
+                        </a:fontRef>
+                      </wps:style>
+                      <wps:txbx>
+                        <w:txbxContent>
+                          <w:p>
+                            <w:pPr>
+                              <w:jc w:val="center"/>
+                              <w:rPr>
+                                <w:b/>
+                                <w:bCs/>
+                                <w:color w:val="00B050"/>
+                                <w:sz w:val="24"/>
+                                <w:szCs w:val="24"/>
+                                <w:lang w:val="en-US"/>
+                              </w:rPr>
+                            </w:pPr>
+                            <w:r>
+                              <w:rPr>
+                                <w:b/>
+                                <w:bCs/>
+                                <w:color w:val="00B050"/>
+                                <w:sz w:val="24"/>
+                                <w:szCs w:val="24"/>
+                                <w:lang w:val="en-US"/>
+                              </w:rPr>
+                              <w:t>&lt;- Borrow</w:t>
+                            </w:r>
+                          </w:p>
+                        </w:txbxContent>
+                      </wps:txbx>
+                      <wps:bodyPr rot="0" spcFirstLastPara="0" vertOverflow="overflow" horzOverflow="overflow" vert="horz" wrap="square" lIns="91440" tIns="45720" rIns="91440" bIns="45720" numCol="1" spcCol="0" rtlCol="0" fromWordArt="0" anchor="ctr" anchorCtr="0" forceAA="0" compatLnSpc="1">
+                        <a:prstTxWarp prst="textNoShape">
+                          <a:avLst/>
+                        </a:prstTxWarp>
+                        <a:noAutofit/>
+                      </wps:bodyPr>
+                    </wps:wsp>
+                  </a:graphicData>
+                </a:graphic>
+                <wp14:sizeRelH relativeFrom="margin">
+                  <wp14:pctWidth>0</wp14:pctWidth>
+                </wp14:sizeRelH>
+                <wp14:sizeRelV relativeFrom="margin">
+                  <wp14:pctHeight>0</wp14:pctHeight>
+                </wp14:sizeRelV>
+              </wp:anchor>
+            </w:drawing>
+          </mc:Choice>
+          <mc:Fallback>
+            <w:pict>
+              <v:rect w14:anchorId="3A8910B2" id="Rectangle 7" o:spid="_x0000_s1027" style="position:absolute;margin-left:344.7pt;margin-top:4.05pt;width:66pt;height:20.25pt;z-index:251664384;visibility:visible;mso-wrap-style:square;mso-width-percent:0;mso-height-percent:0;mso-wrap-distance-left:9pt;mso-wrap-distance-top:0;mso-wrap-distance-right:9pt;mso-wrap-distance-bottom:0;mso-position-horizontal:absolute;mso-position-horizontal-relative:text;mso-position-vertical:absolute;mso-position-vertical-relative:text;mso-width-percent:0;mso-height-percent:0;mso-width-relative:margin;mso-height-relative:margin;v-text-anchor:middle" o:gfxdata="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" fillcolor="white [3201]" strokecolor="#70ad47 [3209]" strokeweight="1pt">
+                <v:textbox>
+                  <w:txbxContent>
+                    <w:p>
+                      <w:pPr>
+                        <w:jc w:val="center"/>
+                        <w:rPr>
+                          <w:b/>
+                          <w:bCs/>
+                          <w:color w:val="00B050"/>
+                          <w:sz w:val="24"/>
+                          <w:szCs w:val="24"/>
+                          <w:lang w:val="en-US"/>
+                        </w:rPr>
+                      </w:pPr>
+                      <w:r>
+                        <w:rPr>
+                          <w:b/>
+                          <w:bCs/>
+                          <w:color w:val="00B050"/>
+                          <w:sz w:val="24"/>
+                          <w:szCs w:val="24"/>
+                          <w:lang w:val="en-US"/>
+                        </w:rPr>
+                        <w:t>&lt;- Borrow</w:t>
+                      </w:r>
+                    </w:p>
+                  </w:txbxContent>
+                </v:textbox>
+              </v:rect>
+            </w:pict>
+          </mc:Fallback>
+        </mc:AlternateContent>
+      </w:r>
+      <w:r>
+        <w:rPr>
+          <w:rFonts w:ascii="Times New Roman" w:hAnsi="Times New Roman" w:cs="Times New Roman"/>
+          <w:noProof/>
+          <w:sz w:val="24"/>
+          <w:szCs w:val="24"/>
+          <w:lang w:val="en-US"/>
+        </w:rPr>
         <w:drawing>
           <wp:inline distT="0" distB="0" distL="0" distR="0" wp14:anchorId="09F2AC32" wp14:editId="5FD61EC1">
             <wp:extent cx="5940425" cy="1021080"/>
@@ -3928,6 +4196,386 @@
           <w:lang w:val="en-US"/>
         </w:rPr>
       </w:pPr>
+      <w:r>
+        <w:rPr>
+          <w:rFonts w:ascii="Times New Roman" w:hAnsi="Times New Roman" w:cs="Times New Roman"/>
+          <w:sz w:val="24"/>
+          <w:szCs w:val="24"/>
+          <w:lang w:val="en-US"/>
+        </w:rPr>
+        <w:t xml:space="preserve">c) </w:t>
+      </w:r>
+      <w:r>
+        <w:rPr>
+          <w:rFonts w:ascii="Times New Roman" w:hAnsi="Times New Roman" w:cs="Times New Roman"/>
+          <w:sz w:val="24"/>
+          <w:szCs w:val="24"/>
+          <w:lang w:val="en-US"/>
+        </w:rPr>
+        <w:t xml:space="preserve">Hex number system is mainly used by programmers, as it eases binary system by allowing grouping of binary digits and demonstrating long binary values in a short format, which makes it easy to understand compared to long binary values. It handles more information, however uses comparatively less storage. Moreover, hex numbers are used to represent colors in HTML and CSS; MAC addresses of devices; memory location of the errors. In hex number system it is easier to track the bugs and to debug, also it decreases the bug </w:t>
+      </w:r>
+      <w:r>
+        <w:rPr>
+          <w:rFonts w:ascii="Times New Roman" w:hAnsi="Times New Roman" w:cs="Times New Roman"/>
+          <w:sz w:val="24"/>
+          <w:szCs w:val="24"/>
+          <w:lang w:val="en-US"/>
+        </w:rPr>
+        <w:t>occurrence</w:t>
+      </w:r>
+      <w:r>
+        <w:rPr>
+          <w:rFonts w:ascii="Times New Roman" w:hAnsi="Times New Roman" w:cs="Times New Roman"/>
+          <w:sz w:val="24"/>
+          <w:szCs w:val="24"/>
+          <w:lang w:val="en-US"/>
+        </w:rPr>
+        <w:t>.</w:t>
+      </w:r>
+      <w:r>
+        <w:rPr>
+          <w:rFonts w:ascii="Times New Roman" w:hAnsi="Times New Roman" w:cs="Times New Roman"/>
+          <w:sz w:val="24"/>
+          <w:szCs w:val="24"/>
+          <w:lang w:val="en-US"/>
+        </w:rPr>
+        <w:t xml:space="preserve"> (1)</w:t>
+      </w:r>
+    </w:p>
+    <w:p>
+      <w:pPr>
+        <w:rPr>
+          <w:rFonts w:ascii="Times New Roman" w:hAnsi="Times New Roman" w:cs="Times New Roman"/>
+          <w:sz w:val="24"/>
+          <w:szCs w:val="24"/>
+          <w:lang w:val="en-US"/>
+        </w:rPr>
+      </w:pPr>
+    </w:p>
+    <w:p>
+      <w:pPr>
+        <w:rPr>
+          <w:rFonts w:ascii="Times New Roman" w:hAnsi="Times New Roman" w:cs="Times New Roman"/>
+          <w:sz w:val="24"/>
+          <w:szCs w:val="24"/>
+          <w:lang w:val="en-US"/>
+        </w:rPr>
+      </w:pPr>
+    </w:p>
+    <w:p>
+      <w:pPr>
+        <w:rPr>
+          <w:rFonts w:ascii="Times New Roman" w:hAnsi="Times New Roman" w:cs="Times New Roman"/>
+          <w:sz w:val="24"/>
+          <w:szCs w:val="24"/>
+          <w:lang w:val="en-US"/>
+        </w:rPr>
+      </w:pPr>
+    </w:p>
+    <w:p>
+      <w:pPr>
+        <w:rPr>
+          <w:rFonts w:ascii="Times New Roman" w:hAnsi="Times New Roman" w:cs="Times New Roman"/>
+          <w:sz w:val="24"/>
+          <w:szCs w:val="24"/>
+          <w:lang w:val="en-US"/>
+        </w:rPr>
+      </w:pPr>
+    </w:p>
+    <w:p>
+      <w:pPr>
+        <w:rPr>
+          <w:rFonts w:ascii="Times New Roman" w:hAnsi="Times New Roman" w:cs="Times New Roman"/>
+          <w:sz w:val="24"/>
+          <w:szCs w:val="24"/>
+          <w:lang w:val="en-US"/>
+        </w:rPr>
+      </w:pPr>
+    </w:p>
+    <w:p>
+      <w:pPr>
+        <w:rPr>
+          <w:rFonts w:ascii="Times New Roman" w:hAnsi="Times New Roman" w:cs="Times New Roman"/>
+          <w:sz w:val="24"/>
+          <w:szCs w:val="24"/>
+          <w:lang w:val="en-US"/>
+        </w:rPr>
+      </w:pPr>
+    </w:p>
+    <w:p>
+      <w:pPr>
+        <w:rPr>
+          <w:rFonts w:ascii="Times New Roman" w:hAnsi="Times New Roman" w:cs="Times New Roman"/>
+          <w:sz w:val="24"/>
+          <w:szCs w:val="24"/>
+          <w:lang w:val="en-US"/>
+        </w:rPr>
+      </w:pPr>
+    </w:p>
+    <w:p>
+      <w:pPr>
+        <w:rPr>
+          <w:rFonts w:ascii="Times New Roman" w:hAnsi="Times New Roman" w:cs="Times New Roman"/>
+          <w:sz w:val="24"/>
+          <w:szCs w:val="24"/>
+          <w:lang w:val="en-US"/>
+        </w:rPr>
+      </w:pPr>
+    </w:p>
+    <w:p>
+      <w:pPr>
+        <w:rPr>
+          <w:rFonts w:ascii="Times New Roman" w:hAnsi="Times New Roman" w:cs="Times New Roman"/>
+          <w:sz w:val="24"/>
+          <w:szCs w:val="24"/>
+          <w:lang w:val="en-US"/>
+        </w:rPr>
+      </w:pPr>
+    </w:p>
+    <w:p>
+      <w:pPr>
+        <w:rPr>
+          <w:rFonts w:ascii="Times New Roman" w:hAnsi="Times New Roman" w:cs="Times New Roman"/>
+          <w:sz w:val="24"/>
+          <w:szCs w:val="24"/>
+          <w:lang w:val="en-US"/>
+        </w:rPr>
+      </w:pPr>
+    </w:p>
+    <w:p>
+      <w:pPr>
+        <w:rPr>
+          <w:rFonts w:ascii="Times New Roman" w:hAnsi="Times New Roman" w:cs="Times New Roman"/>
+          <w:sz w:val="24"/>
+          <w:szCs w:val="24"/>
+          <w:lang w:val="en-US"/>
+        </w:rPr>
+      </w:pPr>
+    </w:p>
+    <w:p>
+      <w:pPr>
+        <w:rPr>
+          <w:rFonts w:ascii="Times New Roman" w:hAnsi="Times New Roman" w:cs="Times New Roman"/>
+          <w:sz w:val="24"/>
+          <w:szCs w:val="24"/>
+          <w:lang w:val="en-US"/>
+        </w:rPr>
+      </w:pPr>
+    </w:p>
+    <w:p>
+      <w:pPr>
+        <w:rPr>
+          <w:rFonts w:ascii="Times New Roman" w:hAnsi="Times New Roman" w:cs="Times New Roman"/>
+          <w:sz w:val="24"/>
+          <w:szCs w:val="24"/>
+          <w:lang w:val="en-US"/>
+        </w:rPr>
+      </w:pPr>
+    </w:p>
+    <w:p>
+      <w:pPr>
+        <w:rPr>
+          <w:rFonts w:ascii="Times New Roman" w:hAnsi="Times New Roman" w:cs="Times New Roman"/>
+          <w:sz w:val="24"/>
+          <w:szCs w:val="24"/>
+          <w:lang w:val="en-US"/>
+        </w:rPr>
+      </w:pPr>
+    </w:p>
+    <w:p>
+      <w:pPr>
+        <w:rPr>
+          <w:rFonts w:ascii="Times New Roman" w:hAnsi="Times New Roman" w:cs="Times New Roman"/>
+          <w:sz w:val="24"/>
+          <w:szCs w:val="24"/>
+          <w:lang w:val="en-US"/>
+        </w:rPr>
+      </w:pPr>
+    </w:p>
+    <w:p>
+      <w:pPr>
+        <w:rPr>
+          <w:rFonts w:ascii="Times New Roman" w:hAnsi="Times New Roman" w:cs="Times New Roman"/>
+          <w:sz w:val="24"/>
+          <w:szCs w:val="24"/>
+          <w:lang w:val="en-US"/>
+        </w:rPr>
+      </w:pPr>
+    </w:p>
+    <w:p>
+      <w:pPr>
+        <w:rPr>
+          <w:rFonts w:ascii="Times New Roman" w:hAnsi="Times New Roman" w:cs="Times New Roman"/>
+          <w:sz w:val="24"/>
+          <w:szCs w:val="24"/>
+          <w:lang w:val="en-US"/>
+        </w:rPr>
+      </w:pPr>
+    </w:p>
+    <w:p>
+      <w:pPr>
+        <w:rPr>
+          <w:rFonts w:ascii="Times New Roman" w:hAnsi="Times New Roman" w:cs="Times New Roman"/>
+          <w:sz w:val="24"/>
+          <w:szCs w:val="24"/>
+          <w:lang w:val="en-US"/>
+        </w:rPr>
+      </w:pPr>
+    </w:p>
+    <w:p>
+      <w:pPr>
+        <w:rPr>
+          <w:rFonts w:ascii="Times New Roman" w:hAnsi="Times New Roman" w:cs="Times New Roman"/>
+          <w:sz w:val="24"/>
+          <w:szCs w:val="24"/>
+          <w:lang w:val="en-US"/>
+        </w:rPr>
+      </w:pPr>
+    </w:p>
+    <w:p>
+      <w:pPr>
+        <w:rPr>
+          <w:rFonts w:ascii="Times New Roman" w:hAnsi="Times New Roman" w:cs="Times New Roman"/>
+          <w:sz w:val="24"/>
+          <w:szCs w:val="24"/>
+          <w:lang w:val="en-US"/>
+        </w:rPr>
+      </w:pPr>
+    </w:p>
+    <w:p>
+      <w:pPr>
+        <w:rPr>
+          <w:rFonts w:ascii="Times New Roman" w:hAnsi="Times New Roman" w:cs="Times New Roman"/>
+          <w:sz w:val="24"/>
+          <w:szCs w:val="24"/>
+          <w:lang w:val="en-US"/>
+        </w:rPr>
+      </w:pPr>
+    </w:p>
+    <w:p>
+      <w:pPr>
+        <w:rPr>
+          <w:rFonts w:ascii="Times New Roman" w:hAnsi="Times New Roman" w:cs="Times New Roman"/>
+          <w:sz w:val="24"/>
+          <w:szCs w:val="24"/>
+          <w:lang w:val="en-US"/>
+        </w:rPr>
+      </w:pPr>
+    </w:p>
+    <w:p>
+      <w:pPr>
+        <w:rPr>
+          <w:rFonts w:ascii="Times New Roman" w:hAnsi="Times New Roman" w:cs="Times New Roman"/>
+          <w:sz w:val="24"/>
+          <w:szCs w:val="24"/>
+          <w:lang w:val="en-US"/>
+        </w:rPr>
+      </w:pPr>
+    </w:p>
+    <w:p>
+      <w:pPr>
+        <w:rPr>
+          <w:rFonts w:ascii="Times New Roman" w:hAnsi="Times New Roman" w:cs="Times New Roman"/>
+          <w:sz w:val="24"/>
+          <w:szCs w:val="24"/>
+          <w:lang w:val="en-US"/>
+        </w:rPr>
+      </w:pPr>
+    </w:p>
+    <w:p>
+      <w:pPr>
+        <w:rPr>
+          <w:rFonts w:ascii="Times New Roman" w:hAnsi="Times New Roman" w:cs="Times New Roman"/>
+          <w:sz w:val="24"/>
+          <w:szCs w:val="24"/>
+          <w:lang w:val="en-US"/>
+        </w:rPr>
+      </w:pPr>
+      <w:r>
+        <w:rPr>
+          <w:rFonts w:ascii="Times New Roman" w:hAnsi="Times New Roman" w:cs="Times New Roman"/>
+          <w:sz w:val="24"/>
+          <w:szCs w:val="24"/>
+          <w:lang w:val="en-US"/>
+        </w:rPr>
+        <w:lastRenderedPageBreak/>
+        <w:t>Reference list:</w:t>
+      </w:r>
+    </w:p>
+    <w:p>
+      <w:pPr>
+        <w:pStyle w:val="NormalWeb"/>
+        <w:numPr>
+          <w:ilvl w:val="0"/>
+          <w:numId w:val="3"/>
+        </w:numPr>
+        <w:spacing w:before="0" w:beforeAutospacing="0" w:after="240" w:afterAutospacing="0" w:line="405" w:lineRule="atLeast"/>
+        <w:ind w:left="1008"/>
+        <w:jc w:val="both"/>
+        <w:rPr>
+          <w:color w:val="000000"/>
+          <w:lang w:val="en-US"/>
+        </w:rPr>
+      </w:pPr>
+      <w:r>
+        <w:rPr>
+          <w:color w:val="000000"/>
+          <w:lang w:val="en-US"/>
+        </w:rPr>
+        <w:t>Uses of Hexadecimal. (2019). </w:t>
+      </w:r>
+      <w:r>
+        <w:rPr>
+          <w:i/>
+          <w:iCs/>
+          <w:color w:val="000000"/>
+          <w:lang w:val="en-US"/>
+        </w:rPr>
+        <w:t>Computer Science</w:t>
+      </w:r>
+      <w:r>
+        <w:rPr>
+          <w:color w:val="000000"/>
+          <w:lang w:val="en-US"/>
+        </w:rPr>
+        <w:t>. Available from https://www.computerscience.gcse.guru/theory/uses-of-hexadecimal [Accessed 14 January 2021].</w:t>
+      </w:r>
+    </w:p>
+    <w:p>
+      <w:pPr>
+        <w:pStyle w:val="NormalWeb"/>
+        <w:numPr>
+          <w:ilvl w:val="0"/>
+          <w:numId w:val="3"/>
+        </w:numPr>
+        <w:spacing w:before="0" w:beforeAutospacing="0" w:after="240" w:afterAutospacing="0" w:line="405" w:lineRule="atLeast"/>
+        <w:ind w:left="1008"/>
+        <w:jc w:val="both"/>
+        <w:rPr>
+          <w:color w:val="000000"/>
+          <w:lang w:val="en-US"/>
+        </w:rPr>
+      </w:pPr>
+    </w:p>
+    <w:p>
+      <w:pPr>
+        <w:rPr>
+          <w:rFonts w:ascii="Times New Roman" w:hAnsi="Times New Roman" w:cs="Times New Roman"/>
+          <w:sz w:val="24"/>
+          <w:szCs w:val="24"/>
+          <w:lang w:val="en-US"/>
+        </w:rPr>
+      </w:pPr>
+      <w:r>
+        <w:rPr>
+          <w:rFonts w:ascii="Times New Roman" w:eastAsia="Times New Roman" w:hAnsi="Times New Roman" w:cs="Times New Roman"/>
+          <w:color w:val="000000"/>
+          <w:sz w:val="24"/>
+          <w:szCs w:val="24"/>
+          <w:lang w:eastAsia="ru-RU"/>
+        </w:rPr>
+        <w:t>‌</w:t>
+      </w:r>
     </w:p>
     <w:sectPr>
       <w:headerReference w:type="default" r:id="rId10"/>
@@ -4015,16 +4663,16 @@
 <file path=word/numbering.xml><?xml version="1.0" encoding="utf-8"?>
 <w:numbering xmlns:wpc="http://schemas.microsoft.com/office/word/2010/wordprocessingCanvas" xmlns:cx="http://schemas.microsoft.com/office/drawing/2014/chartex" xmlns:cx1="http://schemas.microsoft.com/office/drawing/2015/9/8/chartex" xmlns:cx2="http://schemas.microsoft.com/office/drawing/2015/10/21/chartex" xmlns:cx3="http://schemas.microsoft.com/office/drawing/2016/5/9/chartex" xmlns:cx4="http://schemas.microsoft.com/office/drawing/2016/5/10/chartex" xmlns:cx5="http://schemas.microsoft.com/office/drawing/2016/5/11/chartex" xmlns:cx6="http://schemas.microsoft.com/office/drawing/2016/5/12/chartex" xmlns:cx7="http://schemas.microsoft.com/office/drawing/2016/5/13/chartex" xmlns:cx8="http://schemas.microsoft.com/office/drawing/2016/5/14/chartex" xmlns:mc="http://schemas.openxmlformats.org/markup-compatibility/2006" xmlns:aink="http://schemas.microsoft.com/office/drawing/2016/ink" xmlns:am3d="http://schemas.microsoft.com/office/drawing/2017/model3d" xmlns:o="urn:schemas-microsoft-com:office:office" xmlns:r="http://schemas.openxmlformats.org/officeDocument/2006/relationships" xmlns:m="http://schemas.openxmlformats.org/officeDocument/2006/math" xmlns:v="urn:schemas-microsoft-com:vml" xmlns:wp14="http://schemas.microsoft.com/office/word/2010/wordprocessingDrawing" xmlns:wp="http://schemas.openxmlformats.org/drawingml/2006/wordprocessingDrawing" xmlns:w10="urn:schemas-microsoft-com:office:word" xmlns:w="http://schemas.openxmlformats.org/wordprocessingml/2006/main" xmlns:w14="http://schemas.microsoft.com/office/word/2010/wordml" xmlns:w15="http://schemas.microsoft.com/office/word/2012/wordml" xmlns:w16cex="http://schemas.microsoft.com/office/word/2018/wordml/cex" xmlns:w16cid="http://schemas.microsoft.com/office/word/2016/wordml/cid" xmlns:w16="http://schemas.microsoft.com/office/word/2018/wordml" xmlns:w16se="http://schemas.microsoft.com/office/word/2015/wordml/symex" xmlns:wpg="http://schemas.microsoft.com/office/word/2010/wordprocessingGroup" xmlns:wpi="http://schemas.microsoft.com/office/word/2010/wordprocessingInk" xmlns:wne="http://schemas.microsoft.com/office/word/2006/wordml" xmlns:wps="http://schemas.microsoft.com/office/word/2010/wordprocessingShape" mc:Ignorable="w14 w15 w16se w16cid w16 w16cex wp14">
   <w:abstractNum w:abstractNumId="0" w15:restartNumberingAfterBreak="0">
-    <w:nsid w:val="5E4A0D5A"/>
+    <w:nsid w:val="5665300F"/>
     <w:multiLevelType w:val="hybridMultilevel"/>
-    <w:tmpl w:val="8CF8757E"/>
+    <w:tmpl w:val="69369B26"/>
     <w:lvl w:ilvl="0" w:tplc="0419000F">
       <w:start w:val="1"/>
       <w:numFmt w:val="decimal"/>
       <w:lvlText w:val="%1."/>
       <w:lvlJc w:val="left"/>
       <w:pPr>
-        <w:ind w:left="360" w:hanging="360"/>
+        <w:ind w:left="720" w:hanging="360"/>
       </w:pPr>
       <w:rPr>
         <w:rFonts w:hint="default"/>
@@ -4036,7 +4684,7 @@
       <w:lvlText w:val="%2."/>
       <w:lvlJc w:val="left"/>
       <w:pPr>
-        <w:ind w:left="1080" w:hanging="360"/>
+        <w:ind w:left="1440" w:hanging="360"/>
       </w:pPr>
     </w:lvl>
     <w:lvl w:ilvl="2" w:tplc="0419001B" w:tentative="1">
@@ -4045,7 +4693,7 @@
       <w:lvlText w:val="%3."/>
       <w:lvlJc w:val="right"/>
       <w:pPr>
-        <w:ind w:left="1800" w:hanging="180"/>
+        <w:ind w:left="2160" w:hanging="180"/>
       </w:pPr>
     </w:lvl>
     <w:lvl w:ilvl="3" w:tplc="0419000F" w:tentative="1">
@@ -4054,7 +4702,7 @@
       <w:lvlText w:val="%4."/>
       <w:lvlJc w:val="left"/>
       <w:pPr>
-        <w:ind w:left="2520" w:hanging="360"/>
+        <w:ind w:left="2880" w:hanging="360"/>
       </w:pPr>
     </w:lvl>
     <w:lvl w:ilvl="4" w:tplc="04190019" w:tentative="1">
@@ -4063,7 +4711,7 @@
       <w:lvlText w:val="%5."/>
       <w:lvlJc w:val="left"/>
       <w:pPr>
-        <w:ind w:left="3240" w:hanging="360"/>
+        <w:ind w:left="3600" w:hanging="360"/>
       </w:pPr>
     </w:lvl>
     <w:lvl w:ilvl="5" w:tplc="0419001B" w:tentative="1">
@@ -4072,7 +4720,7 @@
       <w:lvlText w:val="%6."/>
       <w:lvlJc w:val="right"/>
       <w:pPr>
-        <w:ind w:left="3960" w:hanging="180"/>
+        <w:ind w:left="4320" w:hanging="180"/>
       </w:pPr>
     </w:lvl>
     <w:lvl w:ilvl="6" w:tplc="0419000F" w:tentative="1">
@@ -4081,7 +4729,7 @@
       <w:lvlText w:val="%7."/>
       <w:lvlJc w:val="left"/>
       <w:pPr>
-        <w:ind w:left="4680" w:hanging="360"/>
+        <w:ind w:left="5040" w:hanging="360"/>
       </w:pPr>
     </w:lvl>
     <w:lvl w:ilvl="7" w:tplc="04190019" w:tentative="1">
@@ -4090,7 +4738,7 @@
       <w:lvlText w:val="%8."/>
       <w:lvlJc w:val="left"/>
       <w:pPr>
-        <w:ind w:left="5400" w:hanging="360"/>
+        <w:ind w:left="5760" w:hanging="360"/>
       </w:pPr>
     </w:lvl>
     <w:lvl w:ilvl="8" w:tplc="0419001B" w:tentative="1">
@@ -4099,12 +4747,197 @@
       <w:lvlText w:val="%9."/>
       <w:lvlJc w:val="right"/>
       <w:pPr>
+        <w:ind w:left="6480" w:hanging="180"/>
+      </w:pPr>
+    </w:lvl>
+  </w:abstractNum>
+  <w:abstractNum w:abstractNumId="1" w15:restartNumberingAfterBreak="0">
+    <w:nsid w:val="5E4A0D5A"/>
+    <w:multiLevelType w:val="hybridMultilevel"/>
+    <w:tmpl w:val="8CF8757E"/>
+    <w:lvl w:ilvl="0" w:tplc="0419000F">
+      <w:start w:val="1"/>
+      <w:numFmt w:val="decimal"/>
+      <w:lvlText w:val="%1."/>
+      <w:lvlJc w:val="left"/>
+      <w:pPr>
+        <w:ind w:left="360" w:hanging="360"/>
+      </w:pPr>
+      <w:rPr>
+        <w:rFonts w:hint="default"/>
+      </w:rPr>
+    </w:lvl>
+    <w:lvl w:ilvl="1" w:tplc="04190019" w:tentative="1">
+      <w:start w:val="1"/>
+      <w:numFmt w:val="lowerLetter"/>
+      <w:lvlText w:val="%2."/>
+      <w:lvlJc w:val="left"/>
+      <w:pPr>
+        <w:ind w:left="1080" w:hanging="360"/>
+      </w:pPr>
+    </w:lvl>
+    <w:lvl w:ilvl="2" w:tplc="0419001B" w:tentative="1">
+      <w:start w:val="1"/>
+      <w:numFmt w:val="lowerRoman"/>
+      <w:lvlText w:val="%3."/>
+      <w:lvlJc w:val="right"/>
+      <w:pPr>
+        <w:ind w:left="1800" w:hanging="180"/>
+      </w:pPr>
+    </w:lvl>
+    <w:lvl w:ilvl="3" w:tplc="0419000F" w:tentative="1">
+      <w:start w:val="1"/>
+      <w:numFmt w:val="decimal"/>
+      <w:lvlText w:val="%4."/>
+      <w:lvlJc w:val="left"/>
+      <w:pPr>
+        <w:ind w:left="2520" w:hanging="360"/>
+      </w:pPr>
+    </w:lvl>
+    <w:lvl w:ilvl="4" w:tplc="04190019" w:tentative="1">
+      <w:start w:val="1"/>
+      <w:numFmt w:val="lowerLetter"/>
+      <w:lvlText w:val="%5."/>
+      <w:lvlJc w:val="left"/>
+      <w:pPr>
+        <w:ind w:left="3240" w:hanging="360"/>
+      </w:pPr>
+    </w:lvl>
+    <w:lvl w:ilvl="5" w:tplc="0419001B" w:tentative="1">
+      <w:start w:val="1"/>
+      <w:numFmt w:val="lowerRoman"/>
+      <w:lvlText w:val="%6."/>
+      <w:lvlJc w:val="right"/>
+      <w:pPr>
+        <w:ind w:left="3960" w:hanging="180"/>
+      </w:pPr>
+    </w:lvl>
+    <w:lvl w:ilvl="6" w:tplc="0419000F" w:tentative="1">
+      <w:start w:val="1"/>
+      <w:numFmt w:val="decimal"/>
+      <w:lvlText w:val="%7."/>
+      <w:lvlJc w:val="left"/>
+      <w:pPr>
+        <w:ind w:left="4680" w:hanging="360"/>
+      </w:pPr>
+    </w:lvl>
+    <w:lvl w:ilvl="7" w:tplc="04190019" w:tentative="1">
+      <w:start w:val="1"/>
+      <w:numFmt w:val="lowerLetter"/>
+      <w:lvlText w:val="%8."/>
+      <w:lvlJc w:val="left"/>
+      <w:pPr>
+        <w:ind w:left="5400" w:hanging="360"/>
+      </w:pPr>
+    </w:lvl>
+    <w:lvl w:ilvl="8" w:tplc="0419001B" w:tentative="1">
+      <w:start w:val="1"/>
+      <w:numFmt w:val="lowerRoman"/>
+      <w:lvlText w:val="%9."/>
+      <w:lvlJc w:val="right"/>
+      <w:pPr>
+        <w:ind w:left="6120" w:hanging="180"/>
+      </w:pPr>
+    </w:lvl>
+  </w:abstractNum>
+  <w:abstractNum w:abstractNumId="2" w15:restartNumberingAfterBreak="0">
+    <w:nsid w:val="6D17628C"/>
+    <w:multiLevelType w:val="hybridMultilevel"/>
+    <w:tmpl w:val="B0C02A72"/>
+    <w:lvl w:ilvl="0" w:tplc="D6704184">
+      <w:start w:val="1"/>
+      <w:numFmt w:val="decimal"/>
+      <w:lvlText w:val="%1."/>
+      <w:lvlJc w:val="left"/>
+      <w:pPr>
+        <w:ind w:left="648" w:hanging="648"/>
+      </w:pPr>
+      <w:rPr>
+        <w:rFonts w:hint="default"/>
+        <w:color w:val="auto"/>
+      </w:rPr>
+    </w:lvl>
+    <w:lvl w:ilvl="1" w:tplc="04190019" w:tentative="1">
+      <w:start w:val="1"/>
+      <w:numFmt w:val="lowerLetter"/>
+      <w:lvlText w:val="%2."/>
+      <w:lvlJc w:val="left"/>
+      <w:pPr>
+        <w:ind w:left="1080" w:hanging="360"/>
+      </w:pPr>
+    </w:lvl>
+    <w:lvl w:ilvl="2" w:tplc="0419001B" w:tentative="1">
+      <w:start w:val="1"/>
+      <w:numFmt w:val="lowerRoman"/>
+      <w:lvlText w:val="%3."/>
+      <w:lvlJc w:val="right"/>
+      <w:pPr>
+        <w:ind w:left="1800" w:hanging="180"/>
+      </w:pPr>
+    </w:lvl>
+    <w:lvl w:ilvl="3" w:tplc="0419000F" w:tentative="1">
+      <w:start w:val="1"/>
+      <w:numFmt w:val="decimal"/>
+      <w:lvlText w:val="%4."/>
+      <w:lvlJc w:val="left"/>
+      <w:pPr>
+        <w:ind w:left="2520" w:hanging="360"/>
+      </w:pPr>
+    </w:lvl>
+    <w:lvl w:ilvl="4" w:tplc="04190019" w:tentative="1">
+      <w:start w:val="1"/>
+      <w:numFmt w:val="lowerLetter"/>
+      <w:lvlText w:val="%5."/>
+      <w:lvlJc w:val="left"/>
+      <w:pPr>
+        <w:ind w:left="3240" w:hanging="360"/>
+      </w:pPr>
+    </w:lvl>
+    <w:lvl w:ilvl="5" w:tplc="0419001B" w:tentative="1">
+      <w:start w:val="1"/>
+      <w:numFmt w:val="lowerRoman"/>
+      <w:lvlText w:val="%6."/>
+      <w:lvlJc w:val="right"/>
+      <w:pPr>
+        <w:ind w:left="3960" w:hanging="180"/>
+      </w:pPr>
+    </w:lvl>
+    <w:lvl w:ilvl="6" w:tplc="0419000F" w:tentative="1">
+      <w:start w:val="1"/>
+      <w:numFmt w:val="decimal"/>
+      <w:lvlText w:val="%7."/>
+      <w:lvlJc w:val="left"/>
+      <w:pPr>
+        <w:ind w:left="4680" w:hanging="360"/>
+      </w:pPr>
+    </w:lvl>
+    <w:lvl w:ilvl="7" w:tplc="04190019" w:tentative="1">
+      <w:start w:val="1"/>
+      <w:numFmt w:val="lowerLetter"/>
+      <w:lvlText w:val="%8."/>
+      <w:lvlJc w:val="left"/>
+      <w:pPr>
+        <w:ind w:left="5400" w:hanging="360"/>
+      </w:pPr>
+    </w:lvl>
+    <w:lvl w:ilvl="8" w:tplc="0419001B" w:tentative="1">
+      <w:start w:val="1"/>
+      <w:numFmt w:val="lowerRoman"/>
+      <w:lvlText w:val="%9."/>
+      <w:lvlJc w:val="right"/>
+      <w:pPr>
         <w:ind w:left="6120" w:hanging="180"/>
       </w:pPr>
     </w:lvl>
   </w:abstractNum>
   <w:num w:numId="1">
+    <w:abstractNumId w:val="1"/>
+  </w:num>
+  <w:num w:numId="2">
     <w:abstractNumId w:val="0"/>
+  </w:num>
+  <w:num w:numId="3">
+    <w:abstractNumId w:val="2"/>
   </w:num>
 </w:numbering>
 </file>
@@ -4633,6 +5466,23 @@
       </w:tblBorders>
     </w:tblPr>
   </w:style>
+  <w:style w:type="paragraph" w:styleId="NormalWeb">
+    <w:name w:val="Normal (Web)"/>
+    <w:basedOn w:val="Normal"/>
+    <w:uiPriority w:val="99"/>
+    <w:semiHidden/>
+    <w:unhideWhenUsed/>
+    <w:rsid w:val="00890DB7"/>
+    <w:pPr>
+      <w:spacing w:before="100" w:beforeAutospacing="1" w:after="100" w:afterAutospacing="1" w:line="240" w:lineRule="auto"/>
+    </w:pPr>
+    <w:rPr>
+      <w:rFonts w:ascii="Times New Roman" w:eastAsia="Times New Roman" w:hAnsi="Times New Roman" w:cs="Times New Roman"/>
+      <w:sz w:val="24"/>
+      <w:szCs w:val="24"/>
+      <w:lang w:eastAsia="ru-RU"/>
+    </w:rPr>
+  </w:style>
 </w:styles>
 </file>
 

</xml_diff>

<commit_message>
task 3a and 3b added
</commit_message>
<xml_diff>
--- a/00010401.docx
+++ b/00010401.docx
@@ -16,18 +16,35 @@
           <w:lang w:val="en-US"/>
         </w:rPr>
       </w:pPr>
-      <w:hyperlink r:id="rId7" w:history="1">
-        <w:r>
-          <w:rPr>
-            <w:rStyle w:val="Hyperlink"/>
-            <w:rFonts w:ascii="Times New Roman" w:hAnsi="Times New Roman" w:cs="Times New Roman"/>
-            <w:sz w:val="24"/>
-            <w:szCs w:val="24"/>
-            <w:lang w:val="en-US"/>
-          </w:rPr>
-          <w:t>https://github.com/00010401/CSF.CW1.00010401</w:t>
-        </w:r>
-      </w:hyperlink>
+      <w:r>
+        <w:fldChar w:fldCharType="begin"/>
+      </w:r>
+      <w:r>
+        <w:instrText xml:space="preserve"> HYPERLINK "https://github.com/00010401/CSF.CW1.00010401" </w:instrText>
+      </w:r>
+      <w:r>
+        <w:fldChar w:fldCharType="separate"/>
+      </w:r>
+      <w:r>
+        <w:rPr>
+          <w:rStyle w:val="Hyperlink"/>
+          <w:rFonts w:ascii="Times New Roman" w:hAnsi="Times New Roman" w:cs="Times New Roman"/>
+          <w:sz w:val="24"/>
+          <w:szCs w:val="24"/>
+          <w:lang w:val="en-US"/>
+        </w:rPr>
+        <w:t>https://github.com/00010401/CSF.CW1.00010401</w:t>
+      </w:r>
+      <w:r>
+        <w:rPr>
+          <w:rStyle w:val="Hyperlink"/>
+          <w:rFonts w:ascii="Times New Roman" w:hAnsi="Times New Roman" w:cs="Times New Roman"/>
+          <w:sz w:val="24"/>
+          <w:szCs w:val="24"/>
+          <w:lang w:val="en-US"/>
+        </w:rPr>
+        <w:fldChar w:fldCharType="end"/>
+      </w:r>
     </w:p>
     <w:p>
       <w:pPr>
@@ -3948,7 +3965,7 @@
                     <pic:cNvPicPr/>
                   </pic:nvPicPr>
                   <pic:blipFill>
-                    <a:blip r:embed="rId8"/>
+                    <a:blip r:embed="rId7"/>
                     <a:stretch>
                       <a:fillRect/>
                     </a:stretch>
@@ -4166,7 +4183,7 @@
                     <pic:cNvPicPr/>
                   </pic:nvPicPr>
                   <pic:blipFill>
-                    <a:blip r:embed="rId9"/>
+                    <a:blip r:embed="rId8"/>
                     <a:stretch>
                       <a:fillRect/>
                     </a:stretch>
@@ -4212,25 +4229,7 @@
           <w:szCs w:val="24"/>
           <w:lang w:val="en-US"/>
         </w:rPr>
-        <w:t xml:space="preserve">Hex number system is mainly used by programmers, as it eases binary system by allowing grouping of binary digits and demonstrating long binary values in a short format, which makes it easy to understand compared to long binary values. It handles more information, however uses comparatively less storage. Moreover, hex numbers are used to represent colors in HTML and CSS; MAC addresses of devices; memory location of the errors. In hex number system it is easier to track the bugs and to debug, also it decreases the bug </w:t>
-      </w:r>
-      <w:r>
-        <w:rPr>
-          <w:rFonts w:ascii="Times New Roman" w:hAnsi="Times New Roman" w:cs="Times New Roman"/>
-          <w:sz w:val="24"/>
-          <w:szCs w:val="24"/>
-          <w:lang w:val="en-US"/>
-        </w:rPr>
-        <w:t>occurrence</w:t>
-      </w:r>
-      <w:r>
-        <w:rPr>
-          <w:rFonts w:ascii="Times New Roman" w:hAnsi="Times New Roman" w:cs="Times New Roman"/>
-          <w:sz w:val="24"/>
-          <w:szCs w:val="24"/>
-          <w:lang w:val="en-US"/>
-        </w:rPr>
-        <w:t>.</w:t>
+        <w:t>Hex number system is mainly used by programmers, as it eases binary system by allowing grouping of binary digits and demonstrating long binary values in a short format, which makes it easy to understand compared to long binary values. It handles more information, however uses comparatively less storage. Moreover, hex numbers are used to represent colors in HTML and CSS; MAC addresses of devices; memory location of the errors. In hex number system it is easier to track the bugs and to debug, also it decreases the bug occurrence.</w:t>
       </w:r>
       <w:r>
         <w:rPr>
@@ -4254,16 +4253,956 @@
     </w:p>
     <w:p>
       <w:pPr>
-        <w:rPr>
-          <w:rFonts w:ascii="Times New Roman" w:hAnsi="Times New Roman" w:cs="Times New Roman"/>
-          <w:sz w:val="24"/>
-          <w:szCs w:val="24"/>
-          <w:lang w:val="en-US"/>
-        </w:rPr>
-      </w:pPr>
+        <w:pStyle w:val="ListParagraph"/>
+        <w:numPr>
+          <w:ilvl w:val="0"/>
+          <w:numId w:val="1"/>
+        </w:numPr>
+        <w:rPr>
+          <w:rFonts w:ascii="Times New Roman" w:hAnsi="Times New Roman" w:cs="Times New Roman"/>
+          <w:sz w:val="24"/>
+          <w:szCs w:val="24"/>
+          <w:lang w:val="en-US"/>
+        </w:rPr>
+      </w:pPr>
+      <w:proofErr w:type="spellStart"/>
+      <w:r>
+        <w:rPr>
+          <w:rFonts w:ascii="Times New Roman" w:hAnsi="Times New Roman" w:cs="Times New Roman"/>
+          <w:sz w:val="24"/>
+          <w:szCs w:val="24"/>
+          <w:lang w:val="en-US"/>
+        </w:rPr>
+        <w:t>Umida&amp;Azamat</w:t>
+      </w:r>
+      <w:proofErr w:type="spellEnd"/>
     </w:p>
     <w:p>
       <w:pPr>
+        <w:pStyle w:val="ListParagraph"/>
+        <w:numPr>
+          <w:ilvl w:val="0"/>
+          <w:numId w:val="4"/>
+        </w:numPr>
+        <w:rPr>
+          <w:rFonts w:ascii="Times New Roman" w:hAnsi="Times New Roman" w:cs="Times New Roman"/>
+          <w:sz w:val="24"/>
+          <w:szCs w:val="24"/>
+          <w:lang w:val="en-US"/>
+        </w:rPr>
+      </w:pPr>
+      <w:r>
+        <w:rPr>
+          <w:rFonts w:ascii="Times New Roman" w:hAnsi="Times New Roman" w:cs="Times New Roman"/>
+          <w:sz w:val="24"/>
+          <w:szCs w:val="24"/>
+          <w:lang w:val="en-US"/>
+        </w:rPr>
+        <w:t>Table:</w:t>
+      </w:r>
+    </w:p>
+    <w:tbl>
+      <w:tblPr>
+        <w:tblStyle w:val="TableGrid"/>
+        <w:tblW w:w="0" w:type="auto"/>
+        <w:tblInd w:w="720" w:type="dxa"/>
+        <w:tblLook w:val="04A0" w:firstRow="1" w:lastRow="0" w:firstColumn="1" w:lastColumn="0" w:noHBand="0" w:noVBand="1"/>
+      </w:tblPr>
+      <w:tblGrid>
+        <w:gridCol w:w="2415"/>
+        <w:gridCol w:w="2415"/>
+        <w:gridCol w:w="2415"/>
+      </w:tblGrid>
+      <w:tr>
+        <w:trPr>
+          <w:trHeight w:val="558"/>
+        </w:trPr>
+        <w:tc>
+          <w:tcPr>
+            <w:tcW w:w="2415" w:type="dxa"/>
+          </w:tcPr>
+          <w:p>
+            <w:pPr>
+              <w:pStyle w:val="ListParagraph"/>
+              <w:ind w:left="0"/>
+              <w:rPr>
+                <w:rFonts w:ascii="Times New Roman" w:hAnsi="Times New Roman" w:cs="Times New Roman"/>
+                <w:sz w:val="24"/>
+                <w:szCs w:val="24"/>
+                <w:lang w:val="en-US"/>
+              </w:rPr>
+            </w:pPr>
+            <w:r>
+              <w:rPr>
+                <w:rFonts w:ascii="Times New Roman" w:hAnsi="Times New Roman" w:cs="Times New Roman"/>
+                <w:sz w:val="24"/>
+                <w:szCs w:val="24"/>
+                <w:lang w:val="en-US"/>
+              </w:rPr>
+              <w:t>Letter</w:t>
+            </w:r>
+          </w:p>
+        </w:tc>
+        <w:tc>
+          <w:tcPr>
+            <w:tcW w:w="2415" w:type="dxa"/>
+          </w:tcPr>
+          <w:p>
+            <w:pPr>
+              <w:pStyle w:val="ListParagraph"/>
+              <w:ind w:left="0"/>
+              <w:rPr>
+                <w:rFonts w:ascii="Times New Roman" w:hAnsi="Times New Roman" w:cs="Times New Roman"/>
+                <w:sz w:val="24"/>
+                <w:szCs w:val="24"/>
+                <w:lang w:val="en-US"/>
+              </w:rPr>
+            </w:pPr>
+            <w:r>
+              <w:rPr>
+                <w:rFonts w:ascii="Times New Roman" w:hAnsi="Times New Roman" w:cs="Times New Roman"/>
+                <w:sz w:val="24"/>
+                <w:szCs w:val="24"/>
+                <w:lang w:val="en-US"/>
+              </w:rPr>
+              <w:t>Frequency</w:t>
+            </w:r>
+          </w:p>
+        </w:tc>
+        <w:tc>
+          <w:tcPr>
+            <w:tcW w:w="2415" w:type="dxa"/>
+          </w:tcPr>
+          <w:p>
+            <w:pPr>
+              <w:pStyle w:val="ListParagraph"/>
+              <w:ind w:left="0"/>
+              <w:rPr>
+                <w:rFonts w:ascii="Times New Roman" w:hAnsi="Times New Roman" w:cs="Times New Roman"/>
+                <w:sz w:val="24"/>
+                <w:szCs w:val="24"/>
+                <w:lang w:val="en-US"/>
+              </w:rPr>
+            </w:pPr>
+            <w:r>
+              <w:rPr>
+                <w:rFonts w:ascii="Times New Roman" w:hAnsi="Times New Roman" w:cs="Times New Roman"/>
+                <w:sz w:val="24"/>
+                <w:szCs w:val="24"/>
+                <w:lang w:val="en-US"/>
+              </w:rPr>
+              <w:t>Encoding</w:t>
+            </w:r>
+          </w:p>
+        </w:tc>
+      </w:tr>
+      <w:tr>
+        <w:trPr>
+          <w:trHeight w:val="558"/>
+        </w:trPr>
+        <w:tc>
+          <w:tcPr>
+            <w:tcW w:w="2415" w:type="dxa"/>
+          </w:tcPr>
+          <w:p>
+            <w:pPr>
+              <w:pStyle w:val="ListParagraph"/>
+              <w:ind w:left="0"/>
+              <w:rPr>
+                <w:rFonts w:ascii="Times New Roman" w:hAnsi="Times New Roman" w:cs="Times New Roman"/>
+                <w:sz w:val="24"/>
+                <w:szCs w:val="24"/>
+                <w:lang w:val="en-US"/>
+              </w:rPr>
+            </w:pPr>
+            <w:r>
+              <w:rPr>
+                <w:rFonts w:ascii="Times New Roman" w:hAnsi="Times New Roman" w:cs="Times New Roman"/>
+                <w:sz w:val="24"/>
+                <w:szCs w:val="24"/>
+                <w:lang w:val="en-US"/>
+              </w:rPr>
+              <w:t>U</w:t>
+            </w:r>
+          </w:p>
+        </w:tc>
+        <w:tc>
+          <w:tcPr>
+            <w:tcW w:w="2415" w:type="dxa"/>
+          </w:tcPr>
+          <w:p>
+            <w:pPr>
+              <w:pStyle w:val="ListParagraph"/>
+              <w:ind w:left="0"/>
+              <w:rPr>
+                <w:rFonts w:ascii="Times New Roman" w:hAnsi="Times New Roman" w:cs="Times New Roman"/>
+                <w:sz w:val="24"/>
+                <w:szCs w:val="24"/>
+                <w:lang w:val="en-US"/>
+              </w:rPr>
+            </w:pPr>
+            <w:r>
+              <w:rPr>
+                <w:rFonts w:ascii="Times New Roman" w:hAnsi="Times New Roman" w:cs="Times New Roman"/>
+                <w:sz w:val="24"/>
+                <w:szCs w:val="24"/>
+                <w:lang w:val="en-US"/>
+              </w:rPr>
+              <w:t>1</w:t>
+            </w:r>
+          </w:p>
+        </w:tc>
+        <w:tc>
+          <w:tcPr>
+            <w:tcW w:w="2415" w:type="dxa"/>
+          </w:tcPr>
+          <w:p>
+            <w:pPr>
+              <w:pStyle w:val="ListParagraph"/>
+              <w:ind w:left="0"/>
+              <w:rPr>
+                <w:rFonts w:ascii="Times New Roman" w:hAnsi="Times New Roman" w:cs="Times New Roman"/>
+                <w:b/>
+                <w:bCs/>
+                <w:color w:val="00B050"/>
+                <w:sz w:val="28"/>
+                <w:szCs w:val="28"/>
+                <w:lang w:val="en-US"/>
+              </w:rPr>
+            </w:pPr>
+            <w:r>
+              <w:rPr>
+                <w:rFonts w:ascii="Times New Roman" w:hAnsi="Times New Roman" w:cs="Times New Roman"/>
+                <w:b/>
+                <w:bCs/>
+                <w:color w:val="00B050"/>
+                <w:sz w:val="28"/>
+                <w:szCs w:val="28"/>
+                <w:lang w:val="en-US"/>
+              </w:rPr>
+              <w:t>1100</w:t>
+            </w:r>
+          </w:p>
+        </w:tc>
+      </w:tr>
+      <w:tr>
+        <w:trPr>
+          <w:trHeight w:val="558"/>
+        </w:trPr>
+        <w:tc>
+          <w:tcPr>
+            <w:tcW w:w="2415" w:type="dxa"/>
+          </w:tcPr>
+          <w:p>
+            <w:pPr>
+              <w:pStyle w:val="ListParagraph"/>
+              <w:ind w:left="0"/>
+              <w:rPr>
+                <w:rFonts w:ascii="Times New Roman" w:hAnsi="Times New Roman" w:cs="Times New Roman"/>
+                <w:sz w:val="24"/>
+                <w:szCs w:val="24"/>
+                <w:lang w:val="en-US"/>
+              </w:rPr>
+            </w:pPr>
+            <w:r>
+              <w:rPr>
+                <w:rFonts w:ascii="Times New Roman" w:hAnsi="Times New Roman" w:cs="Times New Roman"/>
+                <w:sz w:val="24"/>
+                <w:szCs w:val="24"/>
+                <w:lang w:val="en-US"/>
+              </w:rPr>
+              <w:t>m</w:t>
+            </w:r>
+          </w:p>
+        </w:tc>
+        <w:tc>
+          <w:tcPr>
+            <w:tcW w:w="2415" w:type="dxa"/>
+          </w:tcPr>
+          <w:p>
+            <w:pPr>
+              <w:pStyle w:val="ListParagraph"/>
+              <w:ind w:left="0"/>
+              <w:rPr>
+                <w:rFonts w:ascii="Times New Roman" w:hAnsi="Times New Roman" w:cs="Times New Roman"/>
+                <w:sz w:val="24"/>
+                <w:szCs w:val="24"/>
+                <w:lang w:val="en-US"/>
+              </w:rPr>
+            </w:pPr>
+            <w:r>
+              <w:rPr>
+                <w:rFonts w:ascii="Times New Roman" w:hAnsi="Times New Roman" w:cs="Times New Roman"/>
+                <w:sz w:val="24"/>
+                <w:szCs w:val="24"/>
+                <w:lang w:val="en-US"/>
+              </w:rPr>
+              <w:t>2</w:t>
+            </w:r>
+          </w:p>
+        </w:tc>
+        <w:tc>
+          <w:tcPr>
+            <w:tcW w:w="2415" w:type="dxa"/>
+          </w:tcPr>
+          <w:p>
+            <w:pPr>
+              <w:pStyle w:val="ListParagraph"/>
+              <w:ind w:left="0"/>
+              <w:rPr>
+                <w:rFonts w:ascii="Times New Roman" w:hAnsi="Times New Roman" w:cs="Times New Roman"/>
+                <w:b/>
+                <w:bCs/>
+                <w:color w:val="00B050"/>
+                <w:sz w:val="28"/>
+                <w:szCs w:val="28"/>
+                <w:lang w:val="en-US"/>
+              </w:rPr>
+            </w:pPr>
+            <w:r>
+              <w:rPr>
+                <w:rFonts w:ascii="Times New Roman" w:hAnsi="Times New Roman" w:cs="Times New Roman"/>
+                <w:b/>
+                <w:bCs/>
+                <w:color w:val="00B050"/>
+                <w:sz w:val="28"/>
+                <w:szCs w:val="28"/>
+                <w:lang w:val="en-US"/>
+              </w:rPr>
+              <w:t>100</w:t>
+            </w:r>
+          </w:p>
+        </w:tc>
+      </w:tr>
+      <w:tr>
+        <w:trPr>
+          <w:trHeight w:val="558"/>
+        </w:trPr>
+        <w:tc>
+          <w:tcPr>
+            <w:tcW w:w="2415" w:type="dxa"/>
+          </w:tcPr>
+          <w:p>
+            <w:pPr>
+              <w:pStyle w:val="ListParagraph"/>
+              <w:ind w:left="0"/>
+              <w:rPr>
+                <w:rFonts w:ascii="Times New Roman" w:hAnsi="Times New Roman" w:cs="Times New Roman"/>
+                <w:sz w:val="24"/>
+                <w:szCs w:val="24"/>
+                <w:lang w:val="en-US"/>
+              </w:rPr>
+            </w:pPr>
+            <w:proofErr w:type="spellStart"/>
+            <w:r>
+              <w:rPr>
+                <w:rFonts w:ascii="Times New Roman" w:hAnsi="Times New Roman" w:cs="Times New Roman"/>
+                <w:sz w:val="24"/>
+                <w:szCs w:val="24"/>
+                <w:lang w:val="en-US"/>
+              </w:rPr>
+              <w:t>i</w:t>
+            </w:r>
+            <w:proofErr w:type="spellEnd"/>
+          </w:p>
+        </w:tc>
+        <w:tc>
+          <w:tcPr>
+            <w:tcW w:w="2415" w:type="dxa"/>
+          </w:tcPr>
+          <w:p>
+            <w:pPr>
+              <w:pStyle w:val="ListParagraph"/>
+              <w:ind w:left="0"/>
+              <w:rPr>
+                <w:rFonts w:ascii="Times New Roman" w:hAnsi="Times New Roman" w:cs="Times New Roman"/>
+                <w:sz w:val="24"/>
+                <w:szCs w:val="24"/>
+                <w:lang w:val="en-US"/>
+              </w:rPr>
+            </w:pPr>
+            <w:r>
+              <w:rPr>
+                <w:rFonts w:ascii="Times New Roman" w:hAnsi="Times New Roman" w:cs="Times New Roman"/>
+                <w:sz w:val="24"/>
+                <w:szCs w:val="24"/>
+                <w:lang w:val="en-US"/>
+              </w:rPr>
+              <w:t>1</w:t>
+            </w:r>
+          </w:p>
+        </w:tc>
+        <w:tc>
+          <w:tcPr>
+            <w:tcW w:w="2415" w:type="dxa"/>
+          </w:tcPr>
+          <w:p>
+            <w:pPr>
+              <w:pStyle w:val="ListParagraph"/>
+              <w:ind w:left="0"/>
+              <w:rPr>
+                <w:rFonts w:ascii="Times New Roman" w:hAnsi="Times New Roman" w:cs="Times New Roman"/>
+                <w:b/>
+                <w:bCs/>
+                <w:color w:val="00B050"/>
+                <w:sz w:val="28"/>
+                <w:szCs w:val="28"/>
+                <w:lang w:val="en-US"/>
+              </w:rPr>
+            </w:pPr>
+            <w:r>
+              <w:rPr>
+                <w:rFonts w:ascii="Times New Roman" w:hAnsi="Times New Roman" w:cs="Times New Roman"/>
+                <w:b/>
+                <w:bCs/>
+                <w:color w:val="00B050"/>
+                <w:sz w:val="28"/>
+                <w:szCs w:val="28"/>
+                <w:lang w:val="en-US"/>
+              </w:rPr>
+              <w:t>1101</w:t>
+            </w:r>
+          </w:p>
+        </w:tc>
+      </w:tr>
+      <w:tr>
+        <w:trPr>
+          <w:trHeight w:val="558"/>
+        </w:trPr>
+        <w:tc>
+          <w:tcPr>
+            <w:tcW w:w="2415" w:type="dxa"/>
+          </w:tcPr>
+          <w:p>
+            <w:pPr>
+              <w:pStyle w:val="ListParagraph"/>
+              <w:ind w:left="0"/>
+              <w:rPr>
+                <w:rFonts w:ascii="Times New Roman" w:hAnsi="Times New Roman" w:cs="Times New Roman"/>
+                <w:sz w:val="24"/>
+                <w:szCs w:val="24"/>
+                <w:lang w:val="en-US"/>
+              </w:rPr>
+            </w:pPr>
+            <w:r>
+              <w:rPr>
+                <w:rFonts w:ascii="Times New Roman" w:hAnsi="Times New Roman" w:cs="Times New Roman"/>
+                <w:sz w:val="24"/>
+                <w:szCs w:val="24"/>
+                <w:lang w:val="en-US"/>
+              </w:rPr>
+              <w:t>d</w:t>
+            </w:r>
+          </w:p>
+        </w:tc>
+        <w:tc>
+          <w:tcPr>
+            <w:tcW w:w="2415" w:type="dxa"/>
+          </w:tcPr>
+          <w:p>
+            <w:pPr>
+              <w:pStyle w:val="ListParagraph"/>
+              <w:ind w:left="0"/>
+              <w:rPr>
+                <w:rFonts w:ascii="Times New Roman" w:hAnsi="Times New Roman" w:cs="Times New Roman"/>
+                <w:sz w:val="24"/>
+                <w:szCs w:val="24"/>
+                <w:lang w:val="en-US"/>
+              </w:rPr>
+            </w:pPr>
+            <w:r>
+              <w:rPr>
+                <w:rFonts w:ascii="Times New Roman" w:hAnsi="Times New Roman" w:cs="Times New Roman"/>
+                <w:sz w:val="24"/>
+                <w:szCs w:val="24"/>
+                <w:lang w:val="en-US"/>
+              </w:rPr>
+              <w:t>1</w:t>
+            </w:r>
+          </w:p>
+        </w:tc>
+        <w:tc>
+          <w:tcPr>
+            <w:tcW w:w="2415" w:type="dxa"/>
+          </w:tcPr>
+          <w:p>
+            <w:pPr>
+              <w:pStyle w:val="ListParagraph"/>
+              <w:ind w:left="0"/>
+              <w:rPr>
+                <w:rFonts w:ascii="Times New Roman" w:hAnsi="Times New Roman" w:cs="Times New Roman"/>
+                <w:b/>
+                <w:bCs/>
+                <w:color w:val="00B050"/>
+                <w:sz w:val="28"/>
+                <w:szCs w:val="28"/>
+                <w:lang w:val="en-US"/>
+              </w:rPr>
+            </w:pPr>
+            <w:r>
+              <w:rPr>
+                <w:rFonts w:ascii="Times New Roman" w:hAnsi="Times New Roman" w:cs="Times New Roman"/>
+                <w:b/>
+                <w:bCs/>
+                <w:color w:val="00B050"/>
+                <w:sz w:val="28"/>
+                <w:szCs w:val="28"/>
+                <w:lang w:val="en-US"/>
+              </w:rPr>
+              <w:t>1110</w:t>
+            </w:r>
+          </w:p>
+        </w:tc>
+      </w:tr>
+      <w:tr>
+        <w:trPr>
+          <w:trHeight w:val="558"/>
+        </w:trPr>
+        <w:tc>
+          <w:tcPr>
+            <w:tcW w:w="2415" w:type="dxa"/>
+          </w:tcPr>
+          <w:p>
+            <w:pPr>
+              <w:pStyle w:val="ListParagraph"/>
+              <w:ind w:left="0"/>
+              <w:rPr>
+                <w:rFonts w:ascii="Times New Roman" w:hAnsi="Times New Roman" w:cs="Times New Roman"/>
+                <w:sz w:val="24"/>
+                <w:szCs w:val="24"/>
+                <w:lang w:val="en-US"/>
+              </w:rPr>
+            </w:pPr>
+            <w:r>
+              <w:rPr>
+                <w:rFonts w:ascii="Times New Roman" w:hAnsi="Times New Roman" w:cs="Times New Roman"/>
+                <w:sz w:val="24"/>
+                <w:szCs w:val="24"/>
+                <w:lang w:val="en-US"/>
+              </w:rPr>
+              <w:t>a</w:t>
+            </w:r>
+          </w:p>
+        </w:tc>
+        <w:tc>
+          <w:tcPr>
+            <w:tcW w:w="2415" w:type="dxa"/>
+          </w:tcPr>
+          <w:p>
+            <w:pPr>
+              <w:pStyle w:val="ListParagraph"/>
+              <w:ind w:left="0"/>
+              <w:rPr>
+                <w:rFonts w:ascii="Times New Roman" w:hAnsi="Times New Roman" w:cs="Times New Roman"/>
+                <w:sz w:val="24"/>
+                <w:szCs w:val="24"/>
+                <w:lang w:val="en-US"/>
+              </w:rPr>
+            </w:pPr>
+            <w:r>
+              <w:rPr>
+                <w:rFonts w:ascii="Times New Roman" w:hAnsi="Times New Roman" w:cs="Times New Roman"/>
+                <w:sz w:val="24"/>
+                <w:szCs w:val="24"/>
+                <w:lang w:val="en-US"/>
+              </w:rPr>
+              <w:t>3</w:t>
+            </w:r>
+          </w:p>
+        </w:tc>
+        <w:tc>
+          <w:tcPr>
+            <w:tcW w:w="2415" w:type="dxa"/>
+          </w:tcPr>
+          <w:p>
+            <w:pPr>
+              <w:pStyle w:val="ListParagraph"/>
+              <w:ind w:left="0"/>
+              <w:rPr>
+                <w:rFonts w:ascii="Times New Roman" w:hAnsi="Times New Roman" w:cs="Times New Roman"/>
+                <w:b/>
+                <w:bCs/>
+                <w:color w:val="00B050"/>
+                <w:sz w:val="28"/>
+                <w:szCs w:val="28"/>
+                <w:lang w:val="en-US"/>
+              </w:rPr>
+            </w:pPr>
+            <w:r>
+              <w:rPr>
+                <w:rFonts w:ascii="Times New Roman" w:hAnsi="Times New Roman" w:cs="Times New Roman"/>
+                <w:b/>
+                <w:bCs/>
+                <w:color w:val="00B050"/>
+                <w:sz w:val="28"/>
+                <w:szCs w:val="28"/>
+                <w:lang w:val="en-US"/>
+              </w:rPr>
+              <w:t>00</w:t>
+            </w:r>
+          </w:p>
+        </w:tc>
+      </w:tr>
+      <w:tr>
+        <w:trPr>
+          <w:trHeight w:val="558"/>
+        </w:trPr>
+        <w:tc>
+          <w:tcPr>
+            <w:tcW w:w="2415" w:type="dxa"/>
+          </w:tcPr>
+          <w:p>
+            <w:pPr>
+              <w:pStyle w:val="ListParagraph"/>
+              <w:ind w:left="0"/>
+              <w:rPr>
+                <w:rFonts w:ascii="Times New Roman" w:hAnsi="Times New Roman" w:cs="Times New Roman"/>
+                <w:sz w:val="24"/>
+                <w:szCs w:val="24"/>
+                <w:lang w:val="en-US"/>
+              </w:rPr>
+            </w:pPr>
+            <w:r>
+              <w:rPr>
+                <w:rFonts w:ascii="Times New Roman" w:hAnsi="Times New Roman" w:cs="Times New Roman"/>
+                <w:sz w:val="24"/>
+                <w:szCs w:val="24"/>
+                <w:lang w:val="en-US"/>
+              </w:rPr>
+              <w:t>&amp;</w:t>
+            </w:r>
+          </w:p>
+        </w:tc>
+        <w:tc>
+          <w:tcPr>
+            <w:tcW w:w="2415" w:type="dxa"/>
+          </w:tcPr>
+          <w:p>
+            <w:pPr>
+              <w:pStyle w:val="ListParagraph"/>
+              <w:ind w:left="0"/>
+              <w:rPr>
+                <w:rFonts w:ascii="Times New Roman" w:hAnsi="Times New Roman" w:cs="Times New Roman"/>
+                <w:sz w:val="24"/>
+                <w:szCs w:val="24"/>
+                <w:lang w:val="en-US"/>
+              </w:rPr>
+            </w:pPr>
+            <w:r>
+              <w:rPr>
+                <w:rFonts w:ascii="Times New Roman" w:hAnsi="Times New Roman" w:cs="Times New Roman"/>
+                <w:sz w:val="24"/>
+                <w:szCs w:val="24"/>
+                <w:lang w:val="en-US"/>
+              </w:rPr>
+              <w:t>1</w:t>
+            </w:r>
+          </w:p>
+        </w:tc>
+        <w:tc>
+          <w:tcPr>
+            <w:tcW w:w="2415" w:type="dxa"/>
+          </w:tcPr>
+          <w:p>
+            <w:pPr>
+              <w:pStyle w:val="ListParagraph"/>
+              <w:ind w:left="0"/>
+              <w:rPr>
+                <w:rFonts w:ascii="Times New Roman" w:hAnsi="Times New Roman" w:cs="Times New Roman"/>
+                <w:b/>
+                <w:bCs/>
+                <w:color w:val="00B050"/>
+                <w:sz w:val="28"/>
+                <w:szCs w:val="28"/>
+                <w:lang w:val="en-US"/>
+              </w:rPr>
+            </w:pPr>
+            <w:r>
+              <w:rPr>
+                <w:rFonts w:ascii="Times New Roman" w:hAnsi="Times New Roman" w:cs="Times New Roman"/>
+                <w:b/>
+                <w:bCs/>
+                <w:color w:val="00B050"/>
+                <w:sz w:val="28"/>
+                <w:szCs w:val="28"/>
+                <w:lang w:val="en-US"/>
+              </w:rPr>
+              <w:t>1111</w:t>
+            </w:r>
+          </w:p>
+        </w:tc>
+      </w:tr>
+      <w:tr>
+        <w:trPr>
+          <w:trHeight w:val="558"/>
+        </w:trPr>
+        <w:tc>
+          <w:tcPr>
+            <w:tcW w:w="2415" w:type="dxa"/>
+          </w:tcPr>
+          <w:p>
+            <w:pPr>
+              <w:pStyle w:val="ListParagraph"/>
+              <w:ind w:left="0"/>
+              <w:rPr>
+                <w:rFonts w:ascii="Times New Roman" w:hAnsi="Times New Roman" w:cs="Times New Roman"/>
+                <w:sz w:val="24"/>
+                <w:szCs w:val="24"/>
+                <w:lang w:val="en-US"/>
+              </w:rPr>
+            </w:pPr>
+            <w:r>
+              <w:rPr>
+                <w:rFonts w:ascii="Times New Roman" w:hAnsi="Times New Roman" w:cs="Times New Roman"/>
+                <w:sz w:val="24"/>
+                <w:szCs w:val="24"/>
+                <w:lang w:val="en-US"/>
+              </w:rPr>
+              <w:t>A</w:t>
+            </w:r>
+          </w:p>
+        </w:tc>
+        <w:tc>
+          <w:tcPr>
+            <w:tcW w:w="2415" w:type="dxa"/>
+          </w:tcPr>
+          <w:p>
+            <w:pPr>
+              <w:pStyle w:val="ListParagraph"/>
+              <w:ind w:left="0"/>
+              <w:rPr>
+                <w:rFonts w:ascii="Times New Roman" w:hAnsi="Times New Roman" w:cs="Times New Roman"/>
+                <w:sz w:val="24"/>
+                <w:szCs w:val="24"/>
+                <w:lang w:val="en-US"/>
+              </w:rPr>
+            </w:pPr>
+            <w:r>
+              <w:rPr>
+                <w:rFonts w:ascii="Times New Roman" w:hAnsi="Times New Roman" w:cs="Times New Roman"/>
+                <w:sz w:val="24"/>
+                <w:szCs w:val="24"/>
+                <w:lang w:val="en-US"/>
+              </w:rPr>
+              <w:t>1</w:t>
+            </w:r>
+          </w:p>
+        </w:tc>
+        <w:tc>
+          <w:tcPr>
+            <w:tcW w:w="2415" w:type="dxa"/>
+          </w:tcPr>
+          <w:p>
+            <w:pPr>
+              <w:pStyle w:val="ListParagraph"/>
+              <w:ind w:left="0"/>
+              <w:rPr>
+                <w:rFonts w:ascii="Times New Roman" w:hAnsi="Times New Roman" w:cs="Times New Roman"/>
+                <w:b/>
+                <w:bCs/>
+                <w:color w:val="00B050"/>
+                <w:sz w:val="28"/>
+                <w:szCs w:val="28"/>
+                <w:lang w:val="en-US"/>
+              </w:rPr>
+            </w:pPr>
+            <w:r>
+              <w:rPr>
+                <w:rFonts w:ascii="Times New Roman" w:hAnsi="Times New Roman" w:cs="Times New Roman"/>
+                <w:b/>
+                <w:bCs/>
+                <w:color w:val="00B050"/>
+                <w:sz w:val="28"/>
+                <w:szCs w:val="28"/>
+                <w:lang w:val="en-US"/>
+              </w:rPr>
+              <w:t>010</w:t>
+            </w:r>
+          </w:p>
+        </w:tc>
+      </w:tr>
+      <w:tr>
+        <w:trPr>
+          <w:trHeight w:val="589"/>
+        </w:trPr>
+        <w:tc>
+          <w:tcPr>
+            <w:tcW w:w="2415" w:type="dxa"/>
+          </w:tcPr>
+          <w:p>
+            <w:pPr>
+              <w:pStyle w:val="ListParagraph"/>
+              <w:ind w:left="0"/>
+              <w:rPr>
+                <w:rFonts w:ascii="Times New Roman" w:hAnsi="Times New Roman" w:cs="Times New Roman"/>
+                <w:sz w:val="24"/>
+                <w:szCs w:val="24"/>
+                <w:lang w:val="en-US"/>
+              </w:rPr>
+            </w:pPr>
+            <w:r>
+              <w:rPr>
+                <w:rFonts w:ascii="Times New Roman" w:hAnsi="Times New Roman" w:cs="Times New Roman"/>
+                <w:sz w:val="24"/>
+                <w:szCs w:val="24"/>
+                <w:lang w:val="en-US"/>
+              </w:rPr>
+              <w:t>z</w:t>
+            </w:r>
+          </w:p>
+        </w:tc>
+        <w:tc>
+          <w:tcPr>
+            <w:tcW w:w="2415" w:type="dxa"/>
+          </w:tcPr>
+          <w:p>
+            <w:pPr>
+              <w:pStyle w:val="ListParagraph"/>
+              <w:ind w:left="0"/>
+              <w:rPr>
+                <w:rFonts w:ascii="Times New Roman" w:hAnsi="Times New Roman" w:cs="Times New Roman"/>
+                <w:sz w:val="24"/>
+                <w:szCs w:val="24"/>
+                <w:lang w:val="en-US"/>
+              </w:rPr>
+            </w:pPr>
+            <w:r>
+              <w:rPr>
+                <w:rFonts w:ascii="Times New Roman" w:hAnsi="Times New Roman" w:cs="Times New Roman"/>
+                <w:sz w:val="24"/>
+                <w:szCs w:val="24"/>
+                <w:lang w:val="en-US"/>
+              </w:rPr>
+              <w:t>1</w:t>
+            </w:r>
+          </w:p>
+        </w:tc>
+        <w:tc>
+          <w:tcPr>
+            <w:tcW w:w="2415" w:type="dxa"/>
+          </w:tcPr>
+          <w:p>
+            <w:pPr>
+              <w:pStyle w:val="ListParagraph"/>
+              <w:ind w:left="0"/>
+              <w:rPr>
+                <w:rFonts w:ascii="Times New Roman" w:hAnsi="Times New Roman" w:cs="Times New Roman"/>
+                <w:b/>
+                <w:bCs/>
+                <w:color w:val="00B050"/>
+                <w:sz w:val="28"/>
+                <w:szCs w:val="28"/>
+                <w:lang w:val="en-US"/>
+              </w:rPr>
+            </w:pPr>
+            <w:r>
+              <w:rPr>
+                <w:rFonts w:ascii="Times New Roman" w:hAnsi="Times New Roman" w:cs="Times New Roman"/>
+                <w:b/>
+                <w:bCs/>
+                <w:color w:val="00B050"/>
+                <w:sz w:val="28"/>
+                <w:szCs w:val="28"/>
+                <w:lang w:val="en-US"/>
+              </w:rPr>
+              <w:t>011</w:t>
+            </w:r>
+          </w:p>
+        </w:tc>
+      </w:tr>
+      <w:tr>
+        <w:trPr>
+          <w:trHeight w:val="527"/>
+        </w:trPr>
+        <w:tc>
+          <w:tcPr>
+            <w:tcW w:w="2415" w:type="dxa"/>
+          </w:tcPr>
+          <w:p>
+            <w:pPr>
+              <w:pStyle w:val="ListParagraph"/>
+              <w:ind w:left="0"/>
+              <w:rPr>
+                <w:rFonts w:ascii="Times New Roman" w:hAnsi="Times New Roman" w:cs="Times New Roman"/>
+                <w:sz w:val="24"/>
+                <w:szCs w:val="24"/>
+                <w:lang w:val="en-US"/>
+              </w:rPr>
+            </w:pPr>
+            <w:r>
+              <w:rPr>
+                <w:rFonts w:ascii="Times New Roman" w:hAnsi="Times New Roman" w:cs="Times New Roman"/>
+                <w:sz w:val="24"/>
+                <w:szCs w:val="24"/>
+                <w:lang w:val="en-US"/>
+              </w:rPr>
+              <w:t>t</w:t>
+            </w:r>
+          </w:p>
+        </w:tc>
+        <w:tc>
+          <w:tcPr>
+            <w:tcW w:w="2415" w:type="dxa"/>
+          </w:tcPr>
+          <w:p>
+            <w:pPr>
+              <w:pStyle w:val="ListParagraph"/>
+              <w:ind w:left="0"/>
+              <w:rPr>
+                <w:rFonts w:ascii="Times New Roman" w:hAnsi="Times New Roman" w:cs="Times New Roman"/>
+                <w:sz w:val="24"/>
+                <w:szCs w:val="24"/>
+                <w:lang w:val="en-US"/>
+              </w:rPr>
+            </w:pPr>
+            <w:r>
+              <w:rPr>
+                <w:rFonts w:ascii="Times New Roman" w:hAnsi="Times New Roman" w:cs="Times New Roman"/>
+                <w:sz w:val="24"/>
+                <w:szCs w:val="24"/>
+                <w:lang w:val="en-US"/>
+              </w:rPr>
+              <w:t>1</w:t>
+            </w:r>
+          </w:p>
+        </w:tc>
+        <w:tc>
+          <w:tcPr>
+            <w:tcW w:w="2415" w:type="dxa"/>
+          </w:tcPr>
+          <w:p>
+            <w:pPr>
+              <w:pStyle w:val="ListParagraph"/>
+              <w:ind w:left="0"/>
+              <w:rPr>
+                <w:rFonts w:ascii="Times New Roman" w:hAnsi="Times New Roman" w:cs="Times New Roman"/>
+                <w:b/>
+                <w:bCs/>
+                <w:color w:val="00B050"/>
+                <w:sz w:val="28"/>
+                <w:szCs w:val="28"/>
+                <w:lang w:val="en-US"/>
+              </w:rPr>
+            </w:pPr>
+            <w:r>
+              <w:rPr>
+                <w:rFonts w:ascii="Times New Roman" w:hAnsi="Times New Roman" w:cs="Times New Roman"/>
+                <w:b/>
+                <w:bCs/>
+                <w:color w:val="00B050"/>
+                <w:sz w:val="28"/>
+                <w:szCs w:val="28"/>
+                <w:lang w:val="en-US"/>
+              </w:rPr>
+              <w:t>101</w:t>
+            </w:r>
+          </w:p>
+        </w:tc>
+      </w:tr>
+    </w:tbl>
+    <w:p>
+      <w:pPr>
+        <w:pStyle w:val="ListParagraph"/>
         <w:rPr>
           <w:rFonts w:ascii="Times New Roman" w:hAnsi="Times New Roman" w:cs="Times New Roman"/>
           <w:sz w:val="24"/>
@@ -4274,23 +5213,96 @@
     </w:p>
     <w:p>
       <w:pPr>
-        <w:rPr>
-          <w:rFonts w:ascii="Times New Roman" w:hAnsi="Times New Roman" w:cs="Times New Roman"/>
-          <w:sz w:val="24"/>
-          <w:szCs w:val="24"/>
-          <w:lang w:val="en-US"/>
-        </w:rPr>
-      </w:pPr>
+        <w:pStyle w:val="ListParagraph"/>
+        <w:numPr>
+          <w:ilvl w:val="0"/>
+          <w:numId w:val="4"/>
+        </w:numPr>
+        <w:rPr>
+          <w:rFonts w:ascii="Times New Roman" w:hAnsi="Times New Roman" w:cs="Times New Roman"/>
+          <w:sz w:val="24"/>
+          <w:szCs w:val="24"/>
+          <w:lang w:val="en-US"/>
+        </w:rPr>
+      </w:pPr>
+      <w:r>
+        <w:rPr>
+          <w:rFonts w:ascii="Times New Roman" w:hAnsi="Times New Roman" w:cs="Times New Roman"/>
+          <w:sz w:val="24"/>
+          <w:szCs w:val="24"/>
+          <w:lang w:val="en-US"/>
+        </w:rPr>
+        <w:t>Huffman tree:</w:t>
+      </w:r>
     </w:p>
     <w:p>
       <w:pPr>
         <w:rPr>
           <w:rFonts w:ascii="Times New Roman" w:hAnsi="Times New Roman" w:cs="Times New Roman"/>
-          <w:sz w:val="24"/>
-          <w:szCs w:val="24"/>
-          <w:lang w:val="en-US"/>
-        </w:rPr>
-      </w:pPr>
+          <w:noProof/>
+          <w:sz w:val="24"/>
+          <w:szCs w:val="24"/>
+          <w:lang w:val="en-US"/>
+        </w:rPr>
+      </w:pPr>
+      <w:r>
+        <w:rPr>
+          <w:rFonts w:ascii="Times New Roman" w:hAnsi="Times New Roman" w:cs="Times New Roman"/>
+          <w:noProof/>
+          <w:sz w:val="24"/>
+          <w:szCs w:val="24"/>
+          <w:lang w:val="en-US"/>
+        </w:rPr>
+        <w:lastRenderedPageBreak/>
+        <w:drawing>
+          <wp:inline distT="0" distB="0" distL="0" distR="0" wp14:anchorId="3E6C3977" wp14:editId="58E55814">
+            <wp:extent cx="5638165" cy="3642360"/>
+            <wp:effectExtent l="0" t="0" r="635" b="0"/>
+            <wp:docPr id="9" name="Picture 9"/>
+            <wp:cNvGraphicFramePr>
+              <a:graphicFrameLocks xmlns:a="http://schemas.openxmlformats.org/drawingml/2006/main" noChangeAspect="1"/>
+            </wp:cNvGraphicFramePr>
+            <a:graphic xmlns:a="http://schemas.openxmlformats.org/drawingml/2006/main">
+              <a:graphicData uri="http://schemas.openxmlformats.org/drawingml/2006/picture">
+                <pic:pic xmlns:pic="http://schemas.openxmlformats.org/drawingml/2006/picture">
+                  <pic:nvPicPr>
+                    <pic:cNvPr id="9" name="Picture 9"/>
+                    <pic:cNvPicPr/>
+                  </pic:nvPicPr>
+                  <pic:blipFill rotWithShape="1">
+                    <a:blip r:embed="rId9">
+                      <a:extLst>
+                        <a:ext uri="{28A0092B-C50C-407E-A947-70E740481C1C}">
+                          <a14:useLocalDpi xmlns:a14="http://schemas.microsoft.com/office/drawing/2010/main" val="0"/>
+                        </a:ext>
+                      </a:extLst>
+                    </a:blip>
+                    <a:srcRect b="10316"/>
+                    <a:stretch/>
+                  </pic:blipFill>
+                  <pic:spPr bwMode="auto">
+                    <a:xfrm>
+                      <a:off x="0" y="0"/>
+                      <a:ext cx="5654768" cy="3653086"/>
+                    </a:xfrm>
+                    <a:prstGeom prst="rect">
+                      <a:avLst/>
+                    </a:prstGeom>
+                    <a:ln>
+                      <a:noFill/>
+                    </a:ln>
+                    <a:extLst>
+                      <a:ext uri="{53640926-AAD7-44D8-BBD7-CCE9431645EC}">
+                        <a14:shadowObscured xmlns:a14="http://schemas.microsoft.com/office/drawing/2010/main"/>
+                      </a:ext>
+                    </a:extLst>
+                  </pic:spPr>
+                </pic:pic>
+              </a:graphicData>
+            </a:graphic>
+          </wp:inline>
+        </w:drawing>
+      </w:r>
     </w:p>
     <w:p>
       <w:pPr>
@@ -4304,6 +5316,8 @@
     </w:p>
     <w:p>
       <w:pPr>
+        <w:pStyle w:val="ListParagraph"/>
+        <w:spacing w:after="120"/>
         <w:rPr>
           <w:rFonts w:ascii="Times New Roman" w:hAnsi="Times New Roman" w:cs="Times New Roman"/>
           <w:sz w:val="24"/>
@@ -4314,6 +5328,7 @@
     </w:p>
     <w:p>
       <w:pPr>
+        <w:pStyle w:val="ListParagraph"/>
         <w:rPr>
           <w:rFonts w:ascii="Times New Roman" w:hAnsi="Times New Roman" w:cs="Times New Roman"/>
           <w:sz w:val="24"/>
@@ -4752,16 +5767,16 @@
     </w:lvl>
   </w:abstractNum>
   <w:abstractNum w:abstractNumId="1" w15:restartNumberingAfterBreak="0">
-    <w:nsid w:val="5E4A0D5A"/>
+    <w:nsid w:val="5AEE2136"/>
     <w:multiLevelType w:val="hybridMultilevel"/>
-    <w:tmpl w:val="8CF8757E"/>
-    <w:lvl w:ilvl="0" w:tplc="0419000F">
+    <w:tmpl w:val="E4E82E3A"/>
+    <w:lvl w:ilvl="0" w:tplc="04190017">
       <w:start w:val="1"/>
-      <w:numFmt w:val="decimal"/>
-      <w:lvlText w:val="%1."/>
+      <w:numFmt w:val="lowerLetter"/>
+      <w:lvlText w:val="%1)"/>
       <w:lvlJc w:val="left"/>
       <w:pPr>
-        <w:ind w:left="360" w:hanging="360"/>
+        <w:ind w:left="720" w:hanging="360"/>
       </w:pPr>
       <w:rPr>
         <w:rFonts w:hint="default"/>
@@ -4773,7 +5788,7 @@
       <w:lvlText w:val="%2."/>
       <w:lvlJc w:val="left"/>
       <w:pPr>
-        <w:ind w:left="1080" w:hanging="360"/>
+        <w:ind w:left="1440" w:hanging="360"/>
       </w:pPr>
     </w:lvl>
     <w:lvl w:ilvl="2" w:tplc="0419001B" w:tentative="1">
@@ -4782,7 +5797,7 @@
       <w:lvlText w:val="%3."/>
       <w:lvlJc w:val="right"/>
       <w:pPr>
-        <w:ind w:left="1800" w:hanging="180"/>
+        <w:ind w:left="2160" w:hanging="180"/>
       </w:pPr>
     </w:lvl>
     <w:lvl w:ilvl="3" w:tplc="0419000F" w:tentative="1">
@@ -4791,7 +5806,7 @@
       <w:lvlText w:val="%4."/>
       <w:lvlJc w:val="left"/>
       <w:pPr>
-        <w:ind w:left="2520" w:hanging="360"/>
+        <w:ind w:left="2880" w:hanging="360"/>
       </w:pPr>
     </w:lvl>
     <w:lvl w:ilvl="4" w:tplc="04190019" w:tentative="1">
@@ -4800,7 +5815,7 @@
       <w:lvlText w:val="%5."/>
       <w:lvlJc w:val="left"/>
       <w:pPr>
-        <w:ind w:left="3240" w:hanging="360"/>
+        <w:ind w:left="3600" w:hanging="360"/>
       </w:pPr>
     </w:lvl>
     <w:lvl w:ilvl="5" w:tplc="0419001B" w:tentative="1">
@@ -4809,7 +5824,7 @@
       <w:lvlText w:val="%6."/>
       <w:lvlJc w:val="right"/>
       <w:pPr>
-        <w:ind w:left="3960" w:hanging="180"/>
+        <w:ind w:left="4320" w:hanging="180"/>
       </w:pPr>
     </w:lvl>
     <w:lvl w:ilvl="6" w:tplc="0419000F" w:tentative="1">
@@ -4818,7 +5833,7 @@
       <w:lvlText w:val="%7."/>
       <w:lvlJc w:val="left"/>
       <w:pPr>
-        <w:ind w:left="4680" w:hanging="360"/>
+        <w:ind w:left="5040" w:hanging="360"/>
       </w:pPr>
     </w:lvl>
     <w:lvl w:ilvl="7" w:tplc="04190019" w:tentative="1">
@@ -4827,7 +5842,7 @@
       <w:lvlText w:val="%8."/>
       <w:lvlJc w:val="left"/>
       <w:pPr>
-        <w:ind w:left="5400" w:hanging="360"/>
+        <w:ind w:left="5760" w:hanging="360"/>
       </w:pPr>
     </w:lvl>
     <w:lvl w:ilvl="8" w:tplc="0419001B" w:tentative="1">
@@ -4836,11 +5851,100 @@
       <w:lvlText w:val="%9."/>
       <w:lvlJc w:val="right"/>
       <w:pPr>
-        <w:ind w:left="6120" w:hanging="180"/>
+        <w:ind w:left="6480" w:hanging="180"/>
       </w:pPr>
     </w:lvl>
   </w:abstractNum>
   <w:abstractNum w:abstractNumId="2" w15:restartNumberingAfterBreak="0">
+    <w:nsid w:val="5E4A0D5A"/>
+    <w:multiLevelType w:val="hybridMultilevel"/>
+    <w:tmpl w:val="8CF8757E"/>
+    <w:lvl w:ilvl="0" w:tplc="0419000F">
+      <w:start w:val="1"/>
+      <w:numFmt w:val="decimal"/>
+      <w:lvlText w:val="%1."/>
+      <w:lvlJc w:val="left"/>
+      <w:pPr>
+        <w:ind w:left="360" w:hanging="360"/>
+      </w:pPr>
+      <w:rPr>
+        <w:rFonts w:hint="default"/>
+      </w:rPr>
+    </w:lvl>
+    <w:lvl w:ilvl="1" w:tplc="04190019" w:tentative="1">
+      <w:start w:val="1"/>
+      <w:numFmt w:val="lowerLetter"/>
+      <w:lvlText w:val="%2."/>
+      <w:lvlJc w:val="left"/>
+      <w:pPr>
+        <w:ind w:left="1080" w:hanging="360"/>
+      </w:pPr>
+    </w:lvl>
+    <w:lvl w:ilvl="2" w:tplc="0419001B" w:tentative="1">
+      <w:start w:val="1"/>
+      <w:numFmt w:val="lowerRoman"/>
+      <w:lvlText w:val="%3."/>
+      <w:lvlJc w:val="right"/>
+      <w:pPr>
+        <w:ind w:left="1800" w:hanging="180"/>
+      </w:pPr>
+    </w:lvl>
+    <w:lvl w:ilvl="3" w:tplc="0419000F" w:tentative="1">
+      <w:start w:val="1"/>
+      <w:numFmt w:val="decimal"/>
+      <w:lvlText w:val="%4."/>
+      <w:lvlJc w:val="left"/>
+      <w:pPr>
+        <w:ind w:left="2520" w:hanging="360"/>
+      </w:pPr>
+    </w:lvl>
+    <w:lvl w:ilvl="4" w:tplc="04190019" w:tentative="1">
+      <w:start w:val="1"/>
+      <w:numFmt w:val="lowerLetter"/>
+      <w:lvlText w:val="%5."/>
+      <w:lvlJc w:val="left"/>
+      <w:pPr>
+        <w:ind w:left="3240" w:hanging="360"/>
+      </w:pPr>
+    </w:lvl>
+    <w:lvl w:ilvl="5" w:tplc="0419001B" w:tentative="1">
+      <w:start w:val="1"/>
+      <w:numFmt w:val="lowerRoman"/>
+      <w:lvlText w:val="%6."/>
+      <w:lvlJc w:val="right"/>
+      <w:pPr>
+        <w:ind w:left="3960" w:hanging="180"/>
+      </w:pPr>
+    </w:lvl>
+    <w:lvl w:ilvl="6" w:tplc="0419000F" w:tentative="1">
+      <w:start w:val="1"/>
+      <w:numFmt w:val="decimal"/>
+      <w:lvlText w:val="%7."/>
+      <w:lvlJc w:val="left"/>
+      <w:pPr>
+        <w:ind w:left="4680" w:hanging="360"/>
+      </w:pPr>
+    </w:lvl>
+    <w:lvl w:ilvl="7" w:tplc="04190019" w:tentative="1">
+      <w:start w:val="1"/>
+      <w:numFmt w:val="lowerLetter"/>
+      <w:lvlText w:val="%8."/>
+      <w:lvlJc w:val="left"/>
+      <w:pPr>
+        <w:ind w:left="5400" w:hanging="360"/>
+      </w:pPr>
+    </w:lvl>
+    <w:lvl w:ilvl="8" w:tplc="0419001B" w:tentative="1">
+      <w:start w:val="1"/>
+      <w:numFmt w:val="lowerRoman"/>
+      <w:lvlText w:val="%9."/>
+      <w:lvlJc w:val="right"/>
+      <w:pPr>
+        <w:ind w:left="6120" w:hanging="180"/>
+      </w:pPr>
+    </w:lvl>
+  </w:abstractNum>
+  <w:abstractNum w:abstractNumId="3" w15:restartNumberingAfterBreak="0">
     <w:nsid w:val="6D17628C"/>
     <w:multiLevelType w:val="hybridMultilevel"/>
     <w:tmpl w:val="B0C02A72"/>
@@ -4931,13 +6035,16 @@
     </w:lvl>
   </w:abstractNum>
   <w:num w:numId="1">
-    <w:abstractNumId w:val="1"/>
+    <w:abstractNumId w:val="2"/>
   </w:num>
   <w:num w:numId="2">
     <w:abstractNumId w:val="0"/>
   </w:num>
   <w:num w:numId="3">
-    <w:abstractNumId w:val="2"/>
+    <w:abstractNumId w:val="3"/>
+  </w:num>
+  <w:num w:numId="4">
+    <w:abstractNumId w:val="1"/>
   </w:num>
 </w:numbering>
 </file>

</xml_diff>

<commit_message>
task 3c is added
</commit_message>
<xml_diff>
--- a/00010401.docx
+++ b/00010401.docx
@@ -5306,13 +5306,118 @@
     </w:p>
     <w:p>
       <w:pPr>
-        <w:rPr>
-          <w:rFonts w:ascii="Times New Roman" w:hAnsi="Times New Roman" w:cs="Times New Roman"/>
-          <w:sz w:val="24"/>
-          <w:szCs w:val="24"/>
-          <w:lang w:val="en-US"/>
-        </w:rPr>
-      </w:pPr>
+        <w:pStyle w:val="ListParagraph"/>
+        <w:numPr>
+          <w:ilvl w:val="0"/>
+          <w:numId w:val="4"/>
+        </w:numPr>
+        <w:rPr>
+          <w:rFonts w:ascii="Times New Roman" w:hAnsi="Times New Roman" w:cs="Times New Roman"/>
+          <w:sz w:val="24"/>
+          <w:szCs w:val="24"/>
+          <w:lang w:val="en-US"/>
+        </w:rPr>
+      </w:pPr>
+      <m:oMath>
+        <m:r>
+          <w:rPr>
+            <w:rFonts w:ascii="Cambria Math" w:hAnsi="Cambria Math" w:cs="Times New Roman"/>
+            <w:sz w:val="24"/>
+            <w:szCs w:val="24"/>
+            <w:lang w:val="en-US"/>
+          </w:rPr>
+          <m:t>Total number of bits=</m:t>
+        </m:r>
+        <m:nary>
+          <m:naryPr>
+            <m:chr m:val="∑"/>
+            <m:limLoc m:val="undOvr"/>
+            <m:subHide m:val="1"/>
+            <m:supHide m:val="1"/>
+            <m:ctrlPr>
+              <w:rPr>
+                <w:rFonts w:ascii="Cambria Math" w:hAnsi="Cambria Math" w:cs="Times New Roman"/>
+                <w:i/>
+                <w:sz w:val="24"/>
+                <w:szCs w:val="24"/>
+                <w:lang w:val="en-US"/>
+              </w:rPr>
+            </m:ctrlPr>
+          </m:naryPr>
+          <m:sub/>
+          <m:sup/>
+          <m:e>
+            <m:d>
+              <m:dPr>
+                <m:ctrlPr>
+                  <w:rPr>
+                    <w:rFonts w:ascii="Cambria Math" w:hAnsi="Cambria Math" w:cs="Times New Roman"/>
+                    <w:i/>
+                    <w:sz w:val="24"/>
+                    <w:szCs w:val="24"/>
+                    <w:lang w:val="en-US"/>
+                  </w:rPr>
+                </m:ctrlPr>
+              </m:dPr>
+              <m:e>
+                <m:r>
+                  <w:rPr>
+                    <w:rFonts w:ascii="Cambria Math" w:hAnsi="Cambria Math" w:cs="Times New Roman"/>
+                    <w:sz w:val="24"/>
+                    <w:szCs w:val="24"/>
+                    <w:lang w:val="en-US"/>
+                  </w:rPr>
+                  <m:t>frequency*cod</m:t>
+                </m:r>
+                <m:sSub>
+                  <m:sSubPr>
+                    <m:ctrlPr>
+                      <w:rPr>
+                        <w:rFonts w:ascii="Cambria Math" w:hAnsi="Cambria Math" w:cs="Times New Roman"/>
+                        <w:i/>
+                        <w:sz w:val="24"/>
+                        <w:szCs w:val="24"/>
+                        <w:lang w:val="en-US"/>
+                      </w:rPr>
+                    </m:ctrlPr>
+                  </m:sSubPr>
+                  <m:e>
+                    <m:r>
+                      <w:rPr>
+                        <w:rFonts w:ascii="Cambria Math" w:hAnsi="Cambria Math" w:cs="Times New Roman"/>
+                        <w:sz w:val="24"/>
+                        <w:szCs w:val="24"/>
+                        <w:lang w:val="en-US"/>
+                      </w:rPr>
+                      <m:t>e</m:t>
+                    </m:r>
+                  </m:e>
+                  <m:sub>
+                    <m:r>
+                      <w:rPr>
+                        <w:rFonts w:ascii="Cambria Math" w:hAnsi="Cambria Math" w:cs="Times New Roman"/>
+                        <w:sz w:val="24"/>
+                        <w:szCs w:val="24"/>
+                        <w:lang w:val="en-US"/>
+                      </w:rPr>
+                      <m:t>length</m:t>
+                    </m:r>
+                  </m:sub>
+                </m:sSub>
+              </m:e>
+            </m:d>
+            <m:r>
+              <w:rPr>
+                <w:rFonts w:ascii="Cambria Math" w:hAnsi="Cambria Math" w:cs="Times New Roman"/>
+                <w:sz w:val="24"/>
+                <w:szCs w:val="24"/>
+                <w:lang w:val="en-US"/>
+              </w:rPr>
+              <m:t>=1*4+2*3+1*4+1*4+3*2+1*4+1*3+1*3+1*3=37</m:t>
+            </m:r>
+          </m:e>
+        </m:nary>
+      </m:oMath>
     </w:p>
     <w:p>
       <w:pPr>
@@ -5336,16 +5441,35 @@
           <w:lang w:val="en-US"/>
         </w:rPr>
       </w:pPr>
-    </w:p>
-    <w:p>
-      <w:pPr>
-        <w:rPr>
-          <w:rFonts w:ascii="Times New Roman" w:hAnsi="Times New Roman" w:cs="Times New Roman"/>
-          <w:sz w:val="24"/>
-          <w:szCs w:val="24"/>
-          <w:lang w:val="en-US"/>
-        </w:rPr>
-      </w:pPr>
+      <w:r>
+        <w:rPr>
+          <w:rFonts w:ascii="Times New Roman" w:hAnsi="Times New Roman" w:cs="Times New Roman"/>
+          <w:sz w:val="24"/>
+          <w:szCs w:val="24"/>
+          <w:lang w:val="en-US"/>
+        </w:rPr>
+        <w:t>Answer: 37bits will be needed to encode “</w:t>
+      </w:r>
+      <w:proofErr w:type="spellStart"/>
+      <w:r>
+        <w:rPr>
+          <w:rFonts w:ascii="Times New Roman" w:hAnsi="Times New Roman" w:cs="Times New Roman"/>
+          <w:sz w:val="24"/>
+          <w:szCs w:val="24"/>
+          <w:lang w:val="en-US"/>
+        </w:rPr>
+        <w:t>Umida&amp;Azamat</w:t>
+      </w:r>
+      <w:proofErr w:type="spellEnd"/>
+      <w:r>
+        <w:rPr>
+          <w:rFonts w:ascii="Times New Roman" w:hAnsi="Times New Roman" w:cs="Times New Roman"/>
+          <w:sz w:val="24"/>
+          <w:szCs w:val="24"/>
+          <w:lang w:val="en-US"/>
+        </w:rPr>
+        <w:t>” message using Huffman encoding.</w:t>
+      </w:r>
     </w:p>
     <w:p>
       <w:pPr>
@@ -6590,6 +6714,16 @@
       <w:lang w:eastAsia="ru-RU"/>
     </w:rPr>
   </w:style>
+  <w:style w:type="character" w:styleId="PlaceholderText">
+    <w:name w:val="Placeholder Text"/>
+    <w:basedOn w:val="DefaultParagraphFont"/>
+    <w:uiPriority w:val="99"/>
+    <w:semiHidden/>
+    <w:rsid w:val="00F13B33"/>
+    <w:rPr>
+      <w:color w:val="808080"/>
+    </w:rPr>
+  </w:style>
 </w:styles>
 </file>
 

</xml_diff>

<commit_message>
task 6a is added
</commit_message>
<xml_diff>
--- a/00010401.docx
+++ b/00010401.docx
@@ -16,18 +16,35 @@
           <w:lang w:val="en-US"/>
         </w:rPr>
       </w:pPr>
-      <w:hyperlink r:id="rId7" w:history="1">
-        <w:r>
-          <w:rPr>
-            <w:rStyle w:val="Hyperlink"/>
-            <w:rFonts w:ascii="Times New Roman" w:hAnsi="Times New Roman" w:cs="Times New Roman"/>
-            <w:sz w:val="24"/>
-            <w:szCs w:val="24"/>
-            <w:lang w:val="en-US"/>
-          </w:rPr>
-          <w:t>https://github.com/00010401/CSF.CW1.00010401</w:t>
-        </w:r>
-      </w:hyperlink>
+      <w:r>
+        <w:fldChar w:fldCharType="begin"/>
+      </w:r>
+      <w:r>
+        <w:instrText xml:space="preserve"> HYPERLINK "https://github.com/00010401/CSF.CW1.00010401" </w:instrText>
+      </w:r>
+      <w:r>
+        <w:fldChar w:fldCharType="separate"/>
+      </w:r>
+      <w:r>
+        <w:rPr>
+          <w:rStyle w:val="Hyperlink"/>
+          <w:rFonts w:ascii="Times New Roman" w:hAnsi="Times New Roman" w:cs="Times New Roman"/>
+          <w:sz w:val="24"/>
+          <w:szCs w:val="24"/>
+          <w:lang w:val="en-US"/>
+        </w:rPr>
+        <w:t>https://github.com/00010401/CSF.CW1.00010401</w:t>
+      </w:r>
+      <w:r>
+        <w:rPr>
+          <w:rStyle w:val="Hyperlink"/>
+          <w:rFonts w:ascii="Times New Roman" w:hAnsi="Times New Roman" w:cs="Times New Roman"/>
+          <w:sz w:val="24"/>
+          <w:szCs w:val="24"/>
+          <w:lang w:val="en-US"/>
+        </w:rPr>
+        <w:fldChar w:fldCharType="end"/>
+      </w:r>
     </w:p>
     <w:p>
       <w:pPr>
@@ -1466,19 +1483,6 @@
           <w:lang w:val="en-US"/>
         </w:rPr>
       </w:pPr>
-    </w:p>
-    <w:p>
-      <w:pPr>
-        <w:pStyle w:val="ListParagraph"/>
-        <w:spacing w:line="480" w:lineRule="auto"/>
-        <w:ind w:left="360"/>
-        <w:rPr>
-          <w:rFonts w:ascii="Times New Roman" w:hAnsi="Times New Roman" w:cs="Times New Roman"/>
-          <w:sz w:val="24"/>
-          <w:szCs w:val="24"/>
-          <w:lang w:val="en-US"/>
-        </w:rPr>
-      </w:pPr>
       <w:r>
         <w:rPr>
           <w:rFonts w:ascii="Times New Roman" w:hAnsi="Times New Roman" w:cs="Times New Roman"/>
@@ -1936,7 +1940,6 @@
                 <w:szCs w:val="24"/>
                 <w:lang w:val="en-US"/>
               </w:rPr>
-              <w:lastRenderedPageBreak/>
               <w:t>2/16=0</w:t>
             </w:r>
           </w:p>
@@ -2028,19 +2031,6 @@
         </w:rPr>
         <w:t>So, the number is 28A1.</w:t>
       </w:r>
-    </w:p>
-    <w:p>
-      <w:pPr>
-        <w:pStyle w:val="ListParagraph"/>
-        <w:spacing w:line="480" w:lineRule="auto"/>
-        <w:ind w:left="360"/>
-        <w:rPr>
-          <w:rFonts w:ascii="Times New Roman" w:hAnsi="Times New Roman" w:cs="Times New Roman"/>
-          <w:sz w:val="24"/>
-          <w:szCs w:val="24"/>
-          <w:lang w:val="en-US"/>
-        </w:rPr>
-      </w:pPr>
     </w:p>
     <w:p>
       <w:pPr>
@@ -3743,6 +3733,28 @@
         </w:rPr>
         <w:t xml:space="preserve"> in binary.</w:t>
       </w:r>
+    </w:p>
+    <w:p>
+      <w:pPr>
+        <w:spacing w:line="480" w:lineRule="auto"/>
+        <w:rPr>
+          <w:rFonts w:ascii="Times New Roman" w:hAnsi="Times New Roman" w:cs="Times New Roman"/>
+          <w:sz w:val="24"/>
+          <w:szCs w:val="24"/>
+          <w:lang w:val="en-US"/>
+        </w:rPr>
+      </w:pPr>
+    </w:p>
+    <w:p>
+      <w:pPr>
+        <w:spacing w:line="480" w:lineRule="auto"/>
+        <w:rPr>
+          <w:rFonts w:ascii="Times New Roman" w:hAnsi="Times New Roman" w:cs="Times New Roman"/>
+          <w:sz w:val="24"/>
+          <w:szCs w:val="24"/>
+          <w:lang w:val="en-US"/>
+        </w:rPr>
+      </w:pPr>
     </w:p>
     <w:p>
       <w:pPr>
@@ -3961,7 +3973,7 @@
                     <pic:cNvPicPr/>
                   </pic:nvPicPr>
                   <pic:blipFill>
-                    <a:blip r:embed="rId8"/>
+                    <a:blip r:embed="rId7"/>
                     <a:stretch>
                       <a:fillRect/>
                     </a:stretch>
@@ -4179,7 +4191,7 @@
                     <pic:cNvPicPr/>
                   </pic:nvPicPr>
                   <pic:blipFill>
-                    <a:blip r:embed="rId9"/>
+                    <a:blip r:embed="rId8"/>
                     <a:stretch>
                       <a:fillRect/>
                     </a:stretch>
@@ -4263,6 +4275,7 @@
           <w:lang w:val="en-US"/>
         </w:rPr>
       </w:pPr>
+      <w:proofErr w:type="spellStart"/>
       <w:r>
         <w:rPr>
           <w:rFonts w:ascii="Times New Roman" w:hAnsi="Times New Roman" w:cs="Times New Roman"/>
@@ -4272,6 +4285,7 @@
         </w:rPr>
         <w:t>Umida&amp;Azamat</w:t>
       </w:r>
+      <w:proofErr w:type="spellEnd"/>
     </w:p>
     <w:p>
       <w:pPr>
@@ -4590,6 +4604,7 @@
                 <w:lang w:val="en-US"/>
               </w:rPr>
             </w:pPr>
+            <w:proofErr w:type="spellStart"/>
             <w:r>
               <w:rPr>
                 <w:rFonts w:ascii="Times New Roman" w:hAnsi="Times New Roman" w:cs="Times New Roman"/>
@@ -4599,6 +4614,7 @@
               </w:rPr>
               <w:t>i</w:t>
             </w:r>
+            <w:proofErr w:type="spellEnd"/>
           </w:p>
         </w:tc>
         <w:tc>
@@ -5265,7 +5281,7 @@
                     <pic:cNvPicPr/>
                   </pic:nvPicPr>
                   <pic:blipFill rotWithShape="1">
-                    <a:blip r:embed="rId10">
+                    <a:blip r:embed="rId9">
                       <a:extLst>
                         <a:ext uri="{28A0092B-C50C-407E-A947-70E740481C1C}">
                           <a14:useLocalDpi xmlns:a14="http://schemas.microsoft.com/office/drawing/2010/main" val="0"/>
@@ -5417,7 +5433,6 @@
     </w:p>
     <w:p>
       <w:pPr>
-        <w:pStyle w:val="ListParagraph"/>
         <w:spacing w:after="120" w:line="480" w:lineRule="auto"/>
         <w:rPr>
           <w:rFonts w:ascii="Times New Roman" w:hAnsi="Times New Roman" w:cs="Times New Roman"/>
@@ -5445,7 +5460,27 @@
           <w:szCs w:val="24"/>
           <w:lang w:val="en-US"/>
         </w:rPr>
-        <w:t>Answer: 37bits will be needed to encode “Umida&amp;Azamat” message using Huffman encoding.</w:t>
+        <w:t>Answer: 37bits will be needed to encode “</w:t>
+      </w:r>
+      <w:proofErr w:type="spellStart"/>
+      <w:r>
+        <w:rPr>
+          <w:rFonts w:ascii="Times New Roman" w:hAnsi="Times New Roman" w:cs="Times New Roman"/>
+          <w:sz w:val="24"/>
+          <w:szCs w:val="24"/>
+          <w:lang w:val="en-US"/>
+        </w:rPr>
+        <w:t>Umida&amp;Azamat</w:t>
+      </w:r>
+      <w:proofErr w:type="spellEnd"/>
+      <w:r>
+        <w:rPr>
+          <w:rFonts w:ascii="Times New Roman" w:hAnsi="Times New Roman" w:cs="Times New Roman"/>
+          <w:sz w:val="24"/>
+          <w:szCs w:val="24"/>
+          <w:lang w:val="en-US"/>
+        </w:rPr>
+        <w:t>” message using Huffman encoding.</w:t>
       </w:r>
     </w:p>
     <w:p>
@@ -6239,6 +6274,9 @@
           <m:t>Frame size=1024</m:t>
         </m:r>
         <m:r>
+          <m:rPr>
+            <m:sty m:val="p"/>
+          </m:rPr>
           <w:rPr>
             <w:rFonts w:ascii="Cambria Math" w:hAnsi="Cambria Math" w:cs="Times New Roman"/>
             <w:sz w:val="24"/>
@@ -6436,6 +6474,9 @@
           <m:t>Frame size=1024</m:t>
         </m:r>
         <m:r>
+          <m:rPr>
+            <m:sty m:val="p"/>
+          </m:rPr>
           <w:rPr>
             <w:rFonts w:ascii="Cambria Math" w:hAnsi="Cambria Math" w:cs="Times New Roman"/>
             <w:sz w:val="24"/>
@@ -6443,6 +6484,14 @@
             <w:lang w:val="en-US"/>
           </w:rPr>
           <w:br/>
+        </m:r>
+        <m:r>
+          <w:rPr>
+            <w:rFonts w:ascii="Cambria Math" w:hAnsi="Cambria Math" w:cs="Times New Roman"/>
+            <w:sz w:val="24"/>
+            <w:szCs w:val="24"/>
+            <w:lang w:val="en-US"/>
+          </w:rPr>
           <m:t>Logical address=&lt;0, 1026&gt;</m:t>
         </m:r>
       </m:oMath>
@@ -6457,6 +6506,9 @@
       </w:r>
       <m:oMath>
         <m:r>
+          <m:rPr>
+            <m:sty m:val="p"/>
+          </m:rPr>
           <w:rPr>
             <w:rFonts w:ascii="Cambria Math" w:hAnsi="Cambria Math" w:cs="Times New Roman"/>
             <w:sz w:val="24"/>
@@ -6528,98 +6580,342 @@
     </w:p>
     <w:p>
       <w:pPr>
-        <w:rPr>
-          <w:rFonts w:ascii="Times New Roman" w:hAnsi="Times New Roman" w:cs="Times New Roman"/>
-          <w:sz w:val="24"/>
-          <w:szCs w:val="24"/>
-          <w:lang w:val="en-US"/>
-        </w:rPr>
-      </w:pPr>
-    </w:p>
-    <w:p>
-      <w:pPr>
-        <w:rPr>
-          <w:rFonts w:ascii="Times New Roman" w:hAnsi="Times New Roman" w:cs="Times New Roman"/>
-          <w:sz w:val="24"/>
-          <w:szCs w:val="24"/>
-          <w:lang w:val="en-US"/>
-        </w:rPr>
-      </w:pPr>
-    </w:p>
-    <w:p>
-      <w:pPr>
-        <w:rPr>
-          <w:rFonts w:ascii="Times New Roman" w:hAnsi="Times New Roman" w:cs="Times New Roman"/>
-          <w:sz w:val="24"/>
-          <w:szCs w:val="24"/>
-          <w:lang w:val="en-US"/>
-        </w:rPr>
-      </w:pPr>
-    </w:p>
-    <w:p>
-      <w:pPr>
-        <w:rPr>
-          <w:rFonts w:ascii="Times New Roman" w:hAnsi="Times New Roman" w:cs="Times New Roman"/>
-          <w:sz w:val="24"/>
-          <w:szCs w:val="24"/>
-          <w:lang w:val="en-US"/>
-        </w:rPr>
-      </w:pPr>
-    </w:p>
-    <w:p>
-      <w:pPr>
-        <w:rPr>
-          <w:rFonts w:ascii="Times New Roman" w:hAnsi="Times New Roman" w:cs="Times New Roman"/>
-          <w:sz w:val="24"/>
-          <w:szCs w:val="24"/>
-          <w:lang w:val="en-US"/>
-        </w:rPr>
-      </w:pPr>
-    </w:p>
-    <w:p>
-      <w:pPr>
-        <w:rPr>
-          <w:rFonts w:ascii="Times New Roman" w:hAnsi="Times New Roman" w:cs="Times New Roman"/>
-          <w:sz w:val="24"/>
-          <w:szCs w:val="24"/>
-          <w:lang w:val="en-US"/>
-        </w:rPr>
-      </w:pPr>
-    </w:p>
-    <w:p>
-      <w:pPr>
-        <w:rPr>
-          <w:rFonts w:ascii="Times New Roman" w:hAnsi="Times New Roman" w:cs="Times New Roman"/>
-          <w:sz w:val="24"/>
-          <w:szCs w:val="24"/>
-          <w:lang w:val="en-US"/>
-        </w:rPr>
-      </w:pPr>
-    </w:p>
-    <w:p>
-      <w:pPr>
-        <w:rPr>
-          <w:rFonts w:ascii="Times New Roman" w:hAnsi="Times New Roman" w:cs="Times New Roman"/>
-          <w:sz w:val="24"/>
-          <w:szCs w:val="24"/>
-          <w:lang w:val="en-US"/>
-        </w:rPr>
-      </w:pPr>
-    </w:p>
-    <w:p>
-      <w:pPr>
-        <w:rPr>
-          <w:rFonts w:ascii="Times New Roman" w:hAnsi="Times New Roman" w:cs="Times New Roman"/>
-          <w:sz w:val="24"/>
-          <w:szCs w:val="24"/>
-          <w:lang w:val="en-US"/>
-        </w:rPr>
-      </w:pPr>
-      <w:r>
-        <w:rPr>
-          <w:rFonts w:ascii="Times New Roman" w:hAnsi="Times New Roman" w:cs="Times New Roman"/>
-          <w:sz w:val="24"/>
-          <w:szCs w:val="24"/>
+        <w:pStyle w:val="ListParagraph"/>
+        <w:numPr>
+          <w:ilvl w:val="0"/>
+          <w:numId w:val="1"/>
+        </w:numPr>
+        <w:spacing w:line="480" w:lineRule="auto"/>
+        <w:rPr>
+          <w:rFonts w:ascii="Times New Roman" w:hAnsi="Times New Roman" w:cs="Times New Roman"/>
+          <w:sz w:val="24"/>
+          <w:szCs w:val="24"/>
+          <w:lang w:val="en-US"/>
+        </w:rPr>
+      </w:pPr>
+      <w:r>
+        <w:rPr>
+          <w:rFonts w:ascii="Times New Roman" w:hAnsi="Times New Roman" w:cs="Times New Roman"/>
+          <w:sz w:val="24"/>
+          <w:szCs w:val="24"/>
+          <w:lang w:val="en-US"/>
+        </w:rPr>
+        <w:t>Software development methodologies: Waterfall and Agile comparison.</w:t>
+      </w:r>
+    </w:p>
+    <w:p>
+      <w:pPr>
+        <w:pStyle w:val="ListParagraph"/>
+        <w:spacing w:line="480" w:lineRule="auto"/>
+        <w:ind w:left="360"/>
+        <w:rPr>
+          <w:rFonts w:ascii="Times New Roman" w:hAnsi="Times New Roman" w:cs="Times New Roman"/>
+          <w:sz w:val="24"/>
+          <w:szCs w:val="24"/>
+          <w:lang w:val="en-US"/>
+        </w:rPr>
+      </w:pPr>
+      <w:r>
+        <w:rPr>
+          <w:rFonts w:ascii="Times New Roman" w:hAnsi="Times New Roman" w:cs="Times New Roman"/>
+          <w:sz w:val="24"/>
+          <w:szCs w:val="24"/>
+          <w:lang w:val="en-US"/>
+        </w:rPr>
+        <w:t>Waterfall is structured sequential attitude, while Agile consists of a lot of sprints which means a lot of iterations and testing during the development process.</w:t>
+      </w:r>
+      <w:r>
+        <w:rPr>
+          <w:rFonts w:ascii="Times New Roman" w:hAnsi="Times New Roman" w:cs="Times New Roman"/>
+          <w:sz w:val="24"/>
+          <w:szCs w:val="24"/>
+          <w:lang w:val="en-US"/>
+        </w:rPr>
+        <w:t xml:space="preserve"> Meaning that Waterfall consists of only each software development stage once, but in Agile the process is divided into cycles in which the stages are repeating in each spring.</w:t>
+      </w:r>
+      <w:r>
+        <w:rPr>
+          <w:rFonts w:ascii="Times New Roman" w:hAnsi="Times New Roman" w:cs="Times New Roman"/>
+          <w:sz w:val="24"/>
+          <w:szCs w:val="24"/>
+          <w:lang w:val="en-US"/>
+        </w:rPr>
+        <w:t xml:space="preserve"> Moreover, in Agile methodology the focus is more on presenting the work compared to documentation, while Waterfall cares more about structures and documentation. Agile software development methodology is </w:t>
+      </w:r>
+      <w:r>
+        <w:rPr>
+          <w:rFonts w:ascii="Times New Roman" w:hAnsi="Times New Roman" w:cs="Times New Roman"/>
+          <w:sz w:val="24"/>
+          <w:szCs w:val="24"/>
+          <w:lang w:val="en-US"/>
+        </w:rPr>
+        <w:lastRenderedPageBreak/>
+        <w:t xml:space="preserve">structured for easy handling different changes during the development process and complex projects, whereas in Waterfall everything should be readily planned before the project starts, because it doesn’t allow changes once the process starts. In </w:t>
+      </w:r>
+      <w:r>
+        <w:rPr>
+          <w:rFonts w:ascii="Times New Roman" w:hAnsi="Times New Roman" w:cs="Times New Roman"/>
+          <w:sz w:val="24"/>
+          <w:szCs w:val="24"/>
+          <w:lang w:val="en-US"/>
+        </w:rPr>
+        <w:t>Waterfall less team collaboration/coordination is required, however, Agile needs a lot of coordination during the development and it is structured in a way that client satisfaction should be in the highest level. (3)</w:t>
+      </w:r>
+    </w:p>
+    <w:p>
+      <w:pPr>
+        <w:pStyle w:val="ListParagraph"/>
+        <w:ind w:left="360"/>
+        <w:rPr>
+          <w:rFonts w:ascii="Times New Roman" w:hAnsi="Times New Roman" w:cs="Times New Roman"/>
+          <w:sz w:val="24"/>
+          <w:szCs w:val="24"/>
+          <w:lang w:val="en-US"/>
+        </w:rPr>
+      </w:pPr>
+    </w:p>
+    <w:p>
+      <w:pPr>
+        <w:pStyle w:val="ListParagraph"/>
+        <w:ind w:left="360"/>
+        <w:rPr>
+          <w:rFonts w:ascii="Times New Roman" w:hAnsi="Times New Roman" w:cs="Times New Roman"/>
+          <w:sz w:val="24"/>
+          <w:szCs w:val="24"/>
+          <w:lang w:val="en-US"/>
+        </w:rPr>
+      </w:pPr>
+    </w:p>
+    <w:p>
+      <w:pPr>
+        <w:pStyle w:val="ListParagraph"/>
+        <w:ind w:left="360"/>
+        <w:rPr>
+          <w:rFonts w:ascii="Times New Roman" w:hAnsi="Times New Roman" w:cs="Times New Roman"/>
+          <w:sz w:val="24"/>
+          <w:szCs w:val="24"/>
+          <w:lang w:val="en-US"/>
+        </w:rPr>
+      </w:pPr>
+    </w:p>
+    <w:p>
+      <w:pPr>
+        <w:rPr>
+          <w:rFonts w:ascii="Times New Roman" w:hAnsi="Times New Roman" w:cs="Times New Roman"/>
+          <w:sz w:val="24"/>
+          <w:szCs w:val="24"/>
+          <w:lang w:val="en-US"/>
+        </w:rPr>
+      </w:pPr>
+    </w:p>
+    <w:p>
+      <w:pPr>
+        <w:rPr>
+          <w:rFonts w:ascii="Times New Roman" w:hAnsi="Times New Roman" w:cs="Times New Roman"/>
+          <w:sz w:val="24"/>
+          <w:szCs w:val="24"/>
+          <w:lang w:val="en-US"/>
+        </w:rPr>
+      </w:pPr>
+    </w:p>
+    <w:p>
+      <w:pPr>
+        <w:rPr>
+          <w:rFonts w:ascii="Times New Roman" w:hAnsi="Times New Roman" w:cs="Times New Roman"/>
+          <w:b/>
+          <w:bCs/>
+          <w:sz w:val="36"/>
+          <w:szCs w:val="36"/>
+          <w:lang w:val="en-US"/>
+        </w:rPr>
+      </w:pPr>
+    </w:p>
+    <w:p>
+      <w:pPr>
+        <w:rPr>
+          <w:rFonts w:ascii="Times New Roman" w:hAnsi="Times New Roman" w:cs="Times New Roman"/>
+          <w:b/>
+          <w:bCs/>
+          <w:sz w:val="36"/>
+          <w:szCs w:val="36"/>
+          <w:lang w:val="en-US"/>
+        </w:rPr>
+      </w:pPr>
+    </w:p>
+    <w:p>
+      <w:pPr>
+        <w:rPr>
+          <w:rFonts w:ascii="Times New Roman" w:hAnsi="Times New Roman" w:cs="Times New Roman"/>
+          <w:b/>
+          <w:bCs/>
+          <w:sz w:val="36"/>
+          <w:szCs w:val="36"/>
+          <w:lang w:val="en-US"/>
+        </w:rPr>
+      </w:pPr>
+    </w:p>
+    <w:p>
+      <w:pPr>
+        <w:rPr>
+          <w:rFonts w:ascii="Times New Roman" w:hAnsi="Times New Roman" w:cs="Times New Roman"/>
+          <w:b/>
+          <w:bCs/>
+          <w:sz w:val="36"/>
+          <w:szCs w:val="36"/>
+          <w:lang w:val="en-US"/>
+        </w:rPr>
+      </w:pPr>
+    </w:p>
+    <w:p>
+      <w:pPr>
+        <w:rPr>
+          <w:rFonts w:ascii="Times New Roman" w:hAnsi="Times New Roman" w:cs="Times New Roman"/>
+          <w:b/>
+          <w:bCs/>
+          <w:sz w:val="36"/>
+          <w:szCs w:val="36"/>
+          <w:lang w:val="en-US"/>
+        </w:rPr>
+      </w:pPr>
+    </w:p>
+    <w:p>
+      <w:pPr>
+        <w:rPr>
+          <w:rFonts w:ascii="Times New Roman" w:hAnsi="Times New Roman" w:cs="Times New Roman"/>
+          <w:b/>
+          <w:bCs/>
+          <w:sz w:val="36"/>
+          <w:szCs w:val="36"/>
+          <w:lang w:val="en-US"/>
+        </w:rPr>
+      </w:pPr>
+    </w:p>
+    <w:p>
+      <w:pPr>
+        <w:rPr>
+          <w:rFonts w:ascii="Times New Roman" w:hAnsi="Times New Roman" w:cs="Times New Roman"/>
+          <w:b/>
+          <w:bCs/>
+          <w:sz w:val="36"/>
+          <w:szCs w:val="36"/>
+          <w:lang w:val="en-US"/>
+        </w:rPr>
+      </w:pPr>
+    </w:p>
+    <w:p>
+      <w:pPr>
+        <w:rPr>
+          <w:rFonts w:ascii="Times New Roman" w:hAnsi="Times New Roman" w:cs="Times New Roman"/>
+          <w:b/>
+          <w:bCs/>
+          <w:sz w:val="36"/>
+          <w:szCs w:val="36"/>
+          <w:lang w:val="en-US"/>
+        </w:rPr>
+      </w:pPr>
+    </w:p>
+    <w:p>
+      <w:pPr>
+        <w:rPr>
+          <w:rFonts w:ascii="Times New Roman" w:hAnsi="Times New Roman" w:cs="Times New Roman"/>
+          <w:b/>
+          <w:bCs/>
+          <w:sz w:val="36"/>
+          <w:szCs w:val="36"/>
+          <w:lang w:val="en-US"/>
+        </w:rPr>
+      </w:pPr>
+    </w:p>
+    <w:p>
+      <w:pPr>
+        <w:rPr>
+          <w:rFonts w:ascii="Times New Roman" w:hAnsi="Times New Roman" w:cs="Times New Roman"/>
+          <w:b/>
+          <w:bCs/>
+          <w:sz w:val="36"/>
+          <w:szCs w:val="36"/>
+          <w:lang w:val="en-US"/>
+        </w:rPr>
+      </w:pPr>
+    </w:p>
+    <w:p>
+      <w:pPr>
+        <w:rPr>
+          <w:rFonts w:ascii="Times New Roman" w:hAnsi="Times New Roman" w:cs="Times New Roman"/>
+          <w:b/>
+          <w:bCs/>
+          <w:sz w:val="36"/>
+          <w:szCs w:val="36"/>
+          <w:lang w:val="en-US"/>
+        </w:rPr>
+      </w:pPr>
+    </w:p>
+    <w:p>
+      <w:pPr>
+        <w:rPr>
+          <w:rFonts w:ascii="Times New Roman" w:hAnsi="Times New Roman" w:cs="Times New Roman"/>
+          <w:b/>
+          <w:bCs/>
+          <w:sz w:val="36"/>
+          <w:szCs w:val="36"/>
+          <w:lang w:val="en-US"/>
+        </w:rPr>
+      </w:pPr>
+    </w:p>
+    <w:p>
+      <w:pPr>
+        <w:rPr>
+          <w:rFonts w:ascii="Times New Roman" w:hAnsi="Times New Roman" w:cs="Times New Roman"/>
+          <w:b/>
+          <w:bCs/>
+          <w:sz w:val="36"/>
+          <w:szCs w:val="36"/>
+          <w:lang w:val="en-US"/>
+        </w:rPr>
+      </w:pPr>
+    </w:p>
+    <w:p>
+      <w:pPr>
+        <w:rPr>
+          <w:rFonts w:ascii="Times New Roman" w:hAnsi="Times New Roman" w:cs="Times New Roman"/>
+          <w:b/>
+          <w:bCs/>
+          <w:sz w:val="36"/>
+          <w:szCs w:val="36"/>
+          <w:lang w:val="en-US"/>
+        </w:rPr>
+      </w:pPr>
+    </w:p>
+    <w:p>
+      <w:pPr>
+        <w:rPr>
+          <w:rFonts w:ascii="Times New Roman" w:hAnsi="Times New Roman" w:cs="Times New Roman"/>
+          <w:b/>
+          <w:bCs/>
+          <w:sz w:val="36"/>
+          <w:szCs w:val="36"/>
+          <w:lang w:val="en-US"/>
+        </w:rPr>
+      </w:pPr>
+    </w:p>
+    <w:p>
+      <w:pPr>
+        <w:rPr>
+          <w:rFonts w:ascii="Times New Roman" w:hAnsi="Times New Roman" w:cs="Times New Roman"/>
+          <w:b/>
+          <w:bCs/>
+          <w:sz w:val="36"/>
+          <w:szCs w:val="36"/>
+          <w:lang w:val="en-US"/>
+        </w:rPr>
+      </w:pPr>
+      <w:r>
+        <w:rPr>
+          <w:rFonts w:ascii="Times New Roman" w:hAnsi="Times New Roman" w:cs="Times New Roman"/>
+          <w:b/>
+          <w:bCs/>
+          <w:sz w:val="36"/>
+          <w:szCs w:val="36"/>
           <w:lang w:val="en-US"/>
         </w:rPr>
         <w:lastRenderedPageBreak/>
@@ -6652,7 +6948,7 @@
         </w:rPr>
         <w:t xml:space="preserve">Uses of Hexadecimal [Internet]. Computer Science. 2019 [cited 2021 Jan 14]. Available from: </w:t>
       </w:r>
-      <w:hyperlink r:id="rId11" w:history="1">
+      <w:hyperlink r:id="rId10" w:history="1">
         <w:r>
           <w:rPr>
             <w:rStyle w:val="Hyperlink"/>
@@ -6695,23 +6991,17 @@
     <w:p>
       <w:pPr>
         <w:pStyle w:val="ListParagraph"/>
+        <w:numPr>
+          <w:ilvl w:val="0"/>
+          <w:numId w:val="7"/>
+        </w:numPr>
         <w:spacing w:after="0" w:line="480" w:lineRule="auto"/>
         <w:rPr>
           <w:rFonts w:ascii="Times New Roman" w:eastAsia="Times New Roman" w:hAnsi="Times New Roman" w:cs="Times New Roman"/>
           <w:color w:val="000000"/>
           <w:sz w:val="24"/>
           <w:szCs w:val="24"/>
-          <w:lang w:val="en-US" w:eastAsia="ru-RU"/>
-        </w:rPr>
-      </w:pPr>
-    </w:p>
-    <w:p>
-      <w:pPr>
-        <w:rPr>
-          <w:rFonts w:ascii="Times New Roman" w:hAnsi="Times New Roman" w:cs="Times New Roman"/>
-          <w:sz w:val="24"/>
-          <w:szCs w:val="24"/>
-          <w:lang w:val="en-US"/>
+          <w:lang w:eastAsia="ru-RU"/>
         </w:rPr>
       </w:pPr>
       <w:r>
@@ -6720,33 +7010,80 @@
           <w:color w:val="000000"/>
           <w:sz w:val="24"/>
           <w:szCs w:val="24"/>
-          <w:lang w:eastAsia="ru-RU"/>
-        </w:rPr>
-        <w:t>‌</w:t>
-      </w:r>
-    </w:p>
-    <w:p>
-      <w:pPr>
-        <w:rPr>
-          <w:rFonts w:ascii="Times New Roman" w:hAnsi="Times New Roman" w:cs="Times New Roman"/>
-          <w:sz w:val="24"/>
-          <w:szCs w:val="24"/>
-          <w:lang w:val="en-US"/>
-        </w:rPr>
-      </w:pPr>
-      <w:r>
+          <w:lang w:val="en-US" w:eastAsia="ru-RU"/>
+        </w:rPr>
+        <w:t>ALTVATER A. What is Agile Methodology? How It Works, Best Practices, Tools [Internet]. stackfy.com. 2017 [cited 2021 Jan 15]. Available from: https://stackify.com/agile-methodology/#:~:text=Examples%20of%20Agile%20Methodology,Lean%20Software%20Development%20(LSD).&amp;text=They%20assess%20progress%20in%20a%20meeting%20called%20a%20daily%20scrum.</w:t>
+      </w:r>
+    </w:p>
+    <w:p>
+      <w:pPr>
+        <w:pStyle w:val="ListParagraph"/>
+        <w:numPr>
+          <w:ilvl w:val="0"/>
+          <w:numId w:val="7"/>
+        </w:numPr>
+        <w:spacing w:after="0" w:line="480" w:lineRule="auto"/>
         <w:rPr>
           <w:rFonts w:ascii="Times New Roman" w:eastAsia="Times New Roman" w:hAnsi="Times New Roman" w:cs="Times New Roman"/>
           <w:color w:val="000000"/>
           <w:sz w:val="24"/>
           <w:szCs w:val="24"/>
+          <w:lang w:val="en-US" w:eastAsia="ru-RU"/>
+        </w:rPr>
+      </w:pPr>
+      <w:r>
+        <w:rPr>
+          <w:rFonts w:ascii="Times New Roman" w:eastAsia="Times New Roman" w:hAnsi="Times New Roman" w:cs="Times New Roman"/>
+          <w:color w:val="000000"/>
+          <w:sz w:val="24"/>
+          <w:szCs w:val="24"/>
           <w:lang w:eastAsia="ru-RU"/>
         </w:rPr>
         <w:t>‌</w:t>
       </w:r>
     </w:p>
+    <w:p>
+      <w:pPr>
+        <w:rPr>
+          <w:rFonts w:ascii="Times New Roman" w:hAnsi="Times New Roman" w:cs="Times New Roman"/>
+          <w:sz w:val="24"/>
+          <w:szCs w:val="24"/>
+          <w:lang w:val="en-US"/>
+        </w:rPr>
+      </w:pPr>
+      <w:r>
+        <w:rPr>
+          <w:rFonts w:ascii="Times New Roman" w:eastAsia="Times New Roman" w:hAnsi="Times New Roman" w:cs="Times New Roman"/>
+          <w:color w:val="000000"/>
+          <w:sz w:val="24"/>
+          <w:szCs w:val="24"/>
+          <w:lang w:eastAsia="ru-RU"/>
+        </w:rPr>
+        <w:t>‌</w:t>
+      </w:r>
+    </w:p>
+    <w:p>
+      <w:pPr>
+        <w:rPr>
+          <w:rFonts w:ascii="Times New Roman" w:hAnsi="Times New Roman" w:cs="Times New Roman"/>
+          <w:sz w:val="24"/>
+          <w:szCs w:val="24"/>
+          <w:lang w:val="en-US"/>
+        </w:rPr>
+      </w:pPr>
+      <w:r>
+        <w:rPr>
+          <w:rFonts w:ascii="Times New Roman" w:eastAsia="Times New Roman" w:hAnsi="Times New Roman" w:cs="Times New Roman"/>
+          <w:color w:val="000000"/>
+          <w:sz w:val="24"/>
+          <w:szCs w:val="24"/>
+          <w:lang w:eastAsia="ru-RU"/>
+        </w:rPr>
+        <w:t>‌</w:t>
+      </w:r>
+    </w:p>
     <w:sectPr>
-      <w:headerReference w:type="default" r:id="rId12"/>
+      <w:headerReference w:type="default" r:id="rId11"/>
       <w:pgSz w:w="11906" w:h="16838"/>
       <w:pgMar w:top="1134" w:right="850" w:bottom="1134" w:left="1701" w:header="708" w:footer="708" w:gutter="0"/>
       <w:cols w:space="708"/>

</xml_diff>

<commit_message>
task 6b is added
</commit_message>
<xml_diff>
--- a/00010401.docx
+++ b/00010401.docx
@@ -6665,6 +6665,7 @@
     <w:p>
       <w:pPr>
         <w:pStyle w:val="ListParagraph"/>
+        <w:spacing w:line="480" w:lineRule="auto"/>
         <w:ind w:left="360"/>
         <w:rPr>
           <w:rFonts w:ascii="Times New Roman" w:hAnsi="Times New Roman" w:cs="Times New Roman"/>
@@ -6673,10 +6674,20 @@
           <w:lang w:val="en-US"/>
         </w:rPr>
       </w:pPr>
+      <w:r>
+        <w:rPr>
+          <w:rFonts w:ascii="Times New Roman" w:hAnsi="Times New Roman" w:cs="Times New Roman"/>
+          <w:sz w:val="24"/>
+          <w:szCs w:val="24"/>
+          <w:lang w:val="en-US"/>
+        </w:rPr>
+        <w:t>When budget and time is constrained, and the project has already set up requirements and well-planned scope, it is more appropriate to use Waterfall methodology, as it allows much faster delivery to meet the deadlines. Furthermore, when the project is small, requirements are not going to change it is recommended to use this methodology. (4)</w:t>
+      </w:r>
     </w:p>
     <w:p>
       <w:pPr>
         <w:pStyle w:val="ListParagraph"/>
+        <w:spacing w:line="480" w:lineRule="auto"/>
         <w:ind w:left="360"/>
         <w:rPr>
           <w:rFonts w:ascii="Times New Roman" w:hAnsi="Times New Roman" w:cs="Times New Roman"/>
@@ -6685,6 +6696,15 @@
           <w:lang w:val="en-US"/>
         </w:rPr>
       </w:pPr>
+      <w:r>
+        <w:rPr>
+          <w:rFonts w:ascii="Times New Roman" w:hAnsi="Times New Roman" w:cs="Times New Roman"/>
+          <w:sz w:val="24"/>
+          <w:szCs w:val="24"/>
+          <w:lang w:val="en-US"/>
+        </w:rPr>
+        <w:t>In contrast, when requirements are more likely to change over the developing period, more customer involved process, flexibility for team is needed Agile methodology should be used. Moreover, it is used when the team and customers are not sure about software features, Agile is handy to use to not lose time, and in this methodology production of features is done in relatively short periods. (4)</w:t>
+      </w:r>
     </w:p>
     <w:p>
       <w:pPr>
@@ -6700,6 +6720,8 @@
     </w:p>
     <w:p>
       <w:pPr>
+        <w:pStyle w:val="ListParagraph"/>
+        <w:ind w:left="360"/>
         <w:rPr>
           <w:rFonts w:ascii="Times New Roman" w:hAnsi="Times New Roman" w:cs="Times New Roman"/>
           <w:sz w:val="24"/>
@@ -6722,94 +6744,8 @@
       <w:pPr>
         <w:rPr>
           <w:rFonts w:ascii="Times New Roman" w:hAnsi="Times New Roman" w:cs="Times New Roman"/>
-          <w:b/>
-          <w:bCs/>
-          <w:sz w:val="36"/>
-          <w:szCs w:val="36"/>
-          <w:lang w:val="en-US"/>
-        </w:rPr>
-      </w:pPr>
-    </w:p>
-    <w:p>
-      <w:pPr>
-        <w:rPr>
-          <w:rFonts w:ascii="Times New Roman" w:hAnsi="Times New Roman" w:cs="Times New Roman"/>
-          <w:b/>
-          <w:bCs/>
-          <w:sz w:val="36"/>
-          <w:szCs w:val="36"/>
-          <w:lang w:val="en-US"/>
-        </w:rPr>
-      </w:pPr>
-    </w:p>
-    <w:p>
-      <w:pPr>
-        <w:rPr>
-          <w:rFonts w:ascii="Times New Roman" w:hAnsi="Times New Roman" w:cs="Times New Roman"/>
-          <w:b/>
-          <w:bCs/>
-          <w:sz w:val="36"/>
-          <w:szCs w:val="36"/>
-          <w:lang w:val="en-US"/>
-        </w:rPr>
-      </w:pPr>
-    </w:p>
-    <w:p>
-      <w:pPr>
-        <w:rPr>
-          <w:rFonts w:ascii="Times New Roman" w:hAnsi="Times New Roman" w:cs="Times New Roman"/>
-          <w:b/>
-          <w:bCs/>
-          <w:sz w:val="36"/>
-          <w:szCs w:val="36"/>
-          <w:lang w:val="en-US"/>
-        </w:rPr>
-      </w:pPr>
-    </w:p>
-    <w:p>
-      <w:pPr>
-        <w:rPr>
-          <w:rFonts w:ascii="Times New Roman" w:hAnsi="Times New Roman" w:cs="Times New Roman"/>
-          <w:b/>
-          <w:bCs/>
-          <w:sz w:val="36"/>
-          <w:szCs w:val="36"/>
-          <w:lang w:val="en-US"/>
-        </w:rPr>
-      </w:pPr>
-    </w:p>
-    <w:p>
-      <w:pPr>
-        <w:rPr>
-          <w:rFonts w:ascii="Times New Roman" w:hAnsi="Times New Roman" w:cs="Times New Roman"/>
-          <w:b/>
-          <w:bCs/>
-          <w:sz w:val="36"/>
-          <w:szCs w:val="36"/>
-          <w:lang w:val="en-US"/>
-        </w:rPr>
-      </w:pPr>
-    </w:p>
-    <w:p>
-      <w:pPr>
-        <w:rPr>
-          <w:rFonts w:ascii="Times New Roman" w:hAnsi="Times New Roman" w:cs="Times New Roman"/>
-          <w:b/>
-          <w:bCs/>
-          <w:sz w:val="36"/>
-          <w:szCs w:val="36"/>
-          <w:lang w:val="en-US"/>
-        </w:rPr>
-      </w:pPr>
-    </w:p>
-    <w:p>
-      <w:pPr>
-        <w:rPr>
-          <w:rFonts w:ascii="Times New Roman" w:hAnsi="Times New Roman" w:cs="Times New Roman"/>
-          <w:b/>
-          <w:bCs/>
-          <w:sz w:val="36"/>
-          <w:szCs w:val="36"/>
+          <w:sz w:val="24"/>
+          <w:szCs w:val="24"/>
           <w:lang w:val="en-US"/>
         </w:rPr>
       </w:pPr>
@@ -7001,7 +6937,7 @@
           <w:color w:val="000000"/>
           <w:sz w:val="24"/>
           <w:szCs w:val="24"/>
-          <w:lang w:eastAsia="ru-RU"/>
+          <w:lang w:val="en-US" w:eastAsia="ru-RU"/>
         </w:rPr>
       </w:pPr>
       <w:r>
@@ -7012,7 +6948,29 @@
           <w:szCs w:val="24"/>
           <w:lang w:val="en-US" w:eastAsia="ru-RU"/>
         </w:rPr>
-        <w:t>ALTVATER A. What is Agile Methodology? How It Works, Best Practices, Tools [Internet]. stackfy.com. 2017 [cited 2021 Jan 15]. Available from: https://stackify.com/agile-methodology/#:~:text=Examples%20of%20Agile%20Methodology,Lean%20Software%20Development%20(LSD).&amp;text=They%20assess%20progress%20in%20a%20meeting%20called%20a%20daily%20scrum.</w:t>
+        <w:t xml:space="preserve">ALTVATER A. What is Agile Methodology? How It Works, Best Practices, Tools [Internet]. stackfy.com. 2017 [cited 2021 Jan 15]. Available from: </w:t>
+      </w:r>
+      <w:hyperlink r:id="rId11" w:history="1">
+        <w:r>
+          <w:rPr>
+            <w:rStyle w:val="Hyperlink"/>
+            <w:rFonts w:ascii="Times New Roman" w:eastAsia="Times New Roman" w:hAnsi="Times New Roman" w:cs="Times New Roman"/>
+            <w:sz w:val="24"/>
+            <w:szCs w:val="24"/>
+            <w:lang w:val="en-US" w:eastAsia="ru-RU"/>
+          </w:rPr>
+          <w:t>https://stackify.com/agile-methodology/#:~:text=Examples%20of%20Agile%20Methodology,Lean%20Software%20Development%20(LSD).&amp;text=They%20assess%20progress%20in%20a%20meeting%20called%20a%20daily%20scrum</w:t>
+        </w:r>
+      </w:hyperlink>
+      <w:r>
+        <w:rPr>
+          <w:rFonts w:ascii="Times New Roman" w:eastAsia="Times New Roman" w:hAnsi="Times New Roman" w:cs="Times New Roman"/>
+          <w:color w:val="000000"/>
+          <w:sz w:val="24"/>
+          <w:szCs w:val="24"/>
+          <w:lang w:val="en-US" w:eastAsia="ru-RU"/>
+        </w:rPr>
+        <w:t>.</w:t>
       </w:r>
     </w:p>
     <w:p>
@@ -7033,34 +6991,56 @@
       </w:pPr>
       <w:r>
         <w:rPr>
+          <w:color w:val="000000"/>
+          <w:lang w:val="en-US"/>
+        </w:rPr>
+        <w:t xml:space="preserve"> </w:t>
+      </w:r>
+      <w:r>
+        <w:rPr>
           <w:rFonts w:ascii="Times New Roman" w:eastAsia="Times New Roman" w:hAnsi="Times New Roman" w:cs="Times New Roman"/>
           <w:color w:val="000000"/>
           <w:sz w:val="24"/>
           <w:szCs w:val="24"/>
-          <w:lang w:eastAsia="ru-RU"/>
-        </w:rPr>
-        <w:t>‌</w:t>
+          <w:lang w:val="en-US" w:eastAsia="ru-RU"/>
+        </w:rPr>
+        <w:t xml:space="preserve">4.Parsons T. When to Use Waterfall vs. Agile [Internet]. </w:t>
+      </w:r>
+      <w:proofErr w:type="spellStart"/>
+      <w:r>
+        <w:rPr>
+          <w:rFonts w:ascii="Times New Roman" w:eastAsia="Times New Roman" w:hAnsi="Times New Roman" w:cs="Times New Roman"/>
+          <w:color w:val="000000"/>
+          <w:sz w:val="24"/>
+          <w:szCs w:val="24"/>
+          <w:lang w:val="en-US" w:eastAsia="ru-RU"/>
+        </w:rPr>
+        <w:t>Macadamian</w:t>
+      </w:r>
+      <w:proofErr w:type="spellEnd"/>
+      <w:r>
+        <w:rPr>
+          <w:rFonts w:ascii="Times New Roman" w:eastAsia="Times New Roman" w:hAnsi="Times New Roman" w:cs="Times New Roman"/>
+          <w:color w:val="000000"/>
+          <w:sz w:val="24"/>
+          <w:szCs w:val="24"/>
+          <w:lang w:val="en-US" w:eastAsia="ru-RU"/>
+        </w:rPr>
+        <w:t>. 2019 [cited 2021 Jan 15]. Available from: https://www.macadamian.com/learn/when-to-use-waterfall-vs-agile/#:~:text=When%20to%20Use%20the%20Waterfall</w:t>
       </w:r>
     </w:p>
     <w:p>
       <w:pPr>
-        <w:rPr>
-          <w:rFonts w:ascii="Times New Roman" w:hAnsi="Times New Roman" w:cs="Times New Roman"/>
-          <w:sz w:val="24"/>
-          <w:szCs w:val="24"/>
-          <w:lang w:val="en-US"/>
-        </w:rPr>
-      </w:pPr>
-      <w:r>
+        <w:pStyle w:val="ListParagraph"/>
+        <w:spacing w:after="0" w:line="480" w:lineRule="auto"/>
         <w:rPr>
           <w:rFonts w:ascii="Times New Roman" w:eastAsia="Times New Roman" w:hAnsi="Times New Roman" w:cs="Times New Roman"/>
           <w:color w:val="000000"/>
           <w:sz w:val="24"/>
           <w:szCs w:val="24"/>
-          <w:lang w:eastAsia="ru-RU"/>
-        </w:rPr>
-        <w:t>‌</w:t>
-      </w:r>
+          <w:lang w:val="en-US" w:eastAsia="ru-RU"/>
+        </w:rPr>
+      </w:pPr>
     </w:p>
     <w:p>
       <w:pPr>
@@ -7082,8 +7062,28 @@
         <w:t>‌</w:t>
       </w:r>
     </w:p>
+    <w:p>
+      <w:pPr>
+        <w:rPr>
+          <w:rFonts w:ascii="Times New Roman" w:hAnsi="Times New Roman" w:cs="Times New Roman"/>
+          <w:sz w:val="24"/>
+          <w:szCs w:val="24"/>
+          <w:lang w:val="en-US"/>
+        </w:rPr>
+      </w:pPr>
+      <w:r>
+        <w:rPr>
+          <w:rFonts w:ascii="Times New Roman" w:eastAsia="Times New Roman" w:hAnsi="Times New Roman" w:cs="Times New Roman"/>
+          <w:color w:val="000000"/>
+          <w:sz w:val="24"/>
+          <w:szCs w:val="24"/>
+          <w:lang w:eastAsia="ru-RU"/>
+        </w:rPr>
+        <w:t>‌</w:t>
+      </w:r>
+    </w:p>
     <w:sectPr>
-      <w:headerReference w:type="default" r:id="rId11"/>
+      <w:headerReference w:type="default" r:id="rId12"/>
       <w:pgSz w:w="11906" w:h="16838"/>
       <w:pgMar w:top="1134" w:right="850" w:bottom="1134" w:left="1701" w:header="708" w:footer="708" w:gutter="0"/>
       <w:cols w:space="708"/>
@@ -7792,6 +7792,95 @@
     </w:lvl>
   </w:abstractNum>
   <w:abstractNum w:abstractNumId="7" w15:restartNumberingAfterBreak="0">
+    <w:nsid w:val="6DB04BA8"/>
+    <w:multiLevelType w:val="hybridMultilevel"/>
+    <w:tmpl w:val="7DB4F248"/>
+    <w:lvl w:ilvl="0" w:tplc="0419000F">
+      <w:start w:val="1"/>
+      <w:numFmt w:val="decimal"/>
+      <w:lvlText w:val="%1."/>
+      <w:lvlJc w:val="left"/>
+      <w:pPr>
+        <w:ind w:left="720" w:hanging="360"/>
+      </w:pPr>
+      <w:rPr>
+        <w:rFonts w:hint="default"/>
+      </w:rPr>
+    </w:lvl>
+    <w:lvl w:ilvl="1" w:tplc="04190019" w:tentative="1">
+      <w:start w:val="1"/>
+      <w:numFmt w:val="lowerLetter"/>
+      <w:lvlText w:val="%2."/>
+      <w:lvlJc w:val="left"/>
+      <w:pPr>
+        <w:ind w:left="1440" w:hanging="360"/>
+      </w:pPr>
+    </w:lvl>
+    <w:lvl w:ilvl="2" w:tplc="0419001B" w:tentative="1">
+      <w:start w:val="1"/>
+      <w:numFmt w:val="lowerRoman"/>
+      <w:lvlText w:val="%3."/>
+      <w:lvlJc w:val="right"/>
+      <w:pPr>
+        <w:ind w:left="2160" w:hanging="180"/>
+      </w:pPr>
+    </w:lvl>
+    <w:lvl w:ilvl="3" w:tplc="0419000F" w:tentative="1">
+      <w:start w:val="1"/>
+      <w:numFmt w:val="decimal"/>
+      <w:lvlText w:val="%4."/>
+      <w:lvlJc w:val="left"/>
+      <w:pPr>
+        <w:ind w:left="2880" w:hanging="360"/>
+      </w:pPr>
+    </w:lvl>
+    <w:lvl w:ilvl="4" w:tplc="04190019" w:tentative="1">
+      <w:start w:val="1"/>
+      <w:numFmt w:val="lowerLetter"/>
+      <w:lvlText w:val="%5."/>
+      <w:lvlJc w:val="left"/>
+      <w:pPr>
+        <w:ind w:left="3600" w:hanging="360"/>
+      </w:pPr>
+    </w:lvl>
+    <w:lvl w:ilvl="5" w:tplc="0419001B" w:tentative="1">
+      <w:start w:val="1"/>
+      <w:numFmt w:val="lowerRoman"/>
+      <w:lvlText w:val="%6."/>
+      <w:lvlJc w:val="right"/>
+      <w:pPr>
+        <w:ind w:left="4320" w:hanging="180"/>
+      </w:pPr>
+    </w:lvl>
+    <w:lvl w:ilvl="6" w:tplc="0419000F" w:tentative="1">
+      <w:start w:val="1"/>
+      <w:numFmt w:val="decimal"/>
+      <w:lvlText w:val="%7."/>
+      <w:lvlJc w:val="left"/>
+      <w:pPr>
+        <w:ind w:left="5040" w:hanging="360"/>
+      </w:pPr>
+    </w:lvl>
+    <w:lvl w:ilvl="7" w:tplc="04190019" w:tentative="1">
+      <w:start w:val="1"/>
+      <w:numFmt w:val="lowerLetter"/>
+      <w:lvlText w:val="%8."/>
+      <w:lvlJc w:val="left"/>
+      <w:pPr>
+        <w:ind w:left="5760" w:hanging="360"/>
+      </w:pPr>
+    </w:lvl>
+    <w:lvl w:ilvl="8" w:tplc="0419001B" w:tentative="1">
+      <w:start w:val="1"/>
+      <w:numFmt w:val="lowerRoman"/>
+      <w:lvlText w:val="%9."/>
+      <w:lvlJc w:val="right"/>
+      <w:pPr>
+        <w:ind w:left="6480" w:hanging="180"/>
+      </w:pPr>
+    </w:lvl>
+  </w:abstractNum>
+  <w:abstractNum w:abstractNumId="8" w15:restartNumberingAfterBreak="0">
     <w:nsid w:val="7C936512"/>
     <w:multiLevelType w:val="hybridMultilevel"/>
     <w:tmpl w:val="0F86C58E"/>
@@ -7893,7 +7982,7 @@
     <w:abstractNumId w:val="3"/>
   </w:num>
   <w:num w:numId="5">
-    <w:abstractNumId w:val="7"/>
+    <w:abstractNumId w:val="8"/>
   </w:num>
   <w:num w:numId="6">
     <w:abstractNumId w:val="5"/>
@@ -7903,6 +7992,9 @@
   </w:num>
   <w:num w:numId="8">
     <w:abstractNumId w:val="0"/>
+  </w:num>
+  <w:num w:numId="9">
+    <w:abstractNumId w:val="7"/>
   </w:num>
 </w:numbering>
 </file>

</xml_diff>

<commit_message>
task 7a is added
</commit_message>
<xml_diff>
--- a/00010401.docx
+++ b/00010401.docx
@@ -16,35 +16,18 @@
           <w:lang w:val="en-US"/>
         </w:rPr>
       </w:pPr>
-      <w:r>
-        <w:fldChar w:fldCharType="begin"/>
-      </w:r>
-      <w:r>
-        <w:instrText xml:space="preserve"> HYPERLINK "https://github.com/00010401/CSF.CW1.00010401" </w:instrText>
-      </w:r>
-      <w:r>
-        <w:fldChar w:fldCharType="separate"/>
-      </w:r>
-      <w:r>
-        <w:rPr>
-          <w:rStyle w:val="Hyperlink"/>
-          <w:rFonts w:ascii="Times New Roman" w:hAnsi="Times New Roman" w:cs="Times New Roman"/>
-          <w:sz w:val="24"/>
-          <w:szCs w:val="24"/>
-          <w:lang w:val="en-US"/>
-        </w:rPr>
-        <w:t>https://github.com/00010401/CSF.CW1.00010401</w:t>
-      </w:r>
-      <w:r>
-        <w:rPr>
-          <w:rStyle w:val="Hyperlink"/>
-          <w:rFonts w:ascii="Times New Roman" w:hAnsi="Times New Roman" w:cs="Times New Roman"/>
-          <w:sz w:val="24"/>
-          <w:szCs w:val="24"/>
-          <w:lang w:val="en-US"/>
-        </w:rPr>
-        <w:fldChar w:fldCharType="end"/>
-      </w:r>
+      <w:hyperlink r:id="rId7" w:history="1">
+        <w:r>
+          <w:rPr>
+            <w:rStyle w:val="Hyperlink"/>
+            <w:rFonts w:ascii="Times New Roman" w:hAnsi="Times New Roman" w:cs="Times New Roman"/>
+            <w:sz w:val="24"/>
+            <w:szCs w:val="24"/>
+            <w:lang w:val="en-US"/>
+          </w:rPr>
+          <w:t>https://github.com/00010401/CSF.CW1.00010401</w:t>
+        </w:r>
+      </w:hyperlink>
     </w:p>
     <w:p>
       <w:pPr>
@@ -3973,7 +3956,7 @@
                     <pic:cNvPicPr/>
                   </pic:nvPicPr>
                   <pic:blipFill>
-                    <a:blip r:embed="rId7"/>
+                    <a:blip r:embed="rId8"/>
                     <a:stretch>
                       <a:fillRect/>
                     </a:stretch>
@@ -4191,7 +4174,7 @@
                     <pic:cNvPicPr/>
                   </pic:nvPicPr>
                   <pic:blipFill>
-                    <a:blip r:embed="rId8"/>
+                    <a:blip r:embed="rId9"/>
                     <a:stretch>
                       <a:fillRect/>
                     </a:stretch>
@@ -4275,7 +4258,6 @@
           <w:lang w:val="en-US"/>
         </w:rPr>
       </w:pPr>
-      <w:proofErr w:type="spellStart"/>
       <w:r>
         <w:rPr>
           <w:rFonts w:ascii="Times New Roman" w:hAnsi="Times New Roman" w:cs="Times New Roman"/>
@@ -4285,7 +4267,6 @@
         </w:rPr>
         <w:t>Umida&amp;Azamat</w:t>
       </w:r>
-      <w:proofErr w:type="spellEnd"/>
     </w:p>
     <w:p>
       <w:pPr>
@@ -4604,7 +4585,6 @@
                 <w:lang w:val="en-US"/>
               </w:rPr>
             </w:pPr>
-            <w:proofErr w:type="spellStart"/>
             <w:r>
               <w:rPr>
                 <w:rFonts w:ascii="Times New Roman" w:hAnsi="Times New Roman" w:cs="Times New Roman"/>
@@ -4614,7 +4594,6 @@
               </w:rPr>
               <w:t>i</w:t>
             </w:r>
-            <w:proofErr w:type="spellEnd"/>
           </w:p>
         </w:tc>
         <w:tc>
@@ -5281,7 +5260,7 @@
                     <pic:cNvPicPr/>
                   </pic:nvPicPr>
                   <pic:blipFill rotWithShape="1">
-                    <a:blip r:embed="rId9">
+                    <a:blip r:embed="rId10">
                       <a:extLst>
                         <a:ext uri="{28A0092B-C50C-407E-A947-70E740481C1C}">
                           <a14:useLocalDpi xmlns:a14="http://schemas.microsoft.com/office/drawing/2010/main" val="0"/>
@@ -5460,27 +5439,7 @@
           <w:szCs w:val="24"/>
           <w:lang w:val="en-US"/>
         </w:rPr>
-        <w:t>Answer: 37bits will be needed to encode “</w:t>
-      </w:r>
-      <w:proofErr w:type="spellStart"/>
-      <w:r>
-        <w:rPr>
-          <w:rFonts w:ascii="Times New Roman" w:hAnsi="Times New Roman" w:cs="Times New Roman"/>
-          <w:sz w:val="24"/>
-          <w:szCs w:val="24"/>
-          <w:lang w:val="en-US"/>
-        </w:rPr>
-        <w:t>Umida&amp;Azamat</w:t>
-      </w:r>
-      <w:proofErr w:type="spellEnd"/>
-      <w:r>
-        <w:rPr>
-          <w:rFonts w:ascii="Times New Roman" w:hAnsi="Times New Roman" w:cs="Times New Roman"/>
-          <w:sz w:val="24"/>
-          <w:szCs w:val="24"/>
-          <w:lang w:val="en-US"/>
-        </w:rPr>
-        <w:t>” message using Huffman encoding.</w:t>
+        <w:t>Answer: 37bits will be needed to encode “Umida&amp;Azamat” message using Huffman encoding.</w:t>
       </w:r>
     </w:p>
     <w:p>
@@ -6709,6 +6668,66 @@
     <w:p>
       <w:pPr>
         <w:pStyle w:val="ListParagraph"/>
+        <w:spacing w:line="480" w:lineRule="auto"/>
+        <w:ind w:left="360"/>
+        <w:rPr>
+          <w:rFonts w:ascii="Times New Roman" w:hAnsi="Times New Roman" w:cs="Times New Roman"/>
+          <w:sz w:val="24"/>
+          <w:szCs w:val="24"/>
+          <w:lang w:val="en-US"/>
+        </w:rPr>
+      </w:pPr>
+    </w:p>
+    <w:p>
+      <w:pPr>
+        <w:pStyle w:val="ListParagraph"/>
+        <w:numPr>
+          <w:ilvl w:val="0"/>
+          <w:numId w:val="1"/>
+        </w:numPr>
+        <w:spacing w:line="480" w:lineRule="auto"/>
+        <w:rPr>
+          <w:rFonts w:ascii="Times New Roman" w:hAnsi="Times New Roman" w:cs="Times New Roman"/>
+          <w:sz w:val="24"/>
+          <w:szCs w:val="24"/>
+          <w:lang w:val="en-US"/>
+        </w:rPr>
+      </w:pPr>
+      <w:r>
+        <w:rPr>
+          <w:rFonts w:ascii="Times New Roman" w:hAnsi="Times New Roman" w:cs="Times New Roman"/>
+          <w:sz w:val="24"/>
+          <w:szCs w:val="24"/>
+          <w:lang w:val="en-US"/>
+        </w:rPr>
+        <w:t>In Ring topology, the computer networks are connected one to another with the help of cables and each device is connected with devices both from right and left sides, in which the data transfer is made from one device to another.</w:t>
+      </w:r>
+    </w:p>
+    <w:p>
+      <w:pPr>
+        <w:pStyle w:val="ListParagraph"/>
+        <w:spacing w:line="480" w:lineRule="auto"/>
+        <w:ind w:left="360"/>
+        <w:rPr>
+          <w:rFonts w:ascii="Times New Roman" w:hAnsi="Times New Roman" w:cs="Times New Roman"/>
+          <w:sz w:val="24"/>
+          <w:szCs w:val="24"/>
+          <w:lang w:val="en-US"/>
+        </w:rPr>
+      </w:pPr>
+      <w:r>
+        <w:rPr>
+          <w:rFonts w:ascii="Times New Roman" w:hAnsi="Times New Roman" w:cs="Times New Roman"/>
+          <w:sz w:val="24"/>
+          <w:szCs w:val="24"/>
+          <w:lang w:val="en-US"/>
+        </w:rPr>
+        <w:t>But, in Star topology, all devices are connected to each other through central hub. Meaning that the data transferring will be delivered only through  central hub to other devices.</w:t>
+      </w:r>
+    </w:p>
+    <w:p>
+      <w:pPr>
+        <w:pStyle w:val="ListParagraph"/>
         <w:ind w:left="360"/>
         <w:rPr>
           <w:rFonts w:ascii="Times New Roman" w:hAnsi="Times New Roman" w:cs="Times New Roman"/>
@@ -6854,7 +6873,6 @@
           <w:szCs w:val="36"/>
           <w:lang w:val="en-US"/>
         </w:rPr>
-        <w:lastRenderedPageBreak/>
         <w:t>Reference list:</w:t>
       </w:r>
     </w:p>
@@ -6884,7 +6902,7 @@
         </w:rPr>
         <w:t xml:space="preserve">Uses of Hexadecimal [Internet]. Computer Science. 2019 [cited 2021 Jan 14]. Available from: </w:t>
       </w:r>
-      <w:hyperlink r:id="rId10" w:history="1">
+      <w:hyperlink r:id="rId11" w:history="1">
         <w:r>
           <w:rPr>
             <w:rStyle w:val="Hyperlink"/>
@@ -6950,7 +6968,7 @@
         </w:rPr>
         <w:t xml:space="preserve">ALTVATER A. What is Agile Methodology? How It Works, Best Practices, Tools [Internet]. stackfy.com. 2017 [cited 2021 Jan 15]. Available from: </w:t>
       </w:r>
-      <w:hyperlink r:id="rId11" w:history="1">
+      <w:hyperlink r:id="rId12" w:anchor=":~:text=Examples%20of%20Agile%20Methodology,Lean%20Software%20Development%20(LSD).&amp;text=They%20assess%20progress%20in%20a%20meeting%20called%20a%20daily%20scrum" w:history="1">
         <w:r>
           <w:rPr>
             <w:rStyle w:val="Hyperlink"/>
@@ -7004,10 +7022,13 @@
           <w:szCs w:val="24"/>
           <w:lang w:val="en-US" w:eastAsia="ru-RU"/>
         </w:rPr>
-        <w:t xml:space="preserve">4.Parsons T. When to Use Waterfall vs. Agile [Internet]. </w:t>
-      </w:r>
-      <w:proofErr w:type="spellStart"/>
-      <w:r>
+        <w:t>4.Parsons T. When to Use Waterfall vs. Agile [Internet]. Macadamian. 2019 [cited 2021 Jan 15]. Available from: https://www.macadamian.com/learn/when-to-use-waterfall-vs-agile/#:~:text=When%20to%20Use%20the%20Waterfall</w:t>
+      </w:r>
+    </w:p>
+    <w:p>
+      <w:pPr>
+        <w:pStyle w:val="ListParagraph"/>
+        <w:spacing w:after="0" w:line="480" w:lineRule="auto"/>
         <w:rPr>
           <w:rFonts w:ascii="Times New Roman" w:eastAsia="Times New Roman" w:hAnsi="Times New Roman" w:cs="Times New Roman"/>
           <w:color w:val="000000"/>
@@ -7015,75 +7036,50 @@
           <w:szCs w:val="24"/>
           <w:lang w:val="en-US" w:eastAsia="ru-RU"/>
         </w:rPr>
-        <w:t>Macadamian</w:t>
-      </w:r>
-      <w:proofErr w:type="spellEnd"/>
+      </w:pPr>
+    </w:p>
+    <w:p>
+      <w:pPr>
+        <w:rPr>
+          <w:rFonts w:ascii="Times New Roman" w:hAnsi="Times New Roman" w:cs="Times New Roman"/>
+          <w:sz w:val="24"/>
+          <w:szCs w:val="24"/>
+          <w:lang w:val="en-US"/>
+        </w:rPr>
+      </w:pPr>
       <w:r>
         <w:rPr>
           <w:rFonts w:ascii="Times New Roman" w:eastAsia="Times New Roman" w:hAnsi="Times New Roman" w:cs="Times New Roman"/>
           <w:color w:val="000000"/>
           <w:sz w:val="24"/>
           <w:szCs w:val="24"/>
-          <w:lang w:val="en-US" w:eastAsia="ru-RU"/>
-        </w:rPr>
-        <w:t>. 2019 [cited 2021 Jan 15]. Available from: https://www.macadamian.com/learn/when-to-use-waterfall-vs-agile/#:~:text=When%20to%20Use%20the%20Waterfall</w:t>
+          <w:lang w:eastAsia="ru-RU"/>
+        </w:rPr>
+        <w:t>‌</w:t>
       </w:r>
     </w:p>
     <w:p>
       <w:pPr>
-        <w:pStyle w:val="ListParagraph"/>
-        <w:spacing w:after="0" w:line="480" w:lineRule="auto"/>
+        <w:rPr>
+          <w:rFonts w:ascii="Times New Roman" w:hAnsi="Times New Roman" w:cs="Times New Roman"/>
+          <w:sz w:val="24"/>
+          <w:szCs w:val="24"/>
+          <w:lang w:val="en-US"/>
+        </w:rPr>
+      </w:pPr>
+      <w:r>
         <w:rPr>
           <w:rFonts w:ascii="Times New Roman" w:eastAsia="Times New Roman" w:hAnsi="Times New Roman" w:cs="Times New Roman"/>
           <w:color w:val="000000"/>
           <w:sz w:val="24"/>
           <w:szCs w:val="24"/>
-          <w:lang w:val="en-US" w:eastAsia="ru-RU"/>
-        </w:rPr>
-      </w:pPr>
-    </w:p>
-    <w:p>
-      <w:pPr>
-        <w:rPr>
-          <w:rFonts w:ascii="Times New Roman" w:hAnsi="Times New Roman" w:cs="Times New Roman"/>
-          <w:sz w:val="24"/>
-          <w:szCs w:val="24"/>
-          <w:lang w:val="en-US"/>
-        </w:rPr>
-      </w:pPr>
-      <w:r>
-        <w:rPr>
-          <w:rFonts w:ascii="Times New Roman" w:eastAsia="Times New Roman" w:hAnsi="Times New Roman" w:cs="Times New Roman"/>
-          <w:color w:val="000000"/>
-          <w:sz w:val="24"/>
-          <w:szCs w:val="24"/>
-          <w:lang w:eastAsia="ru-RU"/>
-        </w:rPr>
-        <w:t>‌</w:t>
-      </w:r>
-    </w:p>
-    <w:p>
-      <w:pPr>
-        <w:rPr>
-          <w:rFonts w:ascii="Times New Roman" w:hAnsi="Times New Roman" w:cs="Times New Roman"/>
-          <w:sz w:val="24"/>
-          <w:szCs w:val="24"/>
-          <w:lang w:val="en-US"/>
-        </w:rPr>
-      </w:pPr>
-      <w:r>
-        <w:rPr>
-          <w:rFonts w:ascii="Times New Roman" w:eastAsia="Times New Roman" w:hAnsi="Times New Roman" w:cs="Times New Roman"/>
-          <w:color w:val="000000"/>
-          <w:sz w:val="24"/>
-          <w:szCs w:val="24"/>
           <w:lang w:eastAsia="ru-RU"/>
         </w:rPr>
         <w:t>‌</w:t>
       </w:r>
     </w:p>
     <w:sectPr>
-      <w:headerReference w:type="default" r:id="rId12"/>
+      <w:headerReference w:type="default" r:id="rId13"/>
       <w:pgSz w:w="11906" w:h="16838"/>
       <w:pgMar w:top="1134" w:right="850" w:bottom="1134" w:left="1701" w:header="708" w:footer="708" w:gutter="0"/>
       <w:cols w:space="708"/>

</xml_diff>

<commit_message>
task 7 is fully added
</commit_message>
<xml_diff>
--- a/00010401.docx
+++ b/00010401.docx
@@ -16,18 +16,35 @@
           <w:lang w:val="en-US"/>
         </w:rPr>
       </w:pPr>
-      <w:hyperlink r:id="rId7" w:history="1">
-        <w:r>
-          <w:rPr>
-            <w:rStyle w:val="Hyperlink"/>
-            <w:rFonts w:ascii="Times New Roman" w:hAnsi="Times New Roman" w:cs="Times New Roman"/>
-            <w:sz w:val="24"/>
-            <w:szCs w:val="24"/>
-            <w:lang w:val="en-US"/>
-          </w:rPr>
-          <w:t>https://github.com/00010401/CSF.CW1.00010401</w:t>
-        </w:r>
-      </w:hyperlink>
+      <w:r>
+        <w:fldChar w:fldCharType="begin"/>
+      </w:r>
+      <w:r>
+        <w:instrText xml:space="preserve"> HYPERLINK "https://github.com/00010401/CSF.CW1.00010401" </w:instrText>
+      </w:r>
+      <w:r>
+        <w:fldChar w:fldCharType="separate"/>
+      </w:r>
+      <w:r>
+        <w:rPr>
+          <w:rStyle w:val="Hyperlink"/>
+          <w:rFonts w:ascii="Times New Roman" w:hAnsi="Times New Roman" w:cs="Times New Roman"/>
+          <w:sz w:val="24"/>
+          <w:szCs w:val="24"/>
+          <w:lang w:val="en-US"/>
+        </w:rPr>
+        <w:t>https://github.com/00010401/CSF.CW1.00010401</w:t>
+      </w:r>
+      <w:r>
+        <w:rPr>
+          <w:rStyle w:val="Hyperlink"/>
+          <w:rFonts w:ascii="Times New Roman" w:hAnsi="Times New Roman" w:cs="Times New Roman"/>
+          <w:sz w:val="24"/>
+          <w:szCs w:val="24"/>
+          <w:lang w:val="en-US"/>
+        </w:rPr>
+        <w:fldChar w:fldCharType="end"/>
+      </w:r>
     </w:p>
     <w:p>
       <w:pPr>
@@ -3956,7 +3973,7 @@
                     <pic:cNvPicPr/>
                   </pic:nvPicPr>
                   <pic:blipFill>
-                    <a:blip r:embed="rId8"/>
+                    <a:blip r:embed="rId7"/>
                     <a:stretch>
                       <a:fillRect/>
                     </a:stretch>
@@ -4174,7 +4191,7 @@
                     <pic:cNvPicPr/>
                   </pic:nvPicPr>
                   <pic:blipFill>
-                    <a:blip r:embed="rId9"/>
+                    <a:blip r:embed="rId8"/>
                     <a:stretch>
                       <a:fillRect/>
                     </a:stretch>
@@ -4258,6 +4275,7 @@
           <w:lang w:val="en-US"/>
         </w:rPr>
       </w:pPr>
+      <w:proofErr w:type="spellStart"/>
       <w:r>
         <w:rPr>
           <w:rFonts w:ascii="Times New Roman" w:hAnsi="Times New Roman" w:cs="Times New Roman"/>
@@ -4267,6 +4285,7 @@
         </w:rPr>
         <w:t>Umida&amp;Azamat</w:t>
       </w:r>
+      <w:proofErr w:type="spellEnd"/>
     </w:p>
     <w:p>
       <w:pPr>
@@ -4585,6 +4604,7 @@
                 <w:lang w:val="en-US"/>
               </w:rPr>
             </w:pPr>
+            <w:proofErr w:type="spellStart"/>
             <w:r>
               <w:rPr>
                 <w:rFonts w:ascii="Times New Roman" w:hAnsi="Times New Roman" w:cs="Times New Roman"/>
@@ -4594,6 +4614,7 @@
               </w:rPr>
               <w:t>i</w:t>
             </w:r>
+            <w:proofErr w:type="spellEnd"/>
           </w:p>
         </w:tc>
         <w:tc>
@@ -5260,7 +5281,7 @@
                     <pic:cNvPicPr/>
                   </pic:nvPicPr>
                   <pic:blipFill rotWithShape="1">
-                    <a:blip r:embed="rId10">
+                    <a:blip r:embed="rId9">
                       <a:extLst>
                         <a:ext uri="{28A0092B-C50C-407E-A947-70E740481C1C}">
                           <a14:useLocalDpi xmlns:a14="http://schemas.microsoft.com/office/drawing/2010/main" val="0"/>
@@ -5439,7 +5460,27 @@
           <w:szCs w:val="24"/>
           <w:lang w:val="en-US"/>
         </w:rPr>
-        <w:t>Answer: 37bits will be needed to encode “Umida&amp;Azamat” message using Huffman encoding.</w:t>
+        <w:t>Answer: 37bits will be needed to encode “</w:t>
+      </w:r>
+      <w:proofErr w:type="spellStart"/>
+      <w:r>
+        <w:rPr>
+          <w:rFonts w:ascii="Times New Roman" w:hAnsi="Times New Roman" w:cs="Times New Roman"/>
+          <w:sz w:val="24"/>
+          <w:szCs w:val="24"/>
+          <w:lang w:val="en-US"/>
+        </w:rPr>
+        <w:t>Umida&amp;Azamat</w:t>
+      </w:r>
+      <w:proofErr w:type="spellEnd"/>
+      <w:r>
+        <w:rPr>
+          <w:rFonts w:ascii="Times New Roman" w:hAnsi="Times New Roman" w:cs="Times New Roman"/>
+          <w:sz w:val="24"/>
+          <w:szCs w:val="24"/>
+          <w:lang w:val="en-US"/>
+        </w:rPr>
+        <w:t>” message using Huffman encoding.</w:t>
       </w:r>
     </w:p>
     <w:p>
@@ -6010,7 +6051,27 @@
           <w:szCs w:val="24"/>
           <w:lang w:val="en-US"/>
         </w:rPr>
-        <w:t xml:space="preserve"> ignore the range on the left till the midpoint, inclusively. Otherwise, ignore the range on the right side, beginning with midpoint. (As 4&lt;5, we ignore [3-4]).</w:t>
+        <w:t xml:space="preserve"> ignore the range on the left till the midpoint, inclusively. Otherwise, ignore the range on the right side, beginning with m</w:t>
+      </w:r>
+      <w:proofErr w:type="spellStart"/>
+      <w:r>
+        <w:rPr>
+          <w:rFonts w:ascii="Times New Roman" w:eastAsiaTheme="minorEastAsia" w:hAnsi="Times New Roman" w:cs="Times New Roman"/>
+          <w:sz w:val="24"/>
+          <w:szCs w:val="24"/>
+          <w:lang w:val="en-US"/>
+        </w:rPr>
+        <w:t>idpoint</w:t>
+      </w:r>
+      <w:proofErr w:type="spellEnd"/>
+      <w:r>
+        <w:rPr>
+          <w:rFonts w:ascii="Times New Roman" w:eastAsiaTheme="minorEastAsia" w:hAnsi="Times New Roman" w:cs="Times New Roman"/>
+          <w:sz w:val="24"/>
+          <w:szCs w:val="24"/>
+          <w:lang w:val="en-US"/>
+        </w:rPr>
+        <w:t>. (As 4&lt;5, we ignore [3-4]).</w:t>
       </w:r>
     </w:p>
     <w:p>
@@ -6722,12 +6783,592 @@
           <w:szCs w:val="24"/>
           <w:lang w:val="en-US"/>
         </w:rPr>
-        <w:t>But, in Star topology, all devices are connected to each other through central hub. Meaning that the data transferring will be delivered only through  central hub to other devices.</w:t>
-      </w:r>
+        <w:t xml:space="preserve">But, in Star topology, all devices are connected to each other through central hub. Meaning that the data transferring will be delivered only </w:t>
+      </w:r>
+      <w:r>
+        <w:rPr>
+          <w:rFonts w:ascii="Times New Roman" w:hAnsi="Times New Roman" w:cs="Times New Roman"/>
+          <w:sz w:val="24"/>
+          <w:szCs w:val="24"/>
+          <w:lang w:val="en-US"/>
+        </w:rPr>
+        <w:t>through central</w:t>
+      </w:r>
+      <w:r>
+        <w:rPr>
+          <w:rFonts w:ascii="Times New Roman" w:hAnsi="Times New Roman" w:cs="Times New Roman"/>
+          <w:sz w:val="24"/>
+          <w:szCs w:val="24"/>
+          <w:lang w:val="en-US"/>
+        </w:rPr>
+        <w:t xml:space="preserve"> hub to other devices.</w:t>
+      </w:r>
+      <w:r>
+        <w:rPr>
+          <w:rFonts w:ascii="Times New Roman" w:hAnsi="Times New Roman" w:cs="Times New Roman"/>
+          <w:sz w:val="24"/>
+          <w:szCs w:val="24"/>
+          <w:lang w:val="en-US"/>
+        </w:rPr>
+        <w:t xml:space="preserve"> (5)</w:t>
+      </w:r>
+    </w:p>
+    <w:tbl>
+      <w:tblPr>
+        <w:tblStyle w:val="TableGrid"/>
+        <w:tblW w:w="0" w:type="auto"/>
+        <w:tblInd w:w="360" w:type="dxa"/>
+        <w:tblLook w:val="04A0" w:firstRow="1" w:lastRow="0" w:firstColumn="1" w:lastColumn="0" w:noHBand="0" w:noVBand="1"/>
+      </w:tblPr>
+      <w:tblGrid>
+        <w:gridCol w:w="4213"/>
+        <w:gridCol w:w="4199"/>
+      </w:tblGrid>
+      <w:tr>
+        <w:trPr>
+          <w:trHeight w:val="593"/>
+        </w:trPr>
+        <w:tc>
+          <w:tcPr>
+            <w:tcW w:w="4213" w:type="dxa"/>
+          </w:tcPr>
+          <w:p>
+            <w:pPr>
+              <w:pStyle w:val="ListParagraph"/>
+              <w:spacing w:line="480" w:lineRule="auto"/>
+              <w:ind w:left="0"/>
+              <w:rPr>
+                <w:rFonts w:ascii="Times New Roman" w:hAnsi="Times New Roman" w:cs="Times New Roman"/>
+                <w:b/>
+                <w:bCs/>
+                <w:sz w:val="28"/>
+                <w:szCs w:val="28"/>
+                <w:lang w:val="en-US"/>
+              </w:rPr>
+            </w:pPr>
+            <w:r>
+              <w:rPr>
+                <w:rFonts w:ascii="Times New Roman" w:hAnsi="Times New Roman" w:cs="Times New Roman"/>
+                <w:b/>
+                <w:bCs/>
+                <w:sz w:val="28"/>
+                <w:szCs w:val="28"/>
+                <w:lang w:val="en-US"/>
+              </w:rPr>
+              <w:t>Advantages of Ring Topology</w:t>
+            </w:r>
+          </w:p>
+        </w:tc>
+        <w:tc>
+          <w:tcPr>
+            <w:tcW w:w="4199" w:type="dxa"/>
+          </w:tcPr>
+          <w:p>
+            <w:pPr>
+              <w:pStyle w:val="ListParagraph"/>
+              <w:spacing w:line="480" w:lineRule="auto"/>
+              <w:ind w:left="0"/>
+              <w:rPr>
+                <w:rFonts w:ascii="Times New Roman" w:hAnsi="Times New Roman" w:cs="Times New Roman"/>
+                <w:b/>
+                <w:bCs/>
+                <w:sz w:val="28"/>
+                <w:szCs w:val="28"/>
+                <w:lang w:val="en-US"/>
+              </w:rPr>
+            </w:pPr>
+            <w:r>
+              <w:rPr>
+                <w:rFonts w:ascii="Times New Roman" w:hAnsi="Times New Roman" w:cs="Times New Roman"/>
+                <w:b/>
+                <w:bCs/>
+                <w:sz w:val="28"/>
+                <w:szCs w:val="28"/>
+                <w:lang w:val="en-US"/>
+              </w:rPr>
+              <w:t>Advantages of Star Topology</w:t>
+            </w:r>
+          </w:p>
+        </w:tc>
+      </w:tr>
+      <w:tr>
+        <w:trPr>
+          <w:trHeight w:val="1005"/>
+        </w:trPr>
+        <w:tc>
+          <w:tcPr>
+            <w:tcW w:w="4213" w:type="dxa"/>
+          </w:tcPr>
+          <w:p>
+            <w:pPr>
+              <w:pStyle w:val="ListParagraph"/>
+              <w:numPr>
+                <w:ilvl w:val="0"/>
+                <w:numId w:val="11"/>
+              </w:numPr>
+              <w:spacing w:line="360" w:lineRule="auto"/>
+              <w:rPr>
+                <w:rFonts w:ascii="Times New Roman" w:hAnsi="Times New Roman" w:cs="Times New Roman"/>
+                <w:sz w:val="24"/>
+                <w:szCs w:val="24"/>
+                <w:lang w:val="en-US"/>
+              </w:rPr>
+            </w:pPr>
+            <w:r>
+              <w:rPr>
+                <w:rFonts w:ascii="Times New Roman" w:hAnsi="Times New Roman" w:cs="Times New Roman"/>
+                <w:sz w:val="24"/>
+                <w:szCs w:val="24"/>
+                <w:lang w:val="en-US"/>
+              </w:rPr>
+              <w:t>Equal access to resources between devices</w:t>
+            </w:r>
+          </w:p>
+          <w:p>
+            <w:pPr>
+              <w:pStyle w:val="ListParagraph"/>
+              <w:numPr>
+                <w:ilvl w:val="0"/>
+                <w:numId w:val="11"/>
+              </w:numPr>
+              <w:spacing w:line="360" w:lineRule="auto"/>
+              <w:rPr>
+                <w:rFonts w:ascii="Times New Roman" w:hAnsi="Times New Roman" w:cs="Times New Roman"/>
+                <w:sz w:val="24"/>
+                <w:szCs w:val="24"/>
+                <w:lang w:val="en-US"/>
+              </w:rPr>
+            </w:pPr>
+            <w:r>
+              <w:rPr>
+                <w:rFonts w:ascii="Times New Roman" w:hAnsi="Times New Roman" w:cs="Times New Roman"/>
+                <w:sz w:val="24"/>
+                <w:szCs w:val="24"/>
+                <w:lang w:val="en-US"/>
+              </w:rPr>
+              <w:t>Installing and expanding the network is cheap</w:t>
+            </w:r>
+          </w:p>
+          <w:p>
+            <w:pPr>
+              <w:pStyle w:val="ListParagraph"/>
+              <w:numPr>
+                <w:ilvl w:val="0"/>
+                <w:numId w:val="11"/>
+              </w:numPr>
+              <w:spacing w:line="360" w:lineRule="auto"/>
+              <w:rPr>
+                <w:rFonts w:ascii="Times New Roman" w:hAnsi="Times New Roman" w:cs="Times New Roman"/>
+                <w:sz w:val="24"/>
+                <w:szCs w:val="24"/>
+                <w:lang w:val="en-US"/>
+              </w:rPr>
+            </w:pPr>
+            <w:r>
+              <w:rPr>
+                <w:rFonts w:ascii="Times New Roman" w:hAnsi="Times New Roman" w:cs="Times New Roman"/>
+                <w:sz w:val="24"/>
+                <w:szCs w:val="24"/>
+                <w:lang w:val="en-US"/>
+              </w:rPr>
+              <w:lastRenderedPageBreak/>
+              <w:t>Data transferring speed is very high</w:t>
+            </w:r>
+          </w:p>
+          <w:p>
+            <w:pPr>
+              <w:pStyle w:val="ListParagraph"/>
+              <w:numPr>
+                <w:ilvl w:val="0"/>
+                <w:numId w:val="11"/>
+              </w:numPr>
+              <w:spacing w:line="360" w:lineRule="auto"/>
+              <w:rPr>
+                <w:rFonts w:ascii="Times New Roman" w:hAnsi="Times New Roman" w:cs="Times New Roman"/>
+                <w:sz w:val="24"/>
+                <w:szCs w:val="24"/>
+                <w:lang w:val="en-US"/>
+              </w:rPr>
+            </w:pPr>
+            <w:r>
+              <w:rPr>
+                <w:rFonts w:ascii="Times New Roman" w:hAnsi="Times New Roman" w:cs="Times New Roman"/>
+                <w:sz w:val="24"/>
+                <w:szCs w:val="24"/>
+                <w:lang w:val="en-US"/>
+              </w:rPr>
+              <w:t>Reduced number of collisions</w:t>
+            </w:r>
+          </w:p>
+        </w:tc>
+        <w:tc>
+          <w:tcPr>
+            <w:tcW w:w="4199" w:type="dxa"/>
+          </w:tcPr>
+          <w:p>
+            <w:pPr>
+              <w:pStyle w:val="ListParagraph"/>
+              <w:numPr>
+                <w:ilvl w:val="0"/>
+                <w:numId w:val="11"/>
+              </w:numPr>
+              <w:spacing w:line="360" w:lineRule="auto"/>
+              <w:rPr>
+                <w:rFonts w:ascii="Times New Roman" w:hAnsi="Times New Roman" w:cs="Times New Roman"/>
+                <w:sz w:val="24"/>
+                <w:szCs w:val="24"/>
+                <w:lang w:val="en-US"/>
+              </w:rPr>
+            </w:pPr>
+            <w:r>
+              <w:rPr>
+                <w:rFonts w:ascii="Times New Roman" w:hAnsi="Times New Roman" w:cs="Times New Roman"/>
+                <w:sz w:val="24"/>
+                <w:szCs w:val="24"/>
+                <w:lang w:val="en-US"/>
+              </w:rPr>
+              <w:lastRenderedPageBreak/>
+              <w:t>Easy to install new devices, without affecting other devices performance</w:t>
+            </w:r>
+          </w:p>
+          <w:p>
+            <w:pPr>
+              <w:pStyle w:val="ListParagraph"/>
+              <w:numPr>
+                <w:ilvl w:val="0"/>
+                <w:numId w:val="11"/>
+              </w:numPr>
+              <w:spacing w:line="360" w:lineRule="auto"/>
+              <w:rPr>
+                <w:rFonts w:ascii="Times New Roman" w:hAnsi="Times New Roman" w:cs="Times New Roman"/>
+                <w:sz w:val="24"/>
+                <w:szCs w:val="24"/>
+                <w:lang w:val="en-US"/>
+              </w:rPr>
+            </w:pPr>
+            <w:r>
+              <w:rPr>
+                <w:rFonts w:ascii="Times New Roman" w:hAnsi="Times New Roman" w:cs="Times New Roman"/>
+                <w:sz w:val="24"/>
+                <w:szCs w:val="24"/>
+                <w:lang w:val="en-US"/>
+              </w:rPr>
+              <w:lastRenderedPageBreak/>
+              <w:t>Fail of some devices in network doesn’t affect others and it is easy to find and troubleshoot</w:t>
+            </w:r>
+          </w:p>
+          <w:p>
+            <w:pPr>
+              <w:pStyle w:val="ListParagraph"/>
+              <w:numPr>
+                <w:ilvl w:val="0"/>
+                <w:numId w:val="11"/>
+              </w:numPr>
+              <w:spacing w:line="360" w:lineRule="auto"/>
+              <w:rPr>
+                <w:rFonts w:ascii="Times New Roman" w:hAnsi="Times New Roman" w:cs="Times New Roman"/>
+                <w:sz w:val="24"/>
+                <w:szCs w:val="24"/>
+                <w:lang w:val="en-US"/>
+              </w:rPr>
+            </w:pPr>
+            <w:r>
+              <w:rPr>
+                <w:rFonts w:ascii="Times New Roman" w:hAnsi="Times New Roman" w:cs="Times New Roman"/>
+                <w:sz w:val="24"/>
+                <w:szCs w:val="24"/>
+                <w:lang w:val="en-US"/>
+              </w:rPr>
+              <w:t>Easy to control the network with help of central hub</w:t>
+            </w:r>
+          </w:p>
+        </w:tc>
+      </w:tr>
+      <w:tr>
+        <w:trPr>
+          <w:trHeight w:val="715"/>
+        </w:trPr>
+        <w:tc>
+          <w:tcPr>
+            <w:tcW w:w="4213" w:type="dxa"/>
+          </w:tcPr>
+          <w:p>
+            <w:pPr>
+              <w:pStyle w:val="ListParagraph"/>
+              <w:spacing w:line="480" w:lineRule="auto"/>
+              <w:ind w:left="0"/>
+              <w:rPr>
+                <w:rFonts w:ascii="Times New Roman" w:hAnsi="Times New Roman" w:cs="Times New Roman"/>
+                <w:b/>
+                <w:bCs/>
+                <w:sz w:val="28"/>
+                <w:szCs w:val="28"/>
+                <w:lang w:val="en-US"/>
+              </w:rPr>
+            </w:pPr>
+            <w:r>
+              <w:rPr>
+                <w:rFonts w:ascii="Times New Roman" w:hAnsi="Times New Roman" w:cs="Times New Roman"/>
+                <w:b/>
+                <w:bCs/>
+                <w:sz w:val="28"/>
+                <w:szCs w:val="28"/>
+                <w:lang w:val="en-US"/>
+              </w:rPr>
+              <w:lastRenderedPageBreak/>
+              <w:t>Disadvantages of Ring Topology</w:t>
+            </w:r>
+          </w:p>
+        </w:tc>
+        <w:tc>
+          <w:tcPr>
+            <w:tcW w:w="4199" w:type="dxa"/>
+          </w:tcPr>
+          <w:p>
+            <w:pPr>
+              <w:pStyle w:val="ListParagraph"/>
+              <w:spacing w:line="480" w:lineRule="auto"/>
+              <w:ind w:left="0"/>
+              <w:rPr>
+                <w:rFonts w:ascii="Times New Roman" w:hAnsi="Times New Roman" w:cs="Times New Roman"/>
+                <w:b/>
+                <w:bCs/>
+                <w:sz w:val="28"/>
+                <w:szCs w:val="28"/>
+                <w:lang w:val="en-US"/>
+              </w:rPr>
+            </w:pPr>
+            <w:r>
+              <w:rPr>
+                <w:rFonts w:ascii="Times New Roman" w:hAnsi="Times New Roman" w:cs="Times New Roman"/>
+                <w:b/>
+                <w:bCs/>
+                <w:sz w:val="28"/>
+                <w:szCs w:val="28"/>
+                <w:lang w:val="en-US"/>
+              </w:rPr>
+              <w:t>Disadvantages of Star Topology</w:t>
+            </w:r>
+          </w:p>
+        </w:tc>
+      </w:tr>
+      <w:tr>
+        <w:trPr>
+          <w:trHeight w:val="1005"/>
+        </w:trPr>
+        <w:tc>
+          <w:tcPr>
+            <w:tcW w:w="4213" w:type="dxa"/>
+          </w:tcPr>
+          <w:p>
+            <w:pPr>
+              <w:pStyle w:val="ListParagraph"/>
+              <w:numPr>
+                <w:ilvl w:val="0"/>
+                <w:numId w:val="13"/>
+              </w:numPr>
+              <w:spacing w:line="480" w:lineRule="auto"/>
+              <w:rPr>
+                <w:rFonts w:ascii="Times New Roman" w:hAnsi="Times New Roman" w:cs="Times New Roman"/>
+                <w:sz w:val="24"/>
+                <w:szCs w:val="24"/>
+                <w:lang w:val="en-US"/>
+              </w:rPr>
+            </w:pPr>
+            <w:r>
+              <w:rPr>
+                <w:rFonts w:ascii="Times New Roman" w:hAnsi="Times New Roman" w:cs="Times New Roman"/>
+                <w:sz w:val="24"/>
+                <w:szCs w:val="24"/>
+                <w:lang w:val="en-US"/>
+              </w:rPr>
+              <w:t>If one device connection goes down, entire network will be affected and shut down</w:t>
+            </w:r>
+          </w:p>
+          <w:p>
+            <w:pPr>
+              <w:pStyle w:val="ListParagraph"/>
+              <w:numPr>
+                <w:ilvl w:val="0"/>
+                <w:numId w:val="13"/>
+              </w:numPr>
+              <w:spacing w:line="480" w:lineRule="auto"/>
+              <w:rPr>
+                <w:rFonts w:ascii="Times New Roman" w:hAnsi="Times New Roman" w:cs="Times New Roman"/>
+                <w:sz w:val="24"/>
+                <w:szCs w:val="24"/>
+                <w:lang w:val="en-US"/>
+              </w:rPr>
+            </w:pPr>
+            <w:r>
+              <w:rPr>
+                <w:rFonts w:ascii="Times New Roman" w:hAnsi="Times New Roman" w:cs="Times New Roman"/>
+                <w:sz w:val="24"/>
+                <w:szCs w:val="24"/>
+                <w:lang w:val="en-US"/>
+              </w:rPr>
+              <w:t>Not easy to troubleshoot</w:t>
+            </w:r>
+          </w:p>
+          <w:p>
+            <w:pPr>
+              <w:pStyle w:val="ListParagraph"/>
+              <w:numPr>
+                <w:ilvl w:val="0"/>
+                <w:numId w:val="13"/>
+              </w:numPr>
+              <w:spacing w:line="480" w:lineRule="auto"/>
+              <w:rPr>
+                <w:rFonts w:ascii="Times New Roman" w:hAnsi="Times New Roman" w:cs="Times New Roman"/>
+                <w:sz w:val="24"/>
+                <w:szCs w:val="24"/>
+                <w:lang w:val="en-US"/>
+              </w:rPr>
+            </w:pPr>
+            <w:r>
+              <w:rPr>
+                <w:rFonts w:ascii="Times New Roman" w:hAnsi="Times New Roman" w:cs="Times New Roman"/>
+                <w:sz w:val="24"/>
+                <w:szCs w:val="24"/>
+                <w:lang w:val="en-US"/>
+              </w:rPr>
+              <w:t>While installing new devices the network will be interrupted</w:t>
+            </w:r>
+          </w:p>
+        </w:tc>
+        <w:tc>
+          <w:tcPr>
+            <w:tcW w:w="4199" w:type="dxa"/>
+          </w:tcPr>
+          <w:p>
+            <w:pPr>
+              <w:pStyle w:val="ListParagraph"/>
+              <w:numPr>
+                <w:ilvl w:val="0"/>
+                <w:numId w:val="12"/>
+              </w:numPr>
+              <w:spacing w:line="480" w:lineRule="auto"/>
+              <w:rPr>
+                <w:rFonts w:ascii="Times New Roman" w:hAnsi="Times New Roman" w:cs="Times New Roman"/>
+                <w:sz w:val="24"/>
+                <w:szCs w:val="24"/>
+                <w:lang w:val="en-US"/>
+              </w:rPr>
+            </w:pPr>
+            <w:r>
+              <w:rPr>
+                <w:rFonts w:ascii="Times New Roman" w:hAnsi="Times New Roman" w:cs="Times New Roman"/>
+                <w:sz w:val="24"/>
+                <w:szCs w:val="24"/>
+                <w:lang w:val="en-US"/>
+              </w:rPr>
+              <w:t>Requires very long cables</w:t>
+            </w:r>
+          </w:p>
+          <w:p>
+            <w:pPr>
+              <w:pStyle w:val="ListParagraph"/>
+              <w:numPr>
+                <w:ilvl w:val="0"/>
+                <w:numId w:val="12"/>
+              </w:numPr>
+              <w:spacing w:line="480" w:lineRule="auto"/>
+              <w:rPr>
+                <w:rFonts w:ascii="Times New Roman" w:hAnsi="Times New Roman" w:cs="Times New Roman"/>
+                <w:sz w:val="24"/>
+                <w:szCs w:val="24"/>
+                <w:lang w:val="en-US"/>
+              </w:rPr>
+            </w:pPr>
+            <w:r>
+              <w:rPr>
+                <w:rFonts w:ascii="Times New Roman" w:hAnsi="Times New Roman" w:cs="Times New Roman"/>
+                <w:sz w:val="24"/>
+                <w:szCs w:val="24"/>
+                <w:lang w:val="en-US"/>
+              </w:rPr>
+              <w:t>Cost</w:t>
+            </w:r>
+            <w:r>
+              <w:rPr>
+                <w:rFonts w:ascii="Times New Roman" w:hAnsi="Times New Roman" w:cs="Times New Roman"/>
+                <w:sz w:val="24"/>
+                <w:szCs w:val="24"/>
+                <w:lang w:val="en-US"/>
+              </w:rPr>
+              <w:t>ly</w:t>
+            </w:r>
+          </w:p>
+          <w:p>
+            <w:pPr>
+              <w:pStyle w:val="ListParagraph"/>
+              <w:numPr>
+                <w:ilvl w:val="0"/>
+                <w:numId w:val="12"/>
+              </w:numPr>
+              <w:spacing w:line="480" w:lineRule="auto"/>
+              <w:rPr>
+                <w:rFonts w:ascii="Times New Roman" w:hAnsi="Times New Roman" w:cs="Times New Roman"/>
+                <w:sz w:val="24"/>
+                <w:szCs w:val="24"/>
+                <w:lang w:val="en-US"/>
+              </w:rPr>
+            </w:pPr>
+            <w:r>
+              <w:rPr>
+                <w:rFonts w:ascii="Times New Roman" w:hAnsi="Times New Roman" w:cs="Times New Roman"/>
+                <w:sz w:val="24"/>
+                <w:szCs w:val="24"/>
+                <w:lang w:val="en-US"/>
+              </w:rPr>
+              <w:t>If the central hub fails, all device in the network will go down</w:t>
+            </w:r>
+          </w:p>
+          <w:p>
+            <w:pPr>
+              <w:pStyle w:val="ListParagraph"/>
+              <w:numPr>
+                <w:ilvl w:val="0"/>
+                <w:numId w:val="12"/>
+              </w:numPr>
+              <w:spacing w:line="480" w:lineRule="auto"/>
+              <w:rPr>
+                <w:rFonts w:ascii="Times New Roman" w:hAnsi="Times New Roman" w:cs="Times New Roman"/>
+                <w:sz w:val="24"/>
+                <w:szCs w:val="24"/>
+                <w:lang w:val="en-US"/>
+              </w:rPr>
+            </w:pPr>
+            <w:r>
+              <w:rPr>
+                <w:rFonts w:ascii="Times New Roman" w:hAnsi="Times New Roman" w:cs="Times New Roman"/>
+                <w:sz w:val="24"/>
+                <w:szCs w:val="24"/>
+                <w:lang w:val="en-US"/>
+              </w:rPr>
+              <w:t>Number of devices that can be added to network depends on central hub capacity</w:t>
+            </w:r>
+          </w:p>
+        </w:tc>
+      </w:tr>
+    </w:tbl>
+    <w:p>
+      <w:pPr>
+        <w:pStyle w:val="ListParagraph"/>
+        <w:spacing w:line="480" w:lineRule="auto"/>
+        <w:ind w:left="360"/>
+        <w:rPr>
+          <w:rFonts w:ascii="Times New Roman" w:hAnsi="Times New Roman" w:cs="Times New Roman"/>
+          <w:sz w:val="24"/>
+          <w:szCs w:val="24"/>
+          <w:lang w:val="en-US"/>
+        </w:rPr>
+      </w:pPr>
     </w:p>
     <w:p>
       <w:pPr>
         <w:pStyle w:val="ListParagraph"/>
+        <w:spacing w:line="480" w:lineRule="auto"/>
         <w:ind w:left="360"/>
         <w:rPr>
           <w:rFonts w:ascii="Times New Roman" w:hAnsi="Times New Roman" w:cs="Times New Roman"/>
@@ -6736,10 +7377,56 @@
           <w:lang w:val="en-US"/>
         </w:rPr>
       </w:pPr>
+      <w:r>
+        <w:rPr>
+          <w:rFonts w:ascii="Times New Roman" w:hAnsi="Times New Roman" w:cs="Times New Roman"/>
+          <w:sz w:val="24"/>
+          <w:szCs w:val="24"/>
+          <w:lang w:val="en-US"/>
+        </w:rPr>
+        <w:t xml:space="preserve">Star topology is used for connecting devices and LAN through central hub. It is widely used </w:t>
+      </w:r>
+      <w:r>
+        <w:rPr>
+          <w:rFonts w:ascii="Times New Roman" w:hAnsi="Times New Roman" w:cs="Times New Roman"/>
+          <w:sz w:val="24"/>
+          <w:szCs w:val="24"/>
+          <w:lang w:val="en-US"/>
+        </w:rPr>
+        <w:t>in larger</w:t>
+      </w:r>
+      <w:r>
+        <w:rPr>
+          <w:rFonts w:ascii="Times New Roman" w:hAnsi="Times New Roman" w:cs="Times New Roman"/>
+          <w:sz w:val="24"/>
+          <w:szCs w:val="24"/>
+          <w:lang w:val="en-US"/>
+        </w:rPr>
+        <w:t xml:space="preserve"> organizations</w:t>
+      </w:r>
+      <w:r>
+        <w:rPr>
+          <w:rFonts w:ascii="Times New Roman" w:hAnsi="Times New Roman" w:cs="Times New Roman"/>
+          <w:sz w:val="24"/>
+          <w:szCs w:val="24"/>
+          <w:lang w:val="en-US"/>
+        </w:rPr>
+        <w:t xml:space="preserve">, educational fields, such as universities, colleges, where priority stands on high performance, also it is used in wi-fi. </w:t>
+      </w:r>
+      <w:r>
+        <w:rPr>
+          <w:rFonts w:ascii="Times New Roman" w:hAnsi="Times New Roman" w:cs="Times New Roman"/>
+          <w:sz w:val="24"/>
+          <w:szCs w:val="24"/>
+          <w:lang w:val="en-US"/>
+        </w:rPr>
+        <w:t>(6)</w:t>
+      </w:r>
     </w:p>
     <w:p>
       <w:pPr>
         <w:pStyle w:val="ListParagraph"/>
+        <w:spacing w:line="480" w:lineRule="auto"/>
         <w:ind w:left="360"/>
         <w:rPr>
           <w:rFonts w:ascii="Times New Roman" w:hAnsi="Times New Roman" w:cs="Times New Roman"/>
@@ -6748,6 +7435,24 @@
           <w:lang w:val="en-US"/>
         </w:rPr>
       </w:pPr>
+      <w:r>
+        <w:rPr>
+          <w:rFonts w:ascii="Times New Roman" w:hAnsi="Times New Roman" w:cs="Times New Roman"/>
+          <w:sz w:val="24"/>
+          <w:szCs w:val="24"/>
+          <w:lang w:val="en-US"/>
+        </w:rPr>
+        <w:t>Ring topology is also used in educational institutions because of its low cost. Ring topology is also used for LAN purposes, where each device is connected with two other devices next and before it. Moreover, some organization use ring topology as a backup system</w:t>
+      </w:r>
+      <w:r>
+        <w:rPr>
+          <w:rFonts w:ascii="Times New Roman" w:hAnsi="Times New Roman" w:cs="Times New Roman"/>
+          <w:sz w:val="24"/>
+          <w:szCs w:val="24"/>
+          <w:lang w:val="en-US"/>
+        </w:rPr>
+        <w:t>. (7)</w:t>
+      </w:r>
     </w:p>
     <w:p>
       <w:pPr>
@@ -6828,9 +7533,7 @@
           <w:lang w:val="en-US"/>
         </w:rPr>
       </w:pPr>
-    </w:p>
-    <w:p>
-      <w:pPr>
+      <w:r>
         <w:rPr>
           <w:rFonts w:ascii="Times New Roman" w:hAnsi="Times New Roman" w:cs="Times New Roman"/>
           <w:b/>
@@ -6839,40 +7542,7 @@
           <w:szCs w:val="36"/>
           <w:lang w:val="en-US"/>
         </w:rPr>
-      </w:pPr>
-    </w:p>
-    <w:p>
-      <w:pPr>
-        <w:rPr>
-          <w:rFonts w:ascii="Times New Roman" w:hAnsi="Times New Roman" w:cs="Times New Roman"/>
-          <w:b/>
-          <w:bCs/>
-          <w:sz w:val="36"/>
-          <w:szCs w:val="36"/>
-          <w:lang w:val="en-US"/>
-        </w:rPr>
-      </w:pPr>
-    </w:p>
-    <w:p>
-      <w:pPr>
-        <w:rPr>
-          <w:rFonts w:ascii="Times New Roman" w:hAnsi="Times New Roman" w:cs="Times New Roman"/>
-          <w:b/>
-          <w:bCs/>
-          <w:sz w:val="36"/>
-          <w:szCs w:val="36"/>
-          <w:lang w:val="en-US"/>
-        </w:rPr>
-      </w:pPr>
-      <w:r>
-        <w:rPr>
-          <w:rFonts w:ascii="Times New Roman" w:hAnsi="Times New Roman" w:cs="Times New Roman"/>
-          <w:b/>
-          <w:bCs/>
-          <w:sz w:val="36"/>
-          <w:szCs w:val="36"/>
-          <w:lang w:val="en-US"/>
-        </w:rPr>
+        <w:lastRenderedPageBreak/>
         <w:t>Reference list:</w:t>
       </w:r>
     </w:p>
@@ -6902,7 +7572,7 @@
         </w:rPr>
         <w:t xml:space="preserve">Uses of Hexadecimal [Internet]. Computer Science. 2019 [cited 2021 Jan 14]. Available from: </w:t>
       </w:r>
-      <w:hyperlink r:id="rId11" w:history="1">
+      <w:hyperlink r:id="rId10" w:history="1">
         <w:r>
           <w:rPr>
             <w:rStyle w:val="Hyperlink"/>
@@ -6968,7 +7638,7 @@
         </w:rPr>
         <w:t xml:space="preserve">ALTVATER A. What is Agile Methodology? How It Works, Best Practices, Tools [Internet]. stackfy.com. 2017 [cited 2021 Jan 15]. Available from: </w:t>
       </w:r>
-      <w:hyperlink r:id="rId12" w:anchor=":~:text=Examples%20of%20Agile%20Methodology,Lean%20Software%20Development%20(LSD).&amp;text=They%20assess%20progress%20in%20a%20meeting%20called%20a%20daily%20scrum" w:history="1">
+      <w:hyperlink r:id="rId11" w:anchor=":~:text=Examples%20of%20Agile%20Methodology,Lean%20Software%20Development%20(LSD).&amp;text=They%20assess%20progress%20in%20a%20meeting%20called%20a%20daily%20scrum" w:history="1">
         <w:r>
           <w:rPr>
             <w:rStyle w:val="Hyperlink"/>
@@ -7022,12 +7692,50 @@
           <w:szCs w:val="24"/>
           <w:lang w:val="en-US" w:eastAsia="ru-RU"/>
         </w:rPr>
-        <w:t>4.Parsons T. When to Use Waterfall vs. Agile [Internet]. Macadamian. 2019 [cited 2021 Jan 15]. Available from: https://www.macadamian.com/learn/when-to-use-waterfall-vs-agile/#:~:text=When%20to%20Use%20the%20Waterfall</w:t>
-      </w:r>
+        <w:t xml:space="preserve">4.Parsons T. When to Use Waterfall vs. Agile [Internet]. </w:t>
+      </w:r>
+      <w:proofErr w:type="spellStart"/>
+      <w:r>
+        <w:rPr>
+          <w:rFonts w:ascii="Times New Roman" w:eastAsia="Times New Roman" w:hAnsi="Times New Roman" w:cs="Times New Roman"/>
+          <w:color w:val="000000"/>
+          <w:sz w:val="24"/>
+          <w:szCs w:val="24"/>
+          <w:lang w:val="en-US" w:eastAsia="ru-RU"/>
+        </w:rPr>
+        <w:t>Macadamian</w:t>
+      </w:r>
+      <w:proofErr w:type="spellEnd"/>
+      <w:r>
+        <w:rPr>
+          <w:rFonts w:ascii="Times New Roman" w:eastAsia="Times New Roman" w:hAnsi="Times New Roman" w:cs="Times New Roman"/>
+          <w:color w:val="000000"/>
+          <w:sz w:val="24"/>
+          <w:szCs w:val="24"/>
+          <w:lang w:val="en-US" w:eastAsia="ru-RU"/>
+        </w:rPr>
+        <w:t xml:space="preserve">. 2019 [cited 2021 Jan 15]. Available from: </w:t>
+      </w:r>
+      <w:hyperlink r:id="rId12" w:history="1">
+        <w:r>
+          <w:rPr>
+            <w:rStyle w:val="Hyperlink"/>
+            <w:rFonts w:ascii="Times New Roman" w:eastAsia="Times New Roman" w:hAnsi="Times New Roman" w:cs="Times New Roman"/>
+            <w:sz w:val="24"/>
+            <w:szCs w:val="24"/>
+            <w:lang w:val="en-US" w:eastAsia="ru-RU"/>
+          </w:rPr>
+          <w:t>https://www.macadamian.com/learn/when-to-use-waterfall-vs-agile/#:~:text=When%20to%20Use%20the%20Waterfall</w:t>
+        </w:r>
+      </w:hyperlink>
     </w:p>
     <w:p>
       <w:pPr>
         <w:pStyle w:val="ListParagraph"/>
+        <w:numPr>
+          <w:ilvl w:val="0"/>
+          <w:numId w:val="7"/>
+        </w:numPr>
         <w:spacing w:after="0" w:line="480" w:lineRule="auto"/>
         <w:rPr>
           <w:rFonts w:ascii="Times New Roman" w:eastAsia="Times New Roman" w:hAnsi="Times New Roman" w:cs="Times New Roman"/>
@@ -7037,49 +7745,139 @@
           <w:lang w:val="en-US" w:eastAsia="ru-RU"/>
         </w:rPr>
       </w:pPr>
+      <w:r>
+        <w:rPr>
+          <w:rFonts w:ascii="Times New Roman" w:eastAsia="Times New Roman" w:hAnsi="Times New Roman" w:cs="Times New Roman"/>
+          <w:color w:val="000000"/>
+          <w:sz w:val="24"/>
+          <w:szCs w:val="24"/>
+          <w:lang w:val="en-US" w:eastAsia="ru-RU"/>
+        </w:rPr>
+        <w:t>Circuit Globe. Difference Between Star and Ring Topology [Internet]. Circuit Globe. 2019 [cited 2021 Jan 15]. Available from: https://circuitglobe.com/difference-between-star-and-ring-topology.html</w:t>
+      </w:r>
     </w:p>
     <w:p>
       <w:pPr>
-        <w:rPr>
-          <w:rFonts w:ascii="Times New Roman" w:hAnsi="Times New Roman" w:cs="Times New Roman"/>
-          <w:sz w:val="24"/>
-          <w:szCs w:val="24"/>
-          <w:lang w:val="en-US"/>
-        </w:rPr>
-      </w:pPr>
-      <w:r>
+        <w:pStyle w:val="ListParagraph"/>
+        <w:numPr>
+          <w:ilvl w:val="0"/>
+          <w:numId w:val="7"/>
+        </w:numPr>
+        <w:spacing w:after="0" w:line="480" w:lineRule="auto"/>
         <w:rPr>
           <w:rFonts w:ascii="Times New Roman" w:eastAsia="Times New Roman" w:hAnsi="Times New Roman" w:cs="Times New Roman"/>
           <w:color w:val="000000"/>
           <w:sz w:val="24"/>
           <w:szCs w:val="24"/>
-          <w:lang w:eastAsia="ru-RU"/>
-        </w:rPr>
-        <w:t>‌</w:t>
-      </w:r>
+          <w:lang w:val="en-US" w:eastAsia="ru-RU"/>
+        </w:rPr>
+      </w:pPr>
+      <w:r>
+        <w:rPr>
+          <w:rFonts w:ascii="Times New Roman" w:eastAsia="Times New Roman" w:hAnsi="Times New Roman" w:cs="Times New Roman"/>
+          <w:color w:val="000000"/>
+          <w:sz w:val="24"/>
+          <w:szCs w:val="24"/>
+          <w:lang w:val="en-US" w:eastAsia="ru-RU"/>
+        </w:rPr>
+        <w:t xml:space="preserve">Star networks - Network topologies, protocols and layers - OCR - GCSE Computer Science Revision - OCR [Internet]. BBC Bitesize. 2019 [cited 2021 Jan 15]. Available from: </w:t>
+      </w:r>
+      <w:hyperlink r:id="rId13" w:history="1">
+        <w:r>
+          <w:rPr>
+            <w:rStyle w:val="Hyperlink"/>
+            <w:rFonts w:ascii="Times New Roman" w:eastAsia="Times New Roman" w:hAnsi="Times New Roman" w:cs="Times New Roman"/>
+            <w:sz w:val="24"/>
+            <w:szCs w:val="24"/>
+            <w:lang w:val="en-US" w:eastAsia="ru-RU"/>
+          </w:rPr>
+          <w:t>https://www.bbc.co.uk/bitesize/guides/zr3yb82/revision/1#:~:text=Star%20topologies%20are%20used%20in</w:t>
+        </w:r>
+      </w:hyperlink>
     </w:p>
     <w:p>
       <w:pPr>
-        <w:rPr>
-          <w:rFonts w:ascii="Times New Roman" w:hAnsi="Times New Roman" w:cs="Times New Roman"/>
-          <w:sz w:val="24"/>
-          <w:szCs w:val="24"/>
-          <w:lang w:val="en-US"/>
-        </w:rPr>
-      </w:pPr>
-      <w:r>
+        <w:pStyle w:val="ListParagraph"/>
+        <w:numPr>
+          <w:ilvl w:val="0"/>
+          <w:numId w:val="7"/>
+        </w:numPr>
+        <w:spacing w:after="0" w:line="480" w:lineRule="auto"/>
         <w:rPr>
           <w:rFonts w:ascii="Times New Roman" w:eastAsia="Times New Roman" w:hAnsi="Times New Roman" w:cs="Times New Roman"/>
           <w:color w:val="000000"/>
           <w:sz w:val="24"/>
           <w:szCs w:val="24"/>
+          <w:lang w:val="en-US" w:eastAsia="ru-RU"/>
+        </w:rPr>
+      </w:pPr>
+      <w:r>
+        <w:rPr>
+          <w:rFonts w:ascii="Times New Roman" w:eastAsia="Times New Roman" w:hAnsi="Times New Roman" w:cs="Times New Roman"/>
+          <w:color w:val="000000"/>
+          <w:sz w:val="24"/>
+          <w:szCs w:val="24"/>
+          <w:lang w:val="en-US" w:eastAsia="ru-RU"/>
+        </w:rPr>
+        <w:t>What is Ring Topology? | How it Works | Use &amp; Benefits of Ring Topology [Internet]. EDUCBA. 2020 [cited 2021 Jan 15]. Available from: https://www.educba.com/what-is-ring-topology/</w:t>
+      </w:r>
+    </w:p>
+    <w:p>
+      <w:pPr>
+        <w:spacing w:after="0" w:line="480" w:lineRule="auto"/>
+        <w:ind w:left="360"/>
+        <w:rPr>
+          <w:rFonts w:ascii="Times New Roman" w:eastAsia="Times New Roman" w:hAnsi="Times New Roman" w:cs="Times New Roman"/>
+          <w:color w:val="000000"/>
+          <w:sz w:val="24"/>
+          <w:szCs w:val="24"/>
+          <w:lang w:val="en-US" w:eastAsia="ru-RU"/>
+        </w:rPr>
+      </w:pPr>
+    </w:p>
+    <w:p>
+      <w:pPr>
+        <w:rPr>
+          <w:rFonts w:ascii="Times New Roman" w:hAnsi="Times New Roman" w:cs="Times New Roman"/>
+          <w:sz w:val="24"/>
+          <w:szCs w:val="24"/>
+          <w:lang w:val="en-US"/>
+        </w:rPr>
+      </w:pPr>
+      <w:r>
+        <w:rPr>
+          <w:rFonts w:ascii="Times New Roman" w:eastAsia="Times New Roman" w:hAnsi="Times New Roman" w:cs="Times New Roman"/>
+          <w:color w:val="000000"/>
+          <w:sz w:val="24"/>
+          <w:szCs w:val="24"/>
+          <w:lang w:eastAsia="ru-RU"/>
+        </w:rPr>
+        <w:lastRenderedPageBreak/>
+        <w:t>‌</w:t>
+      </w:r>
+    </w:p>
+    <w:p>
+      <w:pPr>
+        <w:rPr>
+          <w:rFonts w:ascii="Times New Roman" w:hAnsi="Times New Roman" w:cs="Times New Roman"/>
+          <w:sz w:val="24"/>
+          <w:szCs w:val="24"/>
+          <w:lang w:val="en-US"/>
+        </w:rPr>
+      </w:pPr>
+      <w:r>
+        <w:rPr>
+          <w:rFonts w:ascii="Times New Roman" w:eastAsia="Times New Roman" w:hAnsi="Times New Roman" w:cs="Times New Roman"/>
+          <w:color w:val="000000"/>
+          <w:sz w:val="24"/>
+          <w:szCs w:val="24"/>
           <w:lang w:eastAsia="ru-RU"/>
         </w:rPr>
         <w:t>‌</w:t>
       </w:r>
     </w:p>
     <w:sectPr>
-      <w:headerReference w:type="default" r:id="rId13"/>
+      <w:headerReference w:type="default" r:id="rId14"/>
       <w:pgSz w:w="11906" w:h="16838"/>
       <w:pgMar w:top="1134" w:right="850" w:bottom="1134" w:left="1701" w:header="708" w:footer="708" w:gutter="0"/>
       <w:cols w:space="708"/>
@@ -7342,6 +8140,321 @@
     </w:lvl>
   </w:abstractNum>
   <w:abstractNum w:abstractNumId="2" w15:restartNumberingAfterBreak="0">
+    <w:nsid w:val="38794863"/>
+    <w:multiLevelType w:val="hybridMultilevel"/>
+    <w:tmpl w:val="81A4EE10"/>
+    <w:lvl w:ilvl="0" w:tplc="04190001">
+      <w:start w:val="1"/>
+      <w:numFmt w:val="bullet"/>
+      <w:lvlText w:val=""/>
+      <w:lvlJc w:val="left"/>
+      <w:pPr>
+        <w:ind w:left="720" w:hanging="360"/>
+      </w:pPr>
+      <w:rPr>
+        <w:rFonts w:ascii="Symbol" w:hAnsi="Symbol" w:hint="default"/>
+      </w:rPr>
+    </w:lvl>
+    <w:lvl w:ilvl="1" w:tplc="04190003" w:tentative="1">
+      <w:start w:val="1"/>
+      <w:numFmt w:val="bullet"/>
+      <w:lvlText w:val="o"/>
+      <w:lvlJc w:val="left"/>
+      <w:pPr>
+        <w:ind w:left="1440" w:hanging="360"/>
+      </w:pPr>
+      <w:rPr>
+        <w:rFonts w:ascii="Courier New" w:hAnsi="Courier New" w:cs="Courier New" w:hint="default"/>
+      </w:rPr>
+    </w:lvl>
+    <w:lvl w:ilvl="2" w:tplc="04190005" w:tentative="1">
+      <w:start w:val="1"/>
+      <w:numFmt w:val="bullet"/>
+      <w:lvlText w:val=""/>
+      <w:lvlJc w:val="left"/>
+      <w:pPr>
+        <w:ind w:left="2160" w:hanging="360"/>
+      </w:pPr>
+      <w:rPr>
+        <w:rFonts w:ascii="Wingdings" w:hAnsi="Wingdings" w:hint="default"/>
+      </w:rPr>
+    </w:lvl>
+    <w:lvl w:ilvl="3" w:tplc="04190001" w:tentative="1">
+      <w:start w:val="1"/>
+      <w:numFmt w:val="bullet"/>
+      <w:lvlText w:val=""/>
+      <w:lvlJc w:val="left"/>
+      <w:pPr>
+        <w:ind w:left="2880" w:hanging="360"/>
+      </w:pPr>
+      <w:rPr>
+        <w:rFonts w:ascii="Symbol" w:hAnsi="Symbol" w:hint="default"/>
+      </w:rPr>
+    </w:lvl>
+    <w:lvl w:ilvl="4" w:tplc="04190003" w:tentative="1">
+      <w:start w:val="1"/>
+      <w:numFmt w:val="bullet"/>
+      <w:lvlText w:val="o"/>
+      <w:lvlJc w:val="left"/>
+      <w:pPr>
+        <w:ind w:left="3600" w:hanging="360"/>
+      </w:pPr>
+      <w:rPr>
+        <w:rFonts w:ascii="Courier New" w:hAnsi="Courier New" w:cs="Courier New" w:hint="default"/>
+      </w:rPr>
+    </w:lvl>
+    <w:lvl w:ilvl="5" w:tplc="04190005" w:tentative="1">
+      <w:start w:val="1"/>
+      <w:numFmt w:val="bullet"/>
+      <w:lvlText w:val=""/>
+      <w:lvlJc w:val="left"/>
+      <w:pPr>
+        <w:ind w:left="4320" w:hanging="360"/>
+      </w:pPr>
+      <w:rPr>
+        <w:rFonts w:ascii="Wingdings" w:hAnsi="Wingdings" w:hint="default"/>
+      </w:rPr>
+    </w:lvl>
+    <w:lvl w:ilvl="6" w:tplc="04190001" w:tentative="1">
+      <w:start w:val="1"/>
+      <w:numFmt w:val="bullet"/>
+      <w:lvlText w:val=""/>
+      <w:lvlJc w:val="left"/>
+      <w:pPr>
+        <w:ind w:left="5040" w:hanging="360"/>
+      </w:pPr>
+      <w:rPr>
+        <w:rFonts w:ascii="Symbol" w:hAnsi="Symbol" w:hint="default"/>
+      </w:rPr>
+    </w:lvl>
+    <w:lvl w:ilvl="7" w:tplc="04190003" w:tentative="1">
+      <w:start w:val="1"/>
+      <w:numFmt w:val="bullet"/>
+      <w:lvlText w:val="o"/>
+      <w:lvlJc w:val="left"/>
+      <w:pPr>
+        <w:ind w:left="5760" w:hanging="360"/>
+      </w:pPr>
+      <w:rPr>
+        <w:rFonts w:ascii="Courier New" w:hAnsi="Courier New" w:cs="Courier New" w:hint="default"/>
+      </w:rPr>
+    </w:lvl>
+    <w:lvl w:ilvl="8" w:tplc="04190005" w:tentative="1">
+      <w:start w:val="1"/>
+      <w:numFmt w:val="bullet"/>
+      <w:lvlText w:val=""/>
+      <w:lvlJc w:val="left"/>
+      <w:pPr>
+        <w:ind w:left="6480" w:hanging="360"/>
+      </w:pPr>
+      <w:rPr>
+        <w:rFonts w:ascii="Wingdings" w:hAnsi="Wingdings" w:hint="default"/>
+      </w:rPr>
+    </w:lvl>
+  </w:abstractNum>
+  <w:abstractNum w:abstractNumId="3" w15:restartNumberingAfterBreak="0">
+    <w:nsid w:val="3D4E0FC1"/>
+    <w:multiLevelType w:val="hybridMultilevel"/>
+    <w:tmpl w:val="0CC6506C"/>
+    <w:lvl w:ilvl="0" w:tplc="04190001">
+      <w:start w:val="1"/>
+      <w:numFmt w:val="bullet"/>
+      <w:lvlText w:val=""/>
+      <w:lvlJc w:val="left"/>
+      <w:pPr>
+        <w:ind w:left="720" w:hanging="360"/>
+      </w:pPr>
+      <w:rPr>
+        <w:rFonts w:ascii="Symbol" w:hAnsi="Symbol" w:hint="default"/>
+      </w:rPr>
+    </w:lvl>
+    <w:lvl w:ilvl="1" w:tplc="04190003" w:tentative="1">
+      <w:start w:val="1"/>
+      <w:numFmt w:val="bullet"/>
+      <w:lvlText w:val="o"/>
+      <w:lvlJc w:val="left"/>
+      <w:pPr>
+        <w:ind w:left="1440" w:hanging="360"/>
+      </w:pPr>
+      <w:rPr>
+        <w:rFonts w:ascii="Courier New" w:hAnsi="Courier New" w:cs="Courier New" w:hint="default"/>
+      </w:rPr>
+    </w:lvl>
+    <w:lvl w:ilvl="2" w:tplc="04190005" w:tentative="1">
+      <w:start w:val="1"/>
+      <w:numFmt w:val="bullet"/>
+      <w:lvlText w:val=""/>
+      <w:lvlJc w:val="left"/>
+      <w:pPr>
+        <w:ind w:left="2160" w:hanging="360"/>
+      </w:pPr>
+      <w:rPr>
+        <w:rFonts w:ascii="Wingdings" w:hAnsi="Wingdings" w:hint="default"/>
+      </w:rPr>
+    </w:lvl>
+    <w:lvl w:ilvl="3" w:tplc="04190001" w:tentative="1">
+      <w:start w:val="1"/>
+      <w:numFmt w:val="bullet"/>
+      <w:lvlText w:val=""/>
+      <w:lvlJc w:val="left"/>
+      <w:pPr>
+        <w:ind w:left="2880" w:hanging="360"/>
+      </w:pPr>
+      <w:rPr>
+        <w:rFonts w:ascii="Symbol" w:hAnsi="Symbol" w:hint="default"/>
+      </w:rPr>
+    </w:lvl>
+    <w:lvl w:ilvl="4" w:tplc="04190003" w:tentative="1">
+      <w:start w:val="1"/>
+      <w:numFmt w:val="bullet"/>
+      <w:lvlText w:val="o"/>
+      <w:lvlJc w:val="left"/>
+      <w:pPr>
+        <w:ind w:left="3600" w:hanging="360"/>
+      </w:pPr>
+      <w:rPr>
+        <w:rFonts w:ascii="Courier New" w:hAnsi="Courier New" w:cs="Courier New" w:hint="default"/>
+      </w:rPr>
+    </w:lvl>
+    <w:lvl w:ilvl="5" w:tplc="04190005" w:tentative="1">
+      <w:start w:val="1"/>
+      <w:numFmt w:val="bullet"/>
+      <w:lvlText w:val=""/>
+      <w:lvlJc w:val="left"/>
+      <w:pPr>
+        <w:ind w:left="4320" w:hanging="360"/>
+      </w:pPr>
+      <w:rPr>
+        <w:rFonts w:ascii="Wingdings" w:hAnsi="Wingdings" w:hint="default"/>
+      </w:rPr>
+    </w:lvl>
+    <w:lvl w:ilvl="6" w:tplc="04190001" w:tentative="1">
+      <w:start w:val="1"/>
+      <w:numFmt w:val="bullet"/>
+      <w:lvlText w:val=""/>
+      <w:lvlJc w:val="left"/>
+      <w:pPr>
+        <w:ind w:left="5040" w:hanging="360"/>
+      </w:pPr>
+      <w:rPr>
+        <w:rFonts w:ascii="Symbol" w:hAnsi="Symbol" w:hint="default"/>
+      </w:rPr>
+    </w:lvl>
+    <w:lvl w:ilvl="7" w:tplc="04190003" w:tentative="1">
+      <w:start w:val="1"/>
+      <w:numFmt w:val="bullet"/>
+      <w:lvlText w:val="o"/>
+      <w:lvlJc w:val="left"/>
+      <w:pPr>
+        <w:ind w:left="5760" w:hanging="360"/>
+      </w:pPr>
+      <w:rPr>
+        <w:rFonts w:ascii="Courier New" w:hAnsi="Courier New" w:cs="Courier New" w:hint="default"/>
+      </w:rPr>
+    </w:lvl>
+    <w:lvl w:ilvl="8" w:tplc="04190005" w:tentative="1">
+      <w:start w:val="1"/>
+      <w:numFmt w:val="bullet"/>
+      <w:lvlText w:val=""/>
+      <w:lvlJc w:val="left"/>
+      <w:pPr>
+        <w:ind w:left="6480" w:hanging="360"/>
+      </w:pPr>
+      <w:rPr>
+        <w:rFonts w:ascii="Wingdings" w:hAnsi="Wingdings" w:hint="default"/>
+      </w:rPr>
+    </w:lvl>
+  </w:abstractNum>
+  <w:abstractNum w:abstractNumId="4" w15:restartNumberingAfterBreak="0">
+    <w:nsid w:val="4BE01BF6"/>
+    <w:multiLevelType w:val="hybridMultilevel"/>
+    <w:tmpl w:val="7DB4F248"/>
+    <w:lvl w:ilvl="0" w:tplc="0419000F">
+      <w:start w:val="1"/>
+      <w:numFmt w:val="decimal"/>
+      <w:lvlText w:val="%1."/>
+      <w:lvlJc w:val="left"/>
+      <w:pPr>
+        <w:ind w:left="720" w:hanging="360"/>
+      </w:pPr>
+      <w:rPr>
+        <w:rFonts w:hint="default"/>
+      </w:rPr>
+    </w:lvl>
+    <w:lvl w:ilvl="1" w:tplc="04190019" w:tentative="1">
+      <w:start w:val="1"/>
+      <w:numFmt w:val="lowerLetter"/>
+      <w:lvlText w:val="%2."/>
+      <w:lvlJc w:val="left"/>
+      <w:pPr>
+        <w:ind w:left="1440" w:hanging="360"/>
+      </w:pPr>
+    </w:lvl>
+    <w:lvl w:ilvl="2" w:tplc="0419001B" w:tentative="1">
+      <w:start w:val="1"/>
+      <w:numFmt w:val="lowerRoman"/>
+      <w:lvlText w:val="%3."/>
+      <w:lvlJc w:val="right"/>
+      <w:pPr>
+        <w:ind w:left="2160" w:hanging="180"/>
+      </w:pPr>
+    </w:lvl>
+    <w:lvl w:ilvl="3" w:tplc="0419000F" w:tentative="1">
+      <w:start w:val="1"/>
+      <w:numFmt w:val="decimal"/>
+      <w:lvlText w:val="%4."/>
+      <w:lvlJc w:val="left"/>
+      <w:pPr>
+        <w:ind w:left="2880" w:hanging="360"/>
+      </w:pPr>
+    </w:lvl>
+    <w:lvl w:ilvl="4" w:tplc="04190019" w:tentative="1">
+      <w:start w:val="1"/>
+      <w:numFmt w:val="lowerLetter"/>
+      <w:lvlText w:val="%5."/>
+      <w:lvlJc w:val="left"/>
+      <w:pPr>
+        <w:ind w:left="3600" w:hanging="360"/>
+      </w:pPr>
+    </w:lvl>
+    <w:lvl w:ilvl="5" w:tplc="0419001B" w:tentative="1">
+      <w:start w:val="1"/>
+      <w:numFmt w:val="lowerRoman"/>
+      <w:lvlText w:val="%6."/>
+      <w:lvlJc w:val="right"/>
+      <w:pPr>
+        <w:ind w:left="4320" w:hanging="180"/>
+      </w:pPr>
+    </w:lvl>
+    <w:lvl w:ilvl="6" w:tplc="0419000F" w:tentative="1">
+      <w:start w:val="1"/>
+      <w:numFmt w:val="decimal"/>
+      <w:lvlText w:val="%7."/>
+      <w:lvlJc w:val="left"/>
+      <w:pPr>
+        <w:ind w:left="5040" w:hanging="360"/>
+      </w:pPr>
+    </w:lvl>
+    <w:lvl w:ilvl="7" w:tplc="04190019" w:tentative="1">
+      <w:start w:val="1"/>
+      <w:numFmt w:val="lowerLetter"/>
+      <w:lvlText w:val="%8."/>
+      <w:lvlJc w:val="left"/>
+      <w:pPr>
+        <w:ind w:left="5760" w:hanging="360"/>
+      </w:pPr>
+    </w:lvl>
+    <w:lvl w:ilvl="8" w:tplc="0419001B" w:tentative="1">
+      <w:start w:val="1"/>
+      <w:numFmt w:val="lowerRoman"/>
+      <w:lvlText w:val="%9."/>
+      <w:lvlJc w:val="right"/>
+      <w:pPr>
+        <w:ind w:left="6480" w:hanging="180"/>
+      </w:pPr>
+    </w:lvl>
+  </w:abstractNum>
+  <w:abstractNum w:abstractNumId="5" w15:restartNumberingAfterBreak="0">
     <w:nsid w:val="5665300F"/>
     <w:multiLevelType w:val="hybridMultilevel"/>
     <w:tmpl w:val="69369B26"/>
@@ -7430,7 +8543,7 @@
       </w:pPr>
     </w:lvl>
   </w:abstractNum>
-  <w:abstractNum w:abstractNumId="3" w15:restartNumberingAfterBreak="0">
+  <w:abstractNum w:abstractNumId="6" w15:restartNumberingAfterBreak="0">
     <w:nsid w:val="5AEE2136"/>
     <w:multiLevelType w:val="hybridMultilevel"/>
     <w:tmpl w:val="E4E82E3A"/>
@@ -7519,7 +8632,7 @@
       </w:pPr>
     </w:lvl>
   </w:abstractNum>
-  <w:abstractNum w:abstractNumId="4" w15:restartNumberingAfterBreak="0">
+  <w:abstractNum w:abstractNumId="7" w15:restartNumberingAfterBreak="0">
     <w:nsid w:val="5E4A0D5A"/>
     <w:multiLevelType w:val="hybridMultilevel"/>
     <w:tmpl w:val="8CF8757E"/>
@@ -7608,7 +8721,7 @@
       </w:pPr>
     </w:lvl>
   </w:abstractNum>
-  <w:abstractNum w:abstractNumId="5" w15:restartNumberingAfterBreak="0">
+  <w:abstractNum w:abstractNumId="8" w15:restartNumberingAfterBreak="0">
     <w:nsid w:val="66DC4C17"/>
     <w:multiLevelType w:val="hybridMultilevel"/>
     <w:tmpl w:val="0472D93C"/>
@@ -7697,7 +8810,7 @@
       </w:pPr>
     </w:lvl>
   </w:abstractNum>
-  <w:abstractNum w:abstractNumId="6" w15:restartNumberingAfterBreak="0">
+  <w:abstractNum w:abstractNumId="9" w15:restartNumberingAfterBreak="0">
     <w:nsid w:val="6D17628C"/>
     <w:multiLevelType w:val="hybridMultilevel"/>
     <w:tmpl w:val="B0C02A72"/>
@@ -7787,7 +8900,7 @@
       </w:pPr>
     </w:lvl>
   </w:abstractNum>
-  <w:abstractNum w:abstractNumId="7" w15:restartNumberingAfterBreak="0">
+  <w:abstractNum w:abstractNumId="10" w15:restartNumberingAfterBreak="0">
     <w:nsid w:val="6DB04BA8"/>
     <w:multiLevelType w:val="hybridMultilevel"/>
     <w:tmpl w:val="7DB4F248"/>
@@ -7876,7 +8989,96 @@
       </w:pPr>
     </w:lvl>
   </w:abstractNum>
-  <w:abstractNum w:abstractNumId="8" w15:restartNumberingAfterBreak="0">
+  <w:abstractNum w:abstractNumId="11" w15:restartNumberingAfterBreak="0">
+    <w:nsid w:val="745D735E"/>
+    <w:multiLevelType w:val="hybridMultilevel"/>
+    <w:tmpl w:val="7DB4F248"/>
+    <w:lvl w:ilvl="0" w:tplc="0419000F">
+      <w:start w:val="1"/>
+      <w:numFmt w:val="decimal"/>
+      <w:lvlText w:val="%1."/>
+      <w:lvlJc w:val="left"/>
+      <w:pPr>
+        <w:ind w:left="720" w:hanging="360"/>
+      </w:pPr>
+      <w:rPr>
+        <w:rFonts w:hint="default"/>
+      </w:rPr>
+    </w:lvl>
+    <w:lvl w:ilvl="1" w:tplc="04190019" w:tentative="1">
+      <w:start w:val="1"/>
+      <w:numFmt w:val="lowerLetter"/>
+      <w:lvlText w:val="%2."/>
+      <w:lvlJc w:val="left"/>
+      <w:pPr>
+        <w:ind w:left="1440" w:hanging="360"/>
+      </w:pPr>
+    </w:lvl>
+    <w:lvl w:ilvl="2" w:tplc="0419001B" w:tentative="1">
+      <w:start w:val="1"/>
+      <w:numFmt w:val="lowerRoman"/>
+      <w:lvlText w:val="%3."/>
+      <w:lvlJc w:val="right"/>
+      <w:pPr>
+        <w:ind w:left="2160" w:hanging="180"/>
+      </w:pPr>
+    </w:lvl>
+    <w:lvl w:ilvl="3" w:tplc="0419000F" w:tentative="1">
+      <w:start w:val="1"/>
+      <w:numFmt w:val="decimal"/>
+      <w:lvlText w:val="%4."/>
+      <w:lvlJc w:val="left"/>
+      <w:pPr>
+        <w:ind w:left="2880" w:hanging="360"/>
+      </w:pPr>
+    </w:lvl>
+    <w:lvl w:ilvl="4" w:tplc="04190019" w:tentative="1">
+      <w:start w:val="1"/>
+      <w:numFmt w:val="lowerLetter"/>
+      <w:lvlText w:val="%5."/>
+      <w:lvlJc w:val="left"/>
+      <w:pPr>
+        <w:ind w:left="3600" w:hanging="360"/>
+      </w:pPr>
+    </w:lvl>
+    <w:lvl w:ilvl="5" w:tplc="0419001B" w:tentative="1">
+      <w:start w:val="1"/>
+      <w:numFmt w:val="lowerRoman"/>
+      <w:lvlText w:val="%6."/>
+      <w:lvlJc w:val="right"/>
+      <w:pPr>
+        <w:ind w:left="4320" w:hanging="180"/>
+      </w:pPr>
+    </w:lvl>
+    <w:lvl w:ilvl="6" w:tplc="0419000F" w:tentative="1">
+      <w:start w:val="1"/>
+      <w:numFmt w:val="decimal"/>
+      <w:lvlText w:val="%7."/>
+      <w:lvlJc w:val="left"/>
+      <w:pPr>
+        <w:ind w:left="5040" w:hanging="360"/>
+      </w:pPr>
+    </w:lvl>
+    <w:lvl w:ilvl="7" w:tplc="04190019" w:tentative="1">
+      <w:start w:val="1"/>
+      <w:numFmt w:val="lowerLetter"/>
+      <w:lvlText w:val="%8."/>
+      <w:lvlJc w:val="left"/>
+      <w:pPr>
+        <w:ind w:left="5760" w:hanging="360"/>
+      </w:pPr>
+    </w:lvl>
+    <w:lvl w:ilvl="8" w:tplc="0419001B" w:tentative="1">
+      <w:start w:val="1"/>
+      <w:numFmt w:val="lowerRoman"/>
+      <w:lvlText w:val="%9."/>
+      <w:lvlJc w:val="right"/>
+      <w:pPr>
+        <w:ind w:left="6480" w:hanging="180"/>
+      </w:pPr>
+    </w:lvl>
+  </w:abstractNum>
+  <w:abstractNum w:abstractNumId="12" w15:restartNumberingAfterBreak="0">
     <w:nsid w:val="7C936512"/>
     <w:multiLevelType w:val="hybridMultilevel"/>
     <w:tmpl w:val="0F86C58E"/>
@@ -7965,23 +9167,136 @@
       </w:pPr>
     </w:lvl>
   </w:abstractNum>
+  <w:abstractNum w:abstractNumId="13" w15:restartNumberingAfterBreak="0">
+    <w:nsid w:val="7C96507E"/>
+    <w:multiLevelType w:val="hybridMultilevel"/>
+    <w:tmpl w:val="577CA934"/>
+    <w:lvl w:ilvl="0" w:tplc="04190001">
+      <w:start w:val="1"/>
+      <w:numFmt w:val="bullet"/>
+      <w:lvlText w:val=""/>
+      <w:lvlJc w:val="left"/>
+      <w:pPr>
+        <w:ind w:left="720" w:hanging="360"/>
+      </w:pPr>
+      <w:rPr>
+        <w:rFonts w:ascii="Symbol" w:hAnsi="Symbol" w:hint="default"/>
+      </w:rPr>
+    </w:lvl>
+    <w:lvl w:ilvl="1" w:tplc="04190003" w:tentative="1">
+      <w:start w:val="1"/>
+      <w:numFmt w:val="bullet"/>
+      <w:lvlText w:val="o"/>
+      <w:lvlJc w:val="left"/>
+      <w:pPr>
+        <w:ind w:left="1440" w:hanging="360"/>
+      </w:pPr>
+      <w:rPr>
+        <w:rFonts w:ascii="Courier New" w:hAnsi="Courier New" w:cs="Courier New" w:hint="default"/>
+      </w:rPr>
+    </w:lvl>
+    <w:lvl w:ilvl="2" w:tplc="04190005" w:tentative="1">
+      <w:start w:val="1"/>
+      <w:numFmt w:val="bullet"/>
+      <w:lvlText w:val=""/>
+      <w:lvlJc w:val="left"/>
+      <w:pPr>
+        <w:ind w:left="2160" w:hanging="360"/>
+      </w:pPr>
+      <w:rPr>
+        <w:rFonts w:ascii="Wingdings" w:hAnsi="Wingdings" w:hint="default"/>
+      </w:rPr>
+    </w:lvl>
+    <w:lvl w:ilvl="3" w:tplc="04190001" w:tentative="1">
+      <w:start w:val="1"/>
+      <w:numFmt w:val="bullet"/>
+      <w:lvlText w:val=""/>
+      <w:lvlJc w:val="left"/>
+      <w:pPr>
+        <w:ind w:left="2880" w:hanging="360"/>
+      </w:pPr>
+      <w:rPr>
+        <w:rFonts w:ascii="Symbol" w:hAnsi="Symbol" w:hint="default"/>
+      </w:rPr>
+    </w:lvl>
+    <w:lvl w:ilvl="4" w:tplc="04190003" w:tentative="1">
+      <w:start w:val="1"/>
+      <w:numFmt w:val="bullet"/>
+      <w:lvlText w:val="o"/>
+      <w:lvlJc w:val="left"/>
+      <w:pPr>
+        <w:ind w:left="3600" w:hanging="360"/>
+      </w:pPr>
+      <w:rPr>
+        <w:rFonts w:ascii="Courier New" w:hAnsi="Courier New" w:cs="Courier New" w:hint="default"/>
+      </w:rPr>
+    </w:lvl>
+    <w:lvl w:ilvl="5" w:tplc="04190005" w:tentative="1">
+      <w:start w:val="1"/>
+      <w:numFmt w:val="bullet"/>
+      <w:lvlText w:val=""/>
+      <w:lvlJc w:val="left"/>
+      <w:pPr>
+        <w:ind w:left="4320" w:hanging="360"/>
+      </w:pPr>
+      <w:rPr>
+        <w:rFonts w:ascii="Wingdings" w:hAnsi="Wingdings" w:hint="default"/>
+      </w:rPr>
+    </w:lvl>
+    <w:lvl w:ilvl="6" w:tplc="04190001" w:tentative="1">
+      <w:start w:val="1"/>
+      <w:numFmt w:val="bullet"/>
+      <w:lvlText w:val=""/>
+      <w:lvlJc w:val="left"/>
+      <w:pPr>
+        <w:ind w:left="5040" w:hanging="360"/>
+      </w:pPr>
+      <w:rPr>
+        <w:rFonts w:ascii="Symbol" w:hAnsi="Symbol" w:hint="default"/>
+      </w:rPr>
+    </w:lvl>
+    <w:lvl w:ilvl="7" w:tplc="04190003" w:tentative="1">
+      <w:start w:val="1"/>
+      <w:numFmt w:val="bullet"/>
+      <w:lvlText w:val="o"/>
+      <w:lvlJc w:val="left"/>
+      <w:pPr>
+        <w:ind w:left="5760" w:hanging="360"/>
+      </w:pPr>
+      <w:rPr>
+        <w:rFonts w:ascii="Courier New" w:hAnsi="Courier New" w:cs="Courier New" w:hint="default"/>
+      </w:rPr>
+    </w:lvl>
+    <w:lvl w:ilvl="8" w:tplc="04190005" w:tentative="1">
+      <w:start w:val="1"/>
+      <w:numFmt w:val="bullet"/>
+      <w:lvlText w:val=""/>
+      <w:lvlJc w:val="left"/>
+      <w:pPr>
+        <w:ind w:left="6480" w:hanging="360"/>
+      </w:pPr>
+      <w:rPr>
+        <w:rFonts w:ascii="Wingdings" w:hAnsi="Wingdings" w:hint="default"/>
+      </w:rPr>
+    </w:lvl>
+  </w:abstractNum>
   <w:num w:numId="1">
-    <w:abstractNumId w:val="4"/>
+    <w:abstractNumId w:val="7"/>
   </w:num>
   <w:num w:numId="2">
-    <w:abstractNumId w:val="2"/>
+    <w:abstractNumId w:val="5"/>
   </w:num>
   <w:num w:numId="3">
+    <w:abstractNumId w:val="9"/>
+  </w:num>
+  <w:num w:numId="4">
     <w:abstractNumId w:val="6"/>
   </w:num>
-  <w:num w:numId="4">
-    <w:abstractNumId w:val="3"/>
-  </w:num>
   <w:num w:numId="5">
-    <w:abstractNumId w:val="8"/>
+    <w:abstractNumId w:val="12"/>
   </w:num>
   <w:num w:numId="6">
-    <w:abstractNumId w:val="5"/>
+    <w:abstractNumId w:val="8"/>
   </w:num>
   <w:num w:numId="7">
     <w:abstractNumId w:val="1"/>
@@ -7990,7 +9305,22 @@
     <w:abstractNumId w:val="0"/>
   </w:num>
   <w:num w:numId="9">
-    <w:abstractNumId w:val="7"/>
+    <w:abstractNumId w:val="10"/>
+  </w:num>
+  <w:num w:numId="10">
+    <w:abstractNumId w:val="4"/>
+  </w:num>
+  <w:num w:numId="11">
+    <w:abstractNumId w:val="13"/>
+  </w:num>
+  <w:num w:numId="12">
+    <w:abstractNumId w:val="2"/>
+  </w:num>
+  <w:num w:numId="13">
+    <w:abstractNumId w:val="3"/>
+  </w:num>
+  <w:num w:numId="14">
+    <w:abstractNumId w:val="11"/>
   </w:num>
 </w:numbering>
 </file>

</xml_diff>

<commit_message>
task 8 is added
</commit_message>
<xml_diff>
--- a/00010401.docx
+++ b/00010401.docx
@@ -6051,27 +6051,7 @@
           <w:szCs w:val="24"/>
           <w:lang w:val="en-US"/>
         </w:rPr>
-        <w:t xml:space="preserve"> ignore the range on the left till the midpoint, inclusively. Otherwise, ignore the range on the right side, beginning with m</w:t>
-      </w:r>
-      <w:proofErr w:type="spellStart"/>
-      <w:r>
-        <w:rPr>
-          <w:rFonts w:ascii="Times New Roman" w:eastAsiaTheme="minorEastAsia" w:hAnsi="Times New Roman" w:cs="Times New Roman"/>
-          <w:sz w:val="24"/>
-          <w:szCs w:val="24"/>
-          <w:lang w:val="en-US"/>
-        </w:rPr>
-        <w:t>idpoint</w:t>
-      </w:r>
-      <w:proofErr w:type="spellEnd"/>
-      <w:r>
-        <w:rPr>
-          <w:rFonts w:ascii="Times New Roman" w:eastAsiaTheme="minorEastAsia" w:hAnsi="Times New Roman" w:cs="Times New Roman"/>
-          <w:sz w:val="24"/>
-          <w:szCs w:val="24"/>
-          <w:lang w:val="en-US"/>
-        </w:rPr>
-        <w:t>. (As 4&lt;5, we ignore [3-4]).</w:t>
+        <w:t xml:space="preserve"> ignore the range on the left till the midpoint, inclusively. Otherwise, ignore the range on the right side, beginning with midpoint. (As 4&lt;5, we ignore [3-4]).</w:t>
       </w:r>
     </w:p>
     <w:p>
@@ -7456,6 +7436,9 @@
     </w:p>
     <w:p>
       <w:pPr>
+        <w:pStyle w:val="ListParagraph"/>
+        <w:spacing w:line="480" w:lineRule="auto"/>
+        <w:ind w:left="360"/>
         <w:rPr>
           <w:rFonts w:ascii="Times New Roman" w:hAnsi="Times New Roman" w:cs="Times New Roman"/>
           <w:sz w:val="24"/>
@@ -7466,10 +7449,1039 @@
     </w:p>
     <w:p>
       <w:pPr>
-        <w:rPr>
-          <w:rFonts w:ascii="Times New Roman" w:hAnsi="Times New Roman" w:cs="Times New Roman"/>
-          <w:sz w:val="24"/>
-          <w:szCs w:val="24"/>
+        <w:pStyle w:val="HTMLPreformatted"/>
+        <w:numPr>
+          <w:ilvl w:val="0"/>
+          <w:numId w:val="1"/>
+        </w:numPr>
+        <w:shd w:val="clear" w:color="auto" w:fill="FFFFFF"/>
+        <w:rPr>
+          <w:color w:val="000000"/>
+          <w:lang w:val="en-US"/>
+        </w:rPr>
+      </w:pPr>
+      <w:r>
+        <w:rPr>
+          <w:b/>
+          <w:bCs/>
+          <w:color w:val="000080"/>
+          <w:lang w:val="en-US"/>
+        </w:rPr>
+        <w:t xml:space="preserve">def </w:t>
+      </w:r>
+      <w:proofErr w:type="spellStart"/>
+      <w:r>
+        <w:rPr>
+          <w:color w:val="000000"/>
+          <w:lang w:val="en-US"/>
+        </w:rPr>
+        <w:t>fruits_</w:t>
+      </w:r>
+      <w:proofErr w:type="gramStart"/>
+      <w:r>
+        <w:rPr>
+          <w:color w:val="000000"/>
+          <w:lang w:val="en-US"/>
+        </w:rPr>
+        <w:t>color</w:t>
+      </w:r>
+      <w:proofErr w:type="spellEnd"/>
+      <w:r>
+        <w:rPr>
+          <w:color w:val="000000"/>
+          <w:lang w:val="en-US"/>
+        </w:rPr>
+        <w:t>(</w:t>
+      </w:r>
+      <w:proofErr w:type="gramEnd"/>
+      <w:r>
+        <w:rPr>
+          <w:color w:val="000000"/>
+          <w:lang w:val="en-US"/>
+        </w:rPr>
+        <w:t xml:space="preserve">): </w:t>
+      </w:r>
+      <w:r>
+        <w:rPr>
+          <w:color w:val="000000"/>
+          <w:lang w:val="en-US"/>
+        </w:rPr>
+        <w:t xml:space="preserve"> </w:t>
+      </w:r>
+      <w:r>
+        <w:rPr>
+          <w:i/>
+          <w:iCs/>
+          <w:color w:val="808080"/>
+          <w:lang w:val="en-US"/>
+        </w:rPr>
+        <w:t xml:space="preserve">#this is the void function which can be only </w:t>
+      </w:r>
+      <w:r>
+        <w:rPr>
+          <w:i/>
+          <w:iCs/>
+          <w:color w:val="808080"/>
+          <w:lang w:val="en-US"/>
+        </w:rPr>
+        <w:t>executed</w:t>
+      </w:r>
+      <w:r>
+        <w:rPr>
+          <w:i/>
+          <w:iCs/>
+          <w:color w:val="808080"/>
+          <w:lang w:val="en-US"/>
+        </w:rPr>
+        <w:br/>
+        <w:t xml:space="preserve">    </w:t>
+      </w:r>
+      <w:r>
+        <w:rPr>
+          <w:color w:val="000080"/>
+          <w:lang w:val="en-US"/>
+        </w:rPr>
+        <w:t>print</w:t>
+      </w:r>
+      <w:r>
+        <w:rPr>
+          <w:color w:val="000000"/>
+          <w:lang w:val="en-US"/>
+        </w:rPr>
+        <w:t>(</w:t>
+      </w:r>
+      <w:r>
+        <w:rPr>
+          <w:b/>
+          <w:bCs/>
+          <w:color w:val="008080"/>
+          <w:lang w:val="en-US"/>
+        </w:rPr>
+        <w:t>'blueberry is blue'</w:t>
+      </w:r>
+      <w:r>
+        <w:rPr>
+          <w:color w:val="000000"/>
+          <w:lang w:val="en-US"/>
+        </w:rPr>
+        <w:t xml:space="preserve">)              </w:t>
+      </w:r>
+      <w:r>
+        <w:rPr>
+          <w:i/>
+          <w:iCs/>
+          <w:color w:val="808080"/>
+          <w:lang w:val="en-US"/>
+        </w:rPr>
+        <w:t>#and do not return the value</w:t>
+      </w:r>
+      <w:r>
+        <w:rPr>
+          <w:i/>
+          <w:iCs/>
+          <w:color w:val="808080"/>
+          <w:lang w:val="en-US"/>
+        </w:rPr>
+        <w:br/>
+        <w:t xml:space="preserve">    </w:t>
+      </w:r>
+      <w:r>
+        <w:rPr>
+          <w:color w:val="000080"/>
+          <w:lang w:val="en-US"/>
+        </w:rPr>
+        <w:t>print</w:t>
+      </w:r>
+      <w:r>
+        <w:rPr>
+          <w:color w:val="000000"/>
+          <w:lang w:val="en-US"/>
+        </w:rPr>
+        <w:t>(</w:t>
+      </w:r>
+      <w:r>
+        <w:rPr>
+          <w:b/>
+          <w:bCs/>
+          <w:color w:val="008080"/>
+          <w:lang w:val="en-US"/>
+        </w:rPr>
+        <w:t>'banana is yellow'</w:t>
+      </w:r>
+      <w:r>
+        <w:rPr>
+          <w:color w:val="000000"/>
+          <w:lang w:val="en-US"/>
+        </w:rPr>
+        <w:t>)</w:t>
+      </w:r>
+      <w:r>
+        <w:rPr>
+          <w:color w:val="000000"/>
+          <w:lang w:val="en-US"/>
+        </w:rPr>
+        <w:t xml:space="preserve">               </w:t>
+      </w:r>
+      <w:r>
+        <w:rPr>
+          <w:i/>
+          <w:iCs/>
+          <w:color w:val="808080"/>
+          <w:lang w:val="en-US"/>
+        </w:rPr>
+        <w:t xml:space="preserve">#so, from this function we </w:t>
+      </w:r>
+      <w:r>
+        <w:rPr>
+          <w:i/>
+          <w:iCs/>
+          <w:color w:val="808080"/>
+          <w:lang w:val="en-US"/>
+        </w:rPr>
+        <w:br/>
+        <w:t xml:space="preserve">    </w:t>
+      </w:r>
+      <w:r>
+        <w:rPr>
+          <w:color w:val="000080"/>
+          <w:lang w:val="en-US"/>
+        </w:rPr>
+        <w:t>print</w:t>
+      </w:r>
+      <w:r>
+        <w:rPr>
+          <w:color w:val="000000"/>
+          <w:lang w:val="en-US"/>
+        </w:rPr>
+        <w:t>(</w:t>
+      </w:r>
+      <w:r>
+        <w:rPr>
+          <w:b/>
+          <w:bCs/>
+          <w:color w:val="008080"/>
+          <w:lang w:val="en-US"/>
+        </w:rPr>
+        <w:t>'raspberry is pink'</w:t>
+      </w:r>
+      <w:r>
+        <w:rPr>
+          <w:color w:val="000000"/>
+          <w:lang w:val="en-US"/>
+        </w:rPr>
+        <w:t xml:space="preserve">)              </w:t>
+      </w:r>
+      <w:r>
+        <w:rPr>
+          <w:i/>
+          <w:iCs/>
+          <w:color w:val="808080"/>
+          <w:lang w:val="en-US"/>
+        </w:rPr>
+        <w:t>#c</w:t>
+      </w:r>
+      <w:r>
+        <w:rPr>
+          <w:i/>
+          <w:iCs/>
+          <w:color w:val="808080"/>
+          <w:lang w:val="en-US"/>
+        </w:rPr>
+        <w:t>annot return values</w:t>
+      </w:r>
+      <w:r>
+        <w:rPr>
+          <w:color w:val="000000"/>
+          <w:lang w:val="en-US"/>
+        </w:rPr>
+        <w:t xml:space="preserve">          </w:t>
+      </w:r>
+      <w:r>
+        <w:rPr>
+          <w:color w:val="000000"/>
+          <w:lang w:val="en-US"/>
+        </w:rPr>
+        <w:t xml:space="preserve">               </w:t>
+      </w:r>
+    </w:p>
+    <w:p>
+      <w:pPr>
+        <w:pStyle w:val="HTMLPreformatted"/>
+        <w:shd w:val="clear" w:color="auto" w:fill="FFFFFF"/>
+        <w:ind w:left="360"/>
+        <w:rPr>
+          <w:i/>
+          <w:iCs/>
+          <w:color w:val="808080"/>
+          <w:lang w:val="en-US"/>
+        </w:rPr>
+      </w:pPr>
+      <w:r>
+        <w:rPr>
+          <w:b/>
+          <w:bCs/>
+          <w:color w:val="000080"/>
+          <w:lang w:val="en-US"/>
+        </w:rPr>
+        <w:t xml:space="preserve">                                            </w:t>
+      </w:r>
+      <w:r>
+        <w:rPr>
+          <w:i/>
+          <w:iCs/>
+          <w:color w:val="808080"/>
+          <w:lang w:val="en-US"/>
+        </w:rPr>
+        <w:t>#it will return none</w:t>
+      </w:r>
+      <w:r>
+        <w:rPr>
+          <w:i/>
+          <w:iCs/>
+          <w:color w:val="808080"/>
+          <w:lang w:val="en-US"/>
+        </w:rPr>
+        <w:br/>
+      </w:r>
+      <w:r>
+        <w:rPr>
+          <w:i/>
+          <w:iCs/>
+          <w:color w:val="808080"/>
+          <w:lang w:val="en-US"/>
+        </w:rPr>
+        <w:br/>
+      </w:r>
+      <w:proofErr w:type="gramStart"/>
+      <w:r>
+        <w:rPr>
+          <w:color w:val="000080"/>
+          <w:lang w:val="en-US"/>
+        </w:rPr>
+        <w:t>print</w:t>
+      </w:r>
+      <w:r>
+        <w:rPr>
+          <w:color w:val="000000"/>
+          <w:lang w:val="en-US"/>
+        </w:rPr>
+        <w:t>(</w:t>
+      </w:r>
+      <w:proofErr w:type="gramEnd"/>
+      <w:r>
+        <w:rPr>
+          <w:b/>
+          <w:bCs/>
+          <w:color w:val="008080"/>
+          <w:lang w:val="en-US"/>
+        </w:rPr>
+        <w:t>'This is the list of fruits and their color'</w:t>
+      </w:r>
+      <w:r>
+        <w:rPr>
+          <w:color w:val="000000"/>
+          <w:lang w:val="en-US"/>
+        </w:rPr>
+        <w:t>)</w:t>
+      </w:r>
+      <w:r>
+        <w:rPr>
+          <w:color w:val="000000"/>
+          <w:lang w:val="en-US"/>
+        </w:rPr>
+        <w:br/>
+      </w:r>
+      <w:proofErr w:type="spellStart"/>
+      <w:r>
+        <w:rPr>
+          <w:color w:val="000000"/>
+          <w:lang w:val="en-US"/>
+        </w:rPr>
+        <w:t>fruits_color</w:t>
+      </w:r>
+      <w:proofErr w:type="spellEnd"/>
+      <w:r>
+        <w:rPr>
+          <w:color w:val="000000"/>
+          <w:lang w:val="en-US"/>
+        </w:rPr>
+        <w:t xml:space="preserve">()              </w:t>
+      </w:r>
+      <w:r>
+        <w:rPr>
+          <w:i/>
+          <w:iCs/>
+          <w:color w:val="808080"/>
+          <w:lang w:val="en-US"/>
+        </w:rPr>
+        <w:t>#in this case it only executes the function</w:t>
+      </w:r>
+      <w:r>
+        <w:rPr>
+          <w:i/>
+          <w:iCs/>
+          <w:color w:val="808080"/>
+          <w:lang w:val="en-US"/>
+        </w:rPr>
+        <w:br/>
+      </w:r>
+      <w:r>
+        <w:rPr>
+          <w:color w:val="000080"/>
+          <w:lang w:val="en-US"/>
+        </w:rPr>
+        <w:t>print</w:t>
+      </w:r>
+      <w:r>
+        <w:rPr>
+          <w:color w:val="000000"/>
+          <w:lang w:val="en-US"/>
+        </w:rPr>
+        <w:t>(</w:t>
+      </w:r>
+      <w:r>
+        <w:rPr>
+          <w:b/>
+          <w:bCs/>
+          <w:color w:val="008080"/>
+          <w:lang w:val="en-US"/>
+        </w:rPr>
+        <w:t>'Done!'</w:t>
+      </w:r>
+      <w:r>
+        <w:rPr>
+          <w:color w:val="000000"/>
+          <w:lang w:val="en-US"/>
+        </w:rPr>
+        <w:t>)</w:t>
+      </w:r>
+      <w:r>
+        <w:rPr>
+          <w:color w:val="000000"/>
+          <w:lang w:val="en-US"/>
+        </w:rPr>
+        <w:br/>
+      </w:r>
+      <w:r>
+        <w:rPr>
+          <w:color w:val="000000"/>
+          <w:lang w:val="en-US"/>
+        </w:rPr>
+        <w:br/>
+      </w:r>
+      <w:r>
+        <w:rPr>
+          <w:color w:val="000000"/>
+          <w:lang w:val="en-US"/>
+        </w:rPr>
+        <w:br/>
+        <w:t>animals = [</w:t>
+      </w:r>
+      <w:r>
+        <w:rPr>
+          <w:b/>
+          <w:bCs/>
+          <w:color w:val="008080"/>
+          <w:lang w:val="en-US"/>
+        </w:rPr>
+        <w:t>'lion'</w:t>
+      </w:r>
+      <w:r>
+        <w:rPr>
+          <w:color w:val="000000"/>
+          <w:lang w:val="en-US"/>
+        </w:rPr>
+        <w:t xml:space="preserve">, </w:t>
+      </w:r>
+      <w:r>
+        <w:rPr>
+          <w:b/>
+          <w:bCs/>
+          <w:color w:val="008080"/>
+          <w:lang w:val="en-US"/>
+        </w:rPr>
+        <w:t>'penguin'</w:t>
+      </w:r>
+      <w:r>
+        <w:rPr>
+          <w:color w:val="000000"/>
+          <w:lang w:val="en-US"/>
+        </w:rPr>
+        <w:t xml:space="preserve">, </w:t>
+      </w:r>
+      <w:r>
+        <w:rPr>
+          <w:b/>
+          <w:bCs/>
+          <w:color w:val="008080"/>
+          <w:lang w:val="en-US"/>
+        </w:rPr>
+        <w:t>'rabbit'</w:t>
+      </w:r>
+      <w:r>
+        <w:rPr>
+          <w:color w:val="000000"/>
+          <w:lang w:val="en-US"/>
+        </w:rPr>
+        <w:t xml:space="preserve">]               </w:t>
+      </w:r>
+      <w:r>
+        <w:rPr>
+          <w:i/>
+          <w:iCs/>
+          <w:color w:val="808080"/>
+          <w:lang w:val="en-US"/>
+        </w:rPr>
+        <w:t>#this is a list</w:t>
+      </w:r>
+      <w:r>
+        <w:rPr>
+          <w:i/>
+          <w:iCs/>
+          <w:color w:val="808080"/>
+          <w:lang w:val="en-US"/>
+        </w:rPr>
+        <w:br/>
+      </w:r>
+      <w:r>
+        <w:rPr>
+          <w:color w:val="000000"/>
+          <w:lang w:val="en-US"/>
+        </w:rPr>
+        <w:t>type = (</w:t>
+      </w:r>
+      <w:r>
+        <w:rPr>
+          <w:b/>
+          <w:bCs/>
+          <w:color w:val="008080"/>
+          <w:lang w:val="en-US"/>
+        </w:rPr>
+        <w:t>'wild'</w:t>
+      </w:r>
+      <w:r>
+        <w:rPr>
+          <w:color w:val="000000"/>
+          <w:lang w:val="en-US"/>
+        </w:rPr>
+        <w:t xml:space="preserve">, </w:t>
+      </w:r>
+      <w:r>
+        <w:rPr>
+          <w:b/>
+          <w:bCs/>
+          <w:color w:val="008080"/>
+          <w:lang w:val="en-US"/>
+        </w:rPr>
+        <w:t>'mammal'</w:t>
+      </w:r>
+      <w:r>
+        <w:rPr>
+          <w:color w:val="000000"/>
+          <w:lang w:val="en-US"/>
+        </w:rPr>
+        <w:t xml:space="preserve">, </w:t>
+      </w:r>
+      <w:r>
+        <w:rPr>
+          <w:b/>
+          <w:bCs/>
+          <w:color w:val="008080"/>
+          <w:lang w:val="en-US"/>
+        </w:rPr>
+        <w:t>'domestic'</w:t>
+      </w:r>
+      <w:r>
+        <w:rPr>
+          <w:color w:val="000000"/>
+          <w:lang w:val="en-US"/>
+        </w:rPr>
+        <w:t xml:space="preserve">)                 </w:t>
+      </w:r>
+      <w:r>
+        <w:rPr>
+          <w:i/>
+          <w:iCs/>
+          <w:color w:val="808080"/>
+          <w:lang w:val="en-US"/>
+        </w:rPr>
+        <w:t>#this is a tuple</w:t>
+      </w:r>
+      <w:r>
+        <w:rPr>
+          <w:i/>
+          <w:iCs/>
+          <w:color w:val="808080"/>
+          <w:lang w:val="en-US"/>
+        </w:rPr>
+        <w:br/>
+      </w:r>
+      <w:r>
+        <w:rPr>
+          <w:i/>
+          <w:iCs/>
+          <w:color w:val="808080"/>
+          <w:lang w:val="en-US"/>
+        </w:rPr>
+        <w:br/>
+      </w:r>
+      <w:r>
+        <w:rPr>
+          <w:b/>
+          <w:bCs/>
+          <w:color w:val="000080"/>
+          <w:lang w:val="en-US"/>
+        </w:rPr>
+        <w:lastRenderedPageBreak/>
+        <w:t xml:space="preserve">def </w:t>
+      </w:r>
+      <w:proofErr w:type="spellStart"/>
+      <w:r>
+        <w:rPr>
+          <w:color w:val="000000"/>
+          <w:lang w:val="en-US"/>
+        </w:rPr>
+        <w:t>animals_type</w:t>
+      </w:r>
+      <w:proofErr w:type="spellEnd"/>
+      <w:r>
+        <w:rPr>
+          <w:color w:val="000000"/>
+          <w:lang w:val="en-US"/>
+        </w:rPr>
+        <w:t xml:space="preserve">(animals, type):          </w:t>
+      </w:r>
+      <w:r>
+        <w:rPr>
+          <w:color w:val="000000"/>
+          <w:lang w:val="en-US"/>
+        </w:rPr>
+        <w:t xml:space="preserve">   </w:t>
+      </w:r>
+      <w:r>
+        <w:rPr>
+          <w:i/>
+          <w:iCs/>
+          <w:color w:val="808080"/>
+          <w:lang w:val="en-US"/>
+        </w:rPr>
+        <w:t xml:space="preserve">#this function returns a </w:t>
+      </w:r>
+      <w:r>
+        <w:rPr>
+          <w:i/>
+          <w:iCs/>
+          <w:color w:val="808080"/>
+          <w:lang w:val="en-US"/>
+        </w:rPr>
+        <w:br/>
+        <w:t xml:space="preserve">    </w:t>
+      </w:r>
+      <w:proofErr w:type="spellStart"/>
+      <w:r>
+        <w:rPr>
+          <w:color w:val="000000"/>
+          <w:lang w:val="en-US"/>
+        </w:rPr>
+        <w:t>animals_type</w:t>
+      </w:r>
+      <w:proofErr w:type="spellEnd"/>
+      <w:r>
+        <w:rPr>
+          <w:color w:val="000000"/>
+          <w:lang w:val="en-US"/>
+        </w:rPr>
+        <w:t xml:space="preserve"> = </w:t>
+      </w:r>
+      <w:r>
+        <w:rPr>
+          <w:color w:val="000080"/>
+          <w:lang w:val="en-US"/>
+        </w:rPr>
+        <w:t>tuple</w:t>
+      </w:r>
+      <w:r>
+        <w:rPr>
+          <w:color w:val="000000"/>
+          <w:lang w:val="en-US"/>
+        </w:rPr>
+        <w:t>(</w:t>
+      </w:r>
+      <w:r>
+        <w:rPr>
+          <w:color w:val="000080"/>
+          <w:lang w:val="en-US"/>
+        </w:rPr>
+        <w:t>zip</w:t>
+      </w:r>
+      <w:r>
+        <w:rPr>
+          <w:color w:val="000000"/>
+          <w:lang w:val="en-US"/>
+        </w:rPr>
+        <w:t>(animals, type))</w:t>
+      </w:r>
+      <w:r>
+        <w:rPr>
+          <w:color w:val="000000"/>
+          <w:lang w:val="en-US"/>
+        </w:rPr>
+        <w:t xml:space="preserve"> </w:t>
+      </w:r>
+      <w:r>
+        <w:rPr>
+          <w:i/>
+          <w:iCs/>
+          <w:color w:val="808080"/>
+          <w:lang w:val="en-US"/>
+        </w:rPr>
+        <w:t>#v</w:t>
+      </w:r>
+      <w:r>
+        <w:rPr>
+          <w:i/>
+          <w:iCs/>
+          <w:color w:val="808080"/>
+          <w:lang w:val="en-US"/>
+        </w:rPr>
+        <w:t>alue, as it has return</w:t>
+      </w:r>
+    </w:p>
+    <w:p>
+      <w:pPr>
+        <w:pStyle w:val="HTMLPreformatted"/>
+        <w:shd w:val="clear" w:color="auto" w:fill="FFFFFF"/>
+        <w:ind w:left="360"/>
+        <w:rPr>
+          <w:color w:val="000000"/>
+          <w:lang w:val="en-US"/>
+        </w:rPr>
+      </w:pPr>
+      <w:r>
+        <w:rPr>
+          <w:i/>
+          <w:iCs/>
+          <w:color w:val="808080"/>
+          <w:lang w:val="en-US"/>
+        </w:rPr>
+        <w:t xml:space="preserve"> </w:t>
+      </w:r>
+      <w:r>
+        <w:rPr>
+          <w:i/>
+          <w:iCs/>
+          <w:color w:val="808080"/>
+          <w:lang w:val="en-US"/>
+        </w:rPr>
+        <w:t xml:space="preserve">                                            #statement</w:t>
+      </w:r>
+      <w:r>
+        <w:rPr>
+          <w:color w:val="000000"/>
+          <w:lang w:val="en-US"/>
+        </w:rPr>
+        <w:br/>
+        <w:t xml:space="preserve">    </w:t>
+      </w:r>
+      <w:r>
+        <w:rPr>
+          <w:b/>
+          <w:bCs/>
+          <w:color w:val="000080"/>
+          <w:lang w:val="en-US"/>
+        </w:rPr>
+        <w:t xml:space="preserve">return </w:t>
+      </w:r>
+      <w:proofErr w:type="spellStart"/>
+      <w:r>
+        <w:rPr>
+          <w:color w:val="000000"/>
+          <w:lang w:val="en-US"/>
+        </w:rPr>
+        <w:t>animals_type</w:t>
+      </w:r>
+      <w:proofErr w:type="spellEnd"/>
+      <w:r>
+        <w:rPr>
+          <w:color w:val="000000"/>
+          <w:lang w:val="en-US"/>
+        </w:rPr>
+        <w:t xml:space="preserve">                   </w:t>
+      </w:r>
+      <w:r>
+        <w:rPr>
+          <w:i/>
+          <w:iCs/>
+          <w:color w:val="808080"/>
+          <w:lang w:val="en-US"/>
+        </w:rPr>
+        <w:t>#this is the return statement</w:t>
+      </w:r>
+      <w:r>
+        <w:rPr>
+          <w:i/>
+          <w:iCs/>
+          <w:color w:val="808080"/>
+          <w:lang w:val="en-US"/>
+        </w:rPr>
+        <w:br/>
+      </w:r>
+      <w:proofErr w:type="gramStart"/>
+      <w:r>
+        <w:rPr>
+          <w:color w:val="000080"/>
+          <w:lang w:val="en-US"/>
+        </w:rPr>
+        <w:t>print</w:t>
+      </w:r>
+      <w:r>
+        <w:rPr>
+          <w:color w:val="000000"/>
+          <w:lang w:val="en-US"/>
+        </w:rPr>
+        <w:t>(</w:t>
+      </w:r>
+      <w:proofErr w:type="spellStart"/>
+      <w:proofErr w:type="gramEnd"/>
+      <w:r>
+        <w:rPr>
+          <w:color w:val="000000"/>
+          <w:lang w:val="en-US"/>
+        </w:rPr>
+        <w:t>animals_type</w:t>
+      </w:r>
+      <w:proofErr w:type="spellEnd"/>
+      <w:r>
+        <w:rPr>
+          <w:color w:val="000000"/>
+          <w:lang w:val="en-US"/>
+        </w:rPr>
+        <w:t>(animals, type))</w:t>
+      </w:r>
+    </w:p>
+    <w:p>
+      <w:pPr>
+        <w:pStyle w:val="HTMLPreformatted"/>
+        <w:shd w:val="clear" w:color="auto" w:fill="FFFFFF"/>
+        <w:ind w:left="360"/>
+        <w:rPr>
+          <w:color w:val="000000"/>
+          <w:lang w:val="en-US"/>
+        </w:rPr>
+      </w:pPr>
+    </w:p>
+    <w:p>
+      <w:pPr>
+        <w:pStyle w:val="ListParagraph"/>
+        <w:numPr>
+          <w:ilvl w:val="0"/>
+          <w:numId w:val="1"/>
+        </w:numPr>
+        <w:spacing w:line="480" w:lineRule="auto"/>
+        <w:rPr>
+          <w:rFonts w:ascii="Times New Roman" w:hAnsi="Times New Roman" w:cs="Times New Roman"/>
+          <w:sz w:val="24"/>
+          <w:szCs w:val="24"/>
+          <w:lang w:val="en-US"/>
+        </w:rPr>
+      </w:pPr>
+    </w:p>
+    <w:p>
+      <w:pPr>
+        <w:rPr>
+          <w:rFonts w:ascii="Times New Roman" w:hAnsi="Times New Roman" w:cs="Times New Roman"/>
+          <w:sz w:val="24"/>
+          <w:szCs w:val="24"/>
+          <w:lang w:val="en-US"/>
+        </w:rPr>
+      </w:pPr>
+    </w:p>
+    <w:p>
+      <w:pPr>
+        <w:rPr>
+          <w:rFonts w:ascii="Times New Roman" w:hAnsi="Times New Roman" w:cs="Times New Roman"/>
+          <w:sz w:val="24"/>
+          <w:szCs w:val="24"/>
+          <w:lang w:val="en-US"/>
+        </w:rPr>
+      </w:pPr>
+    </w:p>
+    <w:p>
+      <w:pPr>
+        <w:rPr>
+          <w:rFonts w:ascii="Times New Roman" w:hAnsi="Times New Roman" w:cs="Times New Roman"/>
+          <w:b/>
+          <w:bCs/>
+          <w:sz w:val="36"/>
+          <w:szCs w:val="36"/>
+          <w:lang w:val="en-US"/>
+        </w:rPr>
+      </w:pPr>
+    </w:p>
+    <w:p>
+      <w:pPr>
+        <w:rPr>
+          <w:rFonts w:ascii="Times New Roman" w:hAnsi="Times New Roman" w:cs="Times New Roman"/>
+          <w:b/>
+          <w:bCs/>
+          <w:sz w:val="36"/>
+          <w:szCs w:val="36"/>
+          <w:lang w:val="en-US"/>
+        </w:rPr>
+      </w:pPr>
+    </w:p>
+    <w:p>
+      <w:pPr>
+        <w:rPr>
+          <w:rFonts w:ascii="Times New Roman" w:hAnsi="Times New Roman" w:cs="Times New Roman"/>
+          <w:b/>
+          <w:bCs/>
+          <w:sz w:val="36"/>
+          <w:szCs w:val="36"/>
+          <w:lang w:val="en-US"/>
+        </w:rPr>
+      </w:pPr>
+    </w:p>
+    <w:p>
+      <w:pPr>
+        <w:rPr>
+          <w:rFonts w:ascii="Times New Roman" w:hAnsi="Times New Roman" w:cs="Times New Roman"/>
+          <w:b/>
+          <w:bCs/>
+          <w:sz w:val="36"/>
+          <w:szCs w:val="36"/>
+          <w:lang w:val="en-US"/>
+        </w:rPr>
+      </w:pPr>
+    </w:p>
+    <w:p>
+      <w:pPr>
+        <w:rPr>
+          <w:rFonts w:ascii="Times New Roman" w:hAnsi="Times New Roman" w:cs="Times New Roman"/>
+          <w:b/>
+          <w:bCs/>
+          <w:sz w:val="36"/>
+          <w:szCs w:val="36"/>
+          <w:lang w:val="en-US"/>
+        </w:rPr>
+      </w:pPr>
+    </w:p>
+    <w:p>
+      <w:pPr>
+        <w:rPr>
+          <w:rFonts w:ascii="Times New Roman" w:hAnsi="Times New Roman" w:cs="Times New Roman"/>
+          <w:b/>
+          <w:bCs/>
+          <w:sz w:val="36"/>
+          <w:szCs w:val="36"/>
+          <w:lang w:val="en-US"/>
+        </w:rPr>
+      </w:pPr>
+    </w:p>
+    <w:p>
+      <w:pPr>
+        <w:rPr>
+          <w:rFonts w:ascii="Times New Roman" w:hAnsi="Times New Roman" w:cs="Times New Roman"/>
+          <w:b/>
+          <w:bCs/>
+          <w:sz w:val="36"/>
+          <w:szCs w:val="36"/>
+          <w:lang w:val="en-US"/>
+        </w:rPr>
+      </w:pPr>
+    </w:p>
+    <w:p>
+      <w:pPr>
+        <w:rPr>
+          <w:rFonts w:ascii="Times New Roman" w:hAnsi="Times New Roman" w:cs="Times New Roman"/>
+          <w:b/>
+          <w:bCs/>
+          <w:sz w:val="36"/>
+          <w:szCs w:val="36"/>
+          <w:lang w:val="en-US"/>
+        </w:rPr>
+      </w:pPr>
+    </w:p>
+    <w:p>
+      <w:pPr>
+        <w:rPr>
+          <w:rFonts w:ascii="Times New Roman" w:hAnsi="Times New Roman" w:cs="Times New Roman"/>
+          <w:b/>
+          <w:bCs/>
+          <w:sz w:val="36"/>
+          <w:szCs w:val="36"/>
+          <w:lang w:val="en-US"/>
+        </w:rPr>
+      </w:pPr>
+    </w:p>
+    <w:p>
+      <w:pPr>
+        <w:rPr>
+          <w:rFonts w:ascii="Times New Roman" w:hAnsi="Times New Roman" w:cs="Times New Roman"/>
+          <w:b/>
+          <w:bCs/>
+          <w:sz w:val="36"/>
+          <w:szCs w:val="36"/>
+          <w:lang w:val="en-US"/>
+        </w:rPr>
+      </w:pPr>
+    </w:p>
+    <w:p>
+      <w:pPr>
+        <w:rPr>
+          <w:rFonts w:ascii="Times New Roman" w:hAnsi="Times New Roman" w:cs="Times New Roman"/>
+          <w:b/>
+          <w:bCs/>
+          <w:sz w:val="36"/>
+          <w:szCs w:val="36"/>
+          <w:lang w:val="en-US"/>
+        </w:rPr>
+      </w:pPr>
+    </w:p>
+    <w:p>
+      <w:pPr>
+        <w:rPr>
+          <w:rFonts w:ascii="Times New Roman" w:hAnsi="Times New Roman" w:cs="Times New Roman"/>
+          <w:b/>
+          <w:bCs/>
+          <w:sz w:val="36"/>
+          <w:szCs w:val="36"/>
+          <w:lang w:val="en-US"/>
+        </w:rPr>
+      </w:pPr>
+    </w:p>
+    <w:p>
+      <w:pPr>
+        <w:rPr>
+          <w:rFonts w:ascii="Times New Roman" w:hAnsi="Times New Roman" w:cs="Times New Roman"/>
+          <w:b/>
+          <w:bCs/>
+          <w:sz w:val="36"/>
+          <w:szCs w:val="36"/>
+          <w:lang w:val="en-US"/>
+        </w:rPr>
+      </w:pPr>
+    </w:p>
+    <w:p>
+      <w:pPr>
+        <w:rPr>
+          <w:rFonts w:ascii="Times New Roman" w:hAnsi="Times New Roman" w:cs="Times New Roman"/>
+          <w:b/>
+          <w:bCs/>
+          <w:sz w:val="36"/>
+          <w:szCs w:val="36"/>
+          <w:lang w:val="en-US"/>
+        </w:rPr>
+      </w:pPr>
+    </w:p>
+    <w:p>
+      <w:pPr>
+        <w:rPr>
+          <w:rFonts w:ascii="Times New Roman" w:hAnsi="Times New Roman" w:cs="Times New Roman"/>
+          <w:b/>
+          <w:bCs/>
+          <w:sz w:val="36"/>
+          <w:szCs w:val="36"/>
           <w:lang w:val="en-US"/>
         </w:rPr>
       </w:pPr>
@@ -7716,7 +8728,7 @@
         </w:rPr>
         <w:t xml:space="preserve">. 2019 [cited 2021 Jan 15]. Available from: </w:t>
       </w:r>
-      <w:hyperlink r:id="rId12" w:history="1">
+      <w:hyperlink r:id="rId12" w:anchor=":~:text=When%20to%20Use%20the%20Waterfall" w:history="1">
         <w:r>
           <w:rPr>
             <w:rStyle w:val="Hyperlink"/>
@@ -7782,7 +8794,7 @@
         </w:rPr>
         <w:t xml:space="preserve">Star networks - Network topologies, protocols and layers - OCR - GCSE Computer Science Revision - OCR [Internet]. BBC Bitesize. 2019 [cited 2021 Jan 15]. Available from: </w:t>
       </w:r>
-      <w:hyperlink r:id="rId13" w:history="1">
+      <w:hyperlink r:id="rId13" w:anchor=":~:text=Star%20topologies%20are%20used%20in" w:history="1">
         <w:r>
           <w:rPr>
             <w:rStyle w:val="Hyperlink"/>
@@ -9876,6 +10888,56 @@
       <w:color w:val="808080"/>
     </w:rPr>
   </w:style>
+  <w:style w:type="paragraph" w:styleId="HTMLPreformatted">
+    <w:name w:val="HTML Preformatted"/>
+    <w:basedOn w:val="Normal"/>
+    <w:link w:val="HTMLPreformattedChar"/>
+    <w:uiPriority w:val="99"/>
+    <w:semiHidden/>
+    <w:unhideWhenUsed/>
+    <w:rsid w:val="00C16371"/>
+    <w:pPr>
+      <w:tabs>
+        <w:tab w:val="left" w:pos="916"/>
+        <w:tab w:val="left" w:pos="1832"/>
+        <w:tab w:val="left" w:pos="2748"/>
+        <w:tab w:val="left" w:pos="3664"/>
+        <w:tab w:val="left" w:pos="4580"/>
+        <w:tab w:val="left" w:pos="5496"/>
+        <w:tab w:val="left" w:pos="6412"/>
+        <w:tab w:val="left" w:pos="7328"/>
+        <w:tab w:val="left" w:pos="8244"/>
+        <w:tab w:val="left" w:pos="9160"/>
+        <w:tab w:val="left" w:pos="10076"/>
+        <w:tab w:val="left" w:pos="10992"/>
+        <w:tab w:val="left" w:pos="11908"/>
+        <w:tab w:val="left" w:pos="12824"/>
+        <w:tab w:val="left" w:pos="13740"/>
+        <w:tab w:val="left" w:pos="14656"/>
+      </w:tabs>
+      <w:spacing w:after="0" w:line="240" w:lineRule="auto"/>
+    </w:pPr>
+    <w:rPr>
+      <w:rFonts w:ascii="Courier New" w:eastAsia="Times New Roman" w:hAnsi="Courier New" w:cs="Courier New"/>
+      <w:sz w:val="20"/>
+      <w:szCs w:val="20"/>
+      <w:lang w:eastAsia="ru-RU"/>
+    </w:rPr>
+  </w:style>
+  <w:style w:type="character" w:customStyle="1" w:styleId="HTMLPreformattedChar">
+    <w:name w:val="HTML Preformatted Char"/>
+    <w:basedOn w:val="DefaultParagraphFont"/>
+    <w:link w:val="HTMLPreformatted"/>
+    <w:uiPriority w:val="99"/>
+    <w:semiHidden/>
+    <w:rsid w:val="00C16371"/>
+    <w:rPr>
+      <w:rFonts w:ascii="Courier New" w:eastAsia="Times New Roman" w:hAnsi="Courier New" w:cs="Courier New"/>
+      <w:sz w:val="20"/>
+      <w:szCs w:val="20"/>
+      <w:lang w:eastAsia="ru-RU"/>
+    </w:rPr>
+  </w:style>
 </w:styles>
 </file>
 

</xml_diff>